<commit_message>
small fix in dataset management and update install manual
</commit_message>
<xml_diff>
--- a/Manuals/2.11.1/BEXIS2111_Installation_Manual.docx
+++ b/Manuals/2.11.1/BEXIS2111_Installation_Manual.docx
@@ -1,6 +1,6 @@
 
 <file path=word/document.xml><?xml version="1.0" encoding="utf-8"?>
-<w:document xmlns:wpc="http://schemas.microsoft.com/office/word/2010/wordprocessingCanvas" xmlns:mc="http://schemas.openxmlformats.org/markup-compatibility/2006" xmlns:o="urn:schemas-microsoft-com:office:office" xmlns:r="http://schemas.openxmlformats.org/officeDocument/2006/relationships" xmlns:m="http://schemas.openxmlformats.org/officeDocument/2006/math" xmlns:v="urn:schemas-microsoft-com:vml" xmlns:wp14="http://schemas.microsoft.com/office/word/2010/wordprocessingDrawing" xmlns:wp="http://schemas.openxmlformats.org/drawingml/2006/wordprocessingDrawing" xmlns:w10="urn:schemas-microsoft-com:office:word" xmlns:w="http://schemas.openxmlformats.org/wordprocessingml/2006/main" xmlns:w14="http://schemas.microsoft.com/office/word/2010/wordml" xmlns:w15="http://schemas.microsoft.com/office/word/2012/wordml" xmlns:wpg="http://schemas.microsoft.com/office/word/2010/wordprocessingGroup" xmlns:wpi="http://schemas.microsoft.com/office/word/2010/wordprocessingInk" xmlns:wne="http://schemas.microsoft.com/office/word/2006/wordml" xmlns:wps="http://schemas.microsoft.com/office/word/2010/wordprocessingShape" mc:Ignorable="w14 w15 wp14">
+<w:document xmlns:wpc="http://schemas.microsoft.com/office/word/2010/wordprocessingCanvas" xmlns:mc="http://schemas.openxmlformats.org/markup-compatibility/2006" xmlns:o="urn:schemas-microsoft-com:office:office" xmlns:r="http://schemas.openxmlformats.org/officeDocument/2006/relationships" xmlns:m="http://schemas.openxmlformats.org/officeDocument/2006/math" xmlns:v="urn:schemas-microsoft-com:vml" xmlns:wp14="http://schemas.microsoft.com/office/word/2010/wordprocessingDrawing" xmlns:wp="http://schemas.openxmlformats.org/drawingml/2006/wordprocessingDrawing" xmlns:w10="urn:schemas-microsoft-com:office:word" xmlns:w="http://schemas.openxmlformats.org/wordprocessingml/2006/main" xmlns:w14="http://schemas.microsoft.com/office/word/2010/wordml" xmlns:wpg="http://schemas.microsoft.com/office/word/2010/wordprocessingGroup" xmlns:wpi="http://schemas.microsoft.com/office/word/2010/wordprocessingInk" xmlns:wne="http://schemas.microsoft.com/office/word/2006/wordml" xmlns:wps="http://schemas.microsoft.com/office/word/2010/wordprocessingShape" mc:Ignorable="w14 wp14">
   <w:body>
     <w:p>
       <w:pPr>
@@ -34,8 +34,6 @@
         </w:rPr>
         <w:t>.1</w:t>
       </w:r>
-      <w:bookmarkStart w:id="0" w:name="_GoBack"/>
-      <w:bookmarkEnd w:id="0"/>
     </w:p>
     <w:p>
       <w:pPr>
@@ -443,15 +441,16 @@
         </w:rPr>
         <w:t>Sch</w:t>
       </w:r>
-      <w:proofErr w:type="spellEnd"/>
       <w:r>
         <w:rPr>
           <w:rStyle w:val="SubtleEmphasis"/>
           <w:rFonts w:cs="Arial"/>
           <w:i w:val="0"/>
+          <w:lang w:val="en-US"/>
         </w:rPr>
         <w:t>öne</w:t>
       </w:r>
+      <w:proofErr w:type="spellEnd"/>
       <w:r>
         <w:rPr>
           <w:rStyle w:val="SubtleEmphasis"/>
@@ -481,6 +480,7 @@
         </w:rPr>
         <w:t xml:space="preserve">, </w:t>
       </w:r>
+      <w:proofErr w:type="spellStart"/>
       <w:r>
         <w:rPr>
           <w:rStyle w:val="SubtleEmphasis"/>
@@ -488,8 +488,9 @@
           <w:i w:val="0"/>
           <w:lang w:val="en-US"/>
         </w:rPr>
-        <w:t xml:space="preserve">Nafiseh Navabpour, </w:t>
-      </w:r>
+        <w:t>Nafiseh</w:t>
+      </w:r>
+      <w:proofErr w:type="spellEnd"/>
       <w:r>
         <w:rPr>
           <w:rStyle w:val="SubtleEmphasis"/>
@@ -497,60 +498,60 @@
           <w:i w:val="0"/>
           <w:lang w:val="en-US"/>
         </w:rPr>
-        <w:t>Roman Gerlach</w:t>
-      </w:r>
-    </w:p>
-    <w:p>
-      <w:pPr>
-        <w:pStyle w:val="NoSpacing"/>
-        <w:jc w:val="both"/>
-        <w:rPr>
-          <w:rStyle w:val="IntenseEmphasis"/>
-          <w:rFonts w:cs="Arial"/>
-          <w:lang w:val="en-US"/>
-        </w:rPr>
-      </w:pPr>
-    </w:p>
-    <w:p>
-      <w:pPr>
-        <w:pStyle w:val="NoSpacing"/>
-        <w:jc w:val="both"/>
-        <w:rPr>
-          <w:rStyle w:val="IntenseEmphasis"/>
-          <w:rFonts w:cs="Arial"/>
-          <w:lang w:val="en-US"/>
-        </w:rPr>
-      </w:pPr>
-      <w:r>
-        <w:rPr>
-          <w:rStyle w:val="IntenseEmphasis"/>
-          <w:rFonts w:cs="Arial"/>
-          <w:lang w:val="en-US"/>
-        </w:rPr>
-        <w:t>Contact</w:t>
-      </w:r>
-    </w:p>
-    <w:p>
-      <w:pPr>
-        <w:pStyle w:val="NoSpacing"/>
-        <w:ind w:left="708"/>
-        <w:jc w:val="both"/>
+        <w:t xml:space="preserve"> Navabpour, </w:t>
+      </w:r>
+      <w:r>
         <w:rPr>
           <w:rStyle w:val="SubtleEmphasis"/>
           <w:rFonts w:cs="Arial"/>
           <w:i w:val="0"/>
           <w:lang w:val="en-US"/>
         </w:rPr>
-      </w:pPr>
-      <w:r>
+        <w:t>Roman Gerlach</w:t>
+      </w:r>
+    </w:p>
+    <w:p>
+      <w:pPr>
+        <w:pStyle w:val="NoSpacing"/>
+        <w:jc w:val="both"/>
+        <w:rPr>
+          <w:rStyle w:val="IntenseEmphasis"/>
+          <w:rFonts w:cs="Arial"/>
+          <w:lang w:val="en-US"/>
+        </w:rPr>
+      </w:pPr>
+    </w:p>
+    <w:p>
+      <w:pPr>
+        <w:pStyle w:val="NoSpacing"/>
+        <w:jc w:val="both"/>
+        <w:rPr>
+          <w:rStyle w:val="IntenseEmphasis"/>
+          <w:rFonts w:cs="Arial"/>
+          <w:lang w:val="en-US"/>
+        </w:rPr>
+      </w:pPr>
+      <w:r>
+        <w:rPr>
+          <w:rStyle w:val="IntenseEmphasis"/>
+          <w:rFonts w:cs="Arial"/>
+          <w:lang w:val="en-US"/>
+        </w:rPr>
+        <w:t>Contact</w:t>
+      </w:r>
+    </w:p>
+    <w:p>
+      <w:pPr>
+        <w:pStyle w:val="NoSpacing"/>
+        <w:ind w:left="708"/>
+        <w:jc w:val="both"/>
         <w:rPr>
           <w:rStyle w:val="SubtleEmphasis"/>
           <w:rFonts w:cs="Arial"/>
           <w:i w:val="0"/>
           <w:lang w:val="en-US"/>
         </w:rPr>
-        <w:t>Website:</w:t>
-      </w:r>
+      </w:pPr>
       <w:r>
         <w:rPr>
           <w:rStyle w:val="SubtleEmphasis"/>
@@ -558,9 +559,18 @@
           <w:i w:val="0"/>
           <w:lang w:val="en-US"/>
         </w:rPr>
+        <w:t>Website:</w:t>
+      </w:r>
+      <w:r>
+        <w:rPr>
+          <w:rStyle w:val="SubtleEmphasis"/>
+          <w:rFonts w:cs="Arial"/>
+          <w:i w:val="0"/>
+          <w:lang w:val="en-US"/>
+        </w:rPr>
         <w:tab/>
       </w:r>
-      <w:hyperlink r:id="rId8" w:history="1">
+      <w:hyperlink r:id="rId9" w:history="1">
         <w:r>
           <w:rPr>
             <w:rStyle w:val="Hyperlink"/>
@@ -1010,6 +1020,8 @@
         <w:t>Content</w:t>
       </w:r>
     </w:p>
+    <w:bookmarkStart w:id="0" w:name="_GoBack"/>
+    <w:bookmarkEnd w:id="0"/>
     <w:p>
       <w:pPr>
         <w:pStyle w:val="TOC1"/>
@@ -1041,7 +1053,7 @@
         </w:rPr>
         <w:fldChar w:fldCharType="separate"/>
       </w:r>
-      <w:hyperlink w:anchor="_Toc505333409" w:history="1">
+      <w:hyperlink w:anchor="_Toc506295930" w:history="1">
         <w:r>
           <w:rPr>
             <w:rStyle w:val="Hyperlink"/>
@@ -1083,7 +1095,7 @@
             <w:noProof/>
             <w:webHidden/>
           </w:rPr>
-          <w:instrText xml:space="preserve"> PAGEREF _Toc505333409 \h </w:instrText>
+          <w:instrText xml:space="preserve"> PAGEREF _Toc506295930 \h </w:instrText>
         </w:r>
         <w:r>
           <w:rPr>
@@ -1127,7 +1139,7 @@
           <w:lang w:eastAsia="de-DE"/>
         </w:rPr>
       </w:pPr>
-      <w:hyperlink w:anchor="_Toc505333410" w:history="1">
+      <w:hyperlink w:anchor="_Toc506295931" w:history="1">
         <w:r>
           <w:rPr>
             <w:rStyle w:val="Hyperlink"/>
@@ -1171,7 +1183,7 @@
             <w:noProof/>
             <w:webHidden/>
           </w:rPr>
-          <w:instrText xml:space="preserve"> PAGEREF _Toc505333410 \h </w:instrText>
+          <w:instrText xml:space="preserve"> PAGEREF _Toc506295931 \h </w:instrText>
         </w:r>
         <w:r>
           <w:rPr>
@@ -1215,7 +1227,7 @@
           <w:lang w:eastAsia="de-DE"/>
         </w:rPr>
       </w:pPr>
-      <w:hyperlink w:anchor="_Toc505333411" w:history="1">
+      <w:hyperlink w:anchor="_Toc506295932" w:history="1">
         <w:r>
           <w:rPr>
             <w:rStyle w:val="Hyperlink"/>
@@ -1259,7 +1271,7 @@
             <w:noProof/>
             <w:webHidden/>
           </w:rPr>
-          <w:instrText xml:space="preserve"> PAGEREF _Toc505333411 \h </w:instrText>
+          <w:instrText xml:space="preserve"> PAGEREF _Toc506295932 \h </w:instrText>
         </w:r>
         <w:r>
           <w:rPr>
@@ -1303,7 +1315,7 @@
           <w:lang w:eastAsia="de-DE"/>
         </w:rPr>
       </w:pPr>
-      <w:hyperlink w:anchor="_Toc505333412" w:history="1">
+      <w:hyperlink w:anchor="_Toc506295933" w:history="1">
         <w:r>
           <w:rPr>
             <w:rStyle w:val="Hyperlink"/>
@@ -1347,7 +1359,7 @@
             <w:noProof/>
             <w:webHidden/>
           </w:rPr>
-          <w:instrText xml:space="preserve"> PAGEREF _Toc505333412 \h </w:instrText>
+          <w:instrText xml:space="preserve"> PAGEREF _Toc506295933 \h </w:instrText>
         </w:r>
         <w:r>
           <w:rPr>
@@ -1390,7 +1402,7 @@
           <w:lang w:eastAsia="de-DE"/>
         </w:rPr>
       </w:pPr>
-      <w:hyperlink w:anchor="_Toc505333413" w:history="1">
+      <w:hyperlink w:anchor="_Toc506295934" w:history="1">
         <w:r>
           <w:rPr>
             <w:rStyle w:val="Hyperlink"/>
@@ -1418,7 +1430,7 @@
             <w:noProof/>
             <w:webHidden/>
           </w:rPr>
-          <w:instrText xml:space="preserve"> PAGEREF _Toc505333413 \h </w:instrText>
+          <w:instrText xml:space="preserve"> PAGEREF _Toc506295934 \h </w:instrText>
         </w:r>
         <w:r>
           <w:rPr>
@@ -1461,7 +1473,7 @@
           <w:lang w:eastAsia="de-DE"/>
         </w:rPr>
       </w:pPr>
-      <w:hyperlink w:anchor="_Toc505333414" w:history="1">
+      <w:hyperlink w:anchor="_Toc506295935" w:history="1">
         <w:r>
           <w:rPr>
             <w:rStyle w:val="Hyperlink"/>
@@ -1489,7 +1501,7 @@
             <w:noProof/>
             <w:webHidden/>
           </w:rPr>
-          <w:instrText xml:space="preserve"> PAGEREF _Toc505333414 \h </w:instrText>
+          <w:instrText xml:space="preserve"> PAGEREF _Toc506295935 \h </w:instrText>
         </w:r>
         <w:r>
           <w:rPr>
@@ -1533,7 +1545,7 @@
           <w:lang w:eastAsia="de-DE"/>
         </w:rPr>
       </w:pPr>
-      <w:hyperlink w:anchor="_Toc505333415" w:history="1">
+      <w:hyperlink w:anchor="_Toc506295936" w:history="1">
         <w:r>
           <w:rPr>
             <w:rStyle w:val="Hyperlink"/>
@@ -1577,7 +1589,7 @@
             <w:noProof/>
             <w:webHidden/>
           </w:rPr>
-          <w:instrText xml:space="preserve"> PAGEREF _Toc505333415 \h </w:instrText>
+          <w:instrText xml:space="preserve"> PAGEREF _Toc506295936 \h </w:instrText>
         </w:r>
         <w:r>
           <w:rPr>
@@ -1621,7 +1633,7 @@
           <w:lang w:eastAsia="de-DE"/>
         </w:rPr>
       </w:pPr>
-      <w:hyperlink w:anchor="_Toc505333416" w:history="1">
+      <w:hyperlink w:anchor="_Toc506295937" w:history="1">
         <w:r>
           <w:rPr>
             <w:rStyle w:val="Hyperlink"/>
@@ -1663,7 +1675,7 @@
             <w:noProof/>
             <w:webHidden/>
           </w:rPr>
-          <w:instrText xml:space="preserve"> PAGEREF _Toc505333416 \h </w:instrText>
+          <w:instrText xml:space="preserve"> PAGEREF _Toc506295937 \h </w:instrText>
         </w:r>
         <w:r>
           <w:rPr>
@@ -1707,7 +1719,7 @@
           <w:lang w:eastAsia="de-DE"/>
         </w:rPr>
       </w:pPr>
-      <w:hyperlink w:anchor="_Toc505333417" w:history="1">
+      <w:hyperlink w:anchor="_Toc506295938" w:history="1">
         <w:r>
           <w:rPr>
             <w:rStyle w:val="Hyperlink"/>
@@ -1751,7 +1763,7 @@
             <w:noProof/>
             <w:webHidden/>
           </w:rPr>
-          <w:instrText xml:space="preserve"> PAGEREF _Toc505333417 \h </w:instrText>
+          <w:instrText xml:space="preserve"> PAGEREF _Toc506295938 \h </w:instrText>
         </w:r>
         <w:r>
           <w:rPr>
@@ -1795,7 +1807,7 @@
           <w:lang w:eastAsia="de-DE"/>
         </w:rPr>
       </w:pPr>
-      <w:hyperlink w:anchor="_Toc505333418" w:history="1">
+      <w:hyperlink w:anchor="_Toc506295939" w:history="1">
         <w:r>
           <w:rPr>
             <w:rStyle w:val="Hyperlink"/>
@@ -1839,7 +1851,7 @@
             <w:noProof/>
             <w:webHidden/>
           </w:rPr>
-          <w:instrText xml:space="preserve"> PAGEREF _Toc505333418 \h </w:instrText>
+          <w:instrText xml:space="preserve"> PAGEREF _Toc506295939 \h </w:instrText>
         </w:r>
         <w:r>
           <w:rPr>
@@ -1883,7 +1895,7 @@
           <w:lang w:eastAsia="de-DE"/>
         </w:rPr>
       </w:pPr>
-      <w:hyperlink w:anchor="_Toc505333419" w:history="1">
+      <w:hyperlink w:anchor="_Toc506295940" w:history="1">
         <w:r>
           <w:rPr>
             <w:rStyle w:val="Hyperlink"/>
@@ -1925,7 +1937,7 @@
             <w:noProof/>
             <w:webHidden/>
           </w:rPr>
-          <w:instrText xml:space="preserve"> PAGEREF _Toc505333419 \h </w:instrText>
+          <w:instrText xml:space="preserve"> PAGEREF _Toc506295940 \h </w:instrText>
         </w:r>
         <w:r>
           <w:rPr>
@@ -1969,7 +1981,7 @@
           <w:lang w:eastAsia="de-DE"/>
         </w:rPr>
       </w:pPr>
-      <w:hyperlink w:anchor="_Toc505333420" w:history="1">
+      <w:hyperlink w:anchor="_Toc506295941" w:history="1">
         <w:r>
           <w:rPr>
             <w:rStyle w:val="Hyperlink"/>
@@ -2013,7 +2025,7 @@
             <w:noProof/>
             <w:webHidden/>
           </w:rPr>
-          <w:instrText xml:space="preserve"> PAGEREF _Toc505333420 \h </w:instrText>
+          <w:instrText xml:space="preserve"> PAGEREF _Toc506295941 \h </w:instrText>
         </w:r>
         <w:r>
           <w:rPr>
@@ -2057,7 +2069,7 @@
           <w:lang w:eastAsia="de-DE"/>
         </w:rPr>
       </w:pPr>
-      <w:hyperlink w:anchor="_Toc505333421" w:history="1">
+      <w:hyperlink w:anchor="_Toc506295942" w:history="1">
         <w:r>
           <w:rPr>
             <w:rStyle w:val="Hyperlink"/>
@@ -2101,7 +2113,7 @@
             <w:noProof/>
             <w:webHidden/>
           </w:rPr>
-          <w:instrText xml:space="preserve"> PAGEREF _Toc505333421 \h </w:instrText>
+          <w:instrText xml:space="preserve"> PAGEREF _Toc506295942 \h </w:instrText>
         </w:r>
         <w:r>
           <w:rPr>
@@ -2145,7 +2157,7 @@
           <w:lang w:eastAsia="de-DE"/>
         </w:rPr>
       </w:pPr>
-      <w:hyperlink w:anchor="_Toc505333422" w:history="1">
+      <w:hyperlink w:anchor="_Toc506295943" w:history="1">
         <w:r>
           <w:rPr>
             <w:rStyle w:val="Hyperlink"/>
@@ -2189,7 +2201,7 @@
             <w:noProof/>
             <w:webHidden/>
           </w:rPr>
-          <w:instrText xml:space="preserve"> PAGEREF _Toc505333422 \h </w:instrText>
+          <w:instrText xml:space="preserve"> PAGEREF _Toc506295943 \h </w:instrText>
         </w:r>
         <w:r>
           <w:rPr>
@@ -2233,7 +2245,7 @@
           <w:lang w:eastAsia="de-DE"/>
         </w:rPr>
       </w:pPr>
-      <w:hyperlink w:anchor="_Toc505333423" w:history="1">
+      <w:hyperlink w:anchor="_Toc506295944" w:history="1">
         <w:r>
           <w:rPr>
             <w:rStyle w:val="Hyperlink"/>
@@ -2277,7 +2289,7 @@
             <w:noProof/>
             <w:webHidden/>
           </w:rPr>
-          <w:instrText xml:space="preserve"> PAGEREF _Toc505333423 \h </w:instrText>
+          <w:instrText xml:space="preserve"> PAGEREF _Toc506295944 \h </w:instrText>
         </w:r>
         <w:r>
           <w:rPr>
@@ -2320,14 +2332,14 @@
           <w:lang w:eastAsia="de-DE"/>
         </w:rPr>
       </w:pPr>
-      <w:hyperlink w:anchor="_Toc505333424" w:history="1">
+      <w:hyperlink w:anchor="_Toc506295945" w:history="1">
         <w:r>
           <w:rPr>
             <w:rStyle w:val="Hyperlink"/>
             <w:noProof/>
             <w:lang w:val="en-US"/>
           </w:rPr>
-          <w:t>4.1.4.1. Create empty database on PostgreSQL</w:t>
+          <w:t>4.1.4.1 Create empty database on PostgreSQL</w:t>
         </w:r>
         <w:r>
           <w:rPr>
@@ -2348,7 +2360,7 @@
             <w:noProof/>
             <w:webHidden/>
           </w:rPr>
-          <w:instrText xml:space="preserve"> PAGEREF _Toc505333424 \h </w:instrText>
+          <w:instrText xml:space="preserve"> PAGEREF _Toc506295945 \h </w:instrText>
         </w:r>
         <w:r>
           <w:rPr>
@@ -2391,13 +2403,84 @@
           <w:lang w:eastAsia="de-DE"/>
         </w:rPr>
       </w:pPr>
-      <w:hyperlink w:anchor="_Toc505333425" w:history="1">
+      <w:hyperlink w:anchor="_Toc506295946" w:history="1">
         <w:r>
           <w:rPr>
             <w:rStyle w:val="Hyperlink"/>
             <w:noProof/>
             <w:lang w:val="en-US"/>
           </w:rPr>
+          <w:t>4.1.4.1.1 Configure postgres</w:t>
+        </w:r>
+        <w:r>
+          <w:rPr>
+            <w:noProof/>
+            <w:webHidden/>
+          </w:rPr>
+          <w:tab/>
+        </w:r>
+        <w:r>
+          <w:rPr>
+            <w:noProof/>
+            <w:webHidden/>
+          </w:rPr>
+          <w:fldChar w:fldCharType="begin"/>
+        </w:r>
+        <w:r>
+          <w:rPr>
+            <w:noProof/>
+            <w:webHidden/>
+          </w:rPr>
+          <w:instrText xml:space="preserve"> PAGEREF _Toc506295946 \h </w:instrText>
+        </w:r>
+        <w:r>
+          <w:rPr>
+            <w:noProof/>
+            <w:webHidden/>
+          </w:rPr>
+        </w:r>
+        <w:r>
+          <w:rPr>
+            <w:noProof/>
+            <w:webHidden/>
+          </w:rPr>
+          <w:fldChar w:fldCharType="separate"/>
+        </w:r>
+        <w:r>
+          <w:rPr>
+            <w:noProof/>
+            <w:webHidden/>
+          </w:rPr>
+          <w:t>13</w:t>
+        </w:r>
+        <w:r>
+          <w:rPr>
+            <w:noProof/>
+            <w:webHidden/>
+          </w:rPr>
+          <w:fldChar w:fldCharType="end"/>
+        </w:r>
+      </w:hyperlink>
+    </w:p>
+    <w:p>
+      <w:pPr>
+        <w:pStyle w:val="TOC3"/>
+        <w:tabs>
+          <w:tab w:val="right" w:leader="dot" w:pos="9062"/>
+        </w:tabs>
+        <w:rPr>
+          <w:rFonts w:asciiTheme="minorHAnsi" w:eastAsiaTheme="minorEastAsia" w:hAnsiTheme="minorHAnsi" w:cstheme="minorBidi"/>
+          <w:noProof/>
+          <w:lang w:eastAsia="de-DE"/>
+        </w:rPr>
+      </w:pPr>
+      <w:hyperlink w:anchor="_Toc506295947" w:history="1">
+        <w:r>
+          <w:rPr>
+            <w:rStyle w:val="Hyperlink"/>
+            <w:noProof/>
+            <w:lang w:val="en-US"/>
+          </w:rPr>
           <w:t>4.1.4.2. Create empty database on DB2</w:t>
         </w:r>
         <w:r>
@@ -2419,7 +2502,7 @@
             <w:noProof/>
             <w:webHidden/>
           </w:rPr>
-          <w:instrText xml:space="preserve"> PAGEREF _Toc505333425 \h </w:instrText>
+          <w:instrText xml:space="preserve"> PAGEREF _Toc506295947 \h </w:instrText>
         </w:r>
         <w:r>
           <w:rPr>
@@ -2439,7 +2522,7 @@
             <w:noProof/>
             <w:webHidden/>
           </w:rPr>
-          <w:t>13</w:t>
+          <w:t>15</w:t>
         </w:r>
         <w:r>
           <w:rPr>
@@ -2463,7 +2546,7 @@
           <w:lang w:eastAsia="de-DE"/>
         </w:rPr>
       </w:pPr>
-      <w:hyperlink w:anchor="_Toc505333426" w:history="1">
+      <w:hyperlink w:anchor="_Toc506295948" w:history="1">
         <w:r>
           <w:rPr>
             <w:rStyle w:val="Hyperlink"/>
@@ -2507,7 +2590,7 @@
             <w:noProof/>
             <w:webHidden/>
           </w:rPr>
-          <w:instrText xml:space="preserve"> PAGEREF _Toc505333426 \h </w:instrText>
+          <w:instrText xml:space="preserve"> PAGEREF _Toc506295948 \h </w:instrText>
         </w:r>
         <w:r>
           <w:rPr>
@@ -2527,7 +2610,7 @@
             <w:noProof/>
             <w:webHidden/>
           </w:rPr>
-          <w:t>16</w:t>
+          <w:t>17</w:t>
         </w:r>
         <w:r>
           <w:rPr>
@@ -2551,7 +2634,7 @@
           <w:lang w:eastAsia="de-DE"/>
         </w:rPr>
       </w:pPr>
-      <w:hyperlink w:anchor="_Toc505333427" w:history="1">
+      <w:hyperlink w:anchor="_Toc506295949" w:history="1">
         <w:r>
           <w:rPr>
             <w:rStyle w:val="Hyperlink"/>
@@ -2595,7 +2678,7 @@
             <w:noProof/>
             <w:webHidden/>
           </w:rPr>
-          <w:instrText xml:space="preserve"> PAGEREF _Toc505333427 \h </w:instrText>
+          <w:instrText xml:space="preserve"> PAGEREF _Toc506295949 \h </w:instrText>
         </w:r>
         <w:r>
           <w:rPr>
@@ -2615,7 +2698,7 @@
             <w:noProof/>
             <w:webHidden/>
           </w:rPr>
-          <w:t>16</w:t>
+          <w:t>17</w:t>
         </w:r>
         <w:r>
           <w:rPr>
@@ -2639,7 +2722,7 @@
           <w:lang w:eastAsia="de-DE"/>
         </w:rPr>
       </w:pPr>
-      <w:hyperlink w:anchor="_Toc505333428" w:history="1">
+      <w:hyperlink w:anchor="_Toc506295950" w:history="1">
         <w:r>
           <w:rPr>
             <w:rStyle w:val="Hyperlink"/>
@@ -2683,7 +2766,7 @@
             <w:noProof/>
             <w:webHidden/>
           </w:rPr>
-          <w:instrText xml:space="preserve"> PAGEREF _Toc505333428 \h </w:instrText>
+          <w:instrText xml:space="preserve"> PAGEREF _Toc506295950 \h </w:instrText>
         </w:r>
         <w:r>
           <w:rPr>
@@ -2703,7 +2786,7 @@
             <w:noProof/>
             <w:webHidden/>
           </w:rPr>
-          <w:t>16</w:t>
+          <w:t>17</w:t>
         </w:r>
         <w:r>
           <w:rPr>
@@ -2727,7 +2810,7 @@
           <w:lang w:eastAsia="de-DE"/>
         </w:rPr>
       </w:pPr>
-      <w:hyperlink w:anchor="_Toc505333429" w:history="1">
+      <w:hyperlink w:anchor="_Toc506295951" w:history="1">
         <w:r>
           <w:rPr>
             <w:rStyle w:val="Hyperlink"/>
@@ -2771,7 +2854,7 @@
             <w:noProof/>
             <w:webHidden/>
           </w:rPr>
-          <w:instrText xml:space="preserve"> PAGEREF _Toc505333429 \h </w:instrText>
+          <w:instrText xml:space="preserve"> PAGEREF _Toc506295951 \h </w:instrText>
         </w:r>
         <w:r>
           <w:rPr>
@@ -2791,7 +2874,7 @@
             <w:noProof/>
             <w:webHidden/>
           </w:rPr>
-          <w:t>17</w:t>
+          <w:t>18</w:t>
         </w:r>
         <w:r>
           <w:rPr>
@@ -2815,7 +2898,7 @@
           <w:lang w:eastAsia="de-DE"/>
         </w:rPr>
       </w:pPr>
-      <w:hyperlink w:anchor="_Toc505333430" w:history="1">
+      <w:hyperlink w:anchor="_Toc506295952" w:history="1">
         <w:r>
           <w:rPr>
             <w:rStyle w:val="Hyperlink"/>
@@ -2859,7 +2942,7 @@
             <w:noProof/>
             <w:webHidden/>
           </w:rPr>
-          <w:instrText xml:space="preserve"> PAGEREF _Toc505333430 \h </w:instrText>
+          <w:instrText xml:space="preserve"> PAGEREF _Toc506295952 \h </w:instrText>
         </w:r>
         <w:r>
           <w:rPr>
@@ -2879,7 +2962,7 @@
             <w:noProof/>
             <w:webHidden/>
           </w:rPr>
-          <w:t>17</w:t>
+          <w:t>18</w:t>
         </w:r>
         <w:r>
           <w:rPr>
@@ -2903,7 +2986,7 @@
           <w:lang w:eastAsia="de-DE"/>
         </w:rPr>
       </w:pPr>
-      <w:hyperlink w:anchor="_Toc505333431" w:history="1">
+      <w:hyperlink w:anchor="_Toc506295953" w:history="1">
         <w:r>
           <w:rPr>
             <w:rStyle w:val="Hyperlink"/>
@@ -2947,7 +3030,7 @@
             <w:noProof/>
             <w:webHidden/>
           </w:rPr>
-          <w:instrText xml:space="preserve"> PAGEREF _Toc505333431 \h </w:instrText>
+          <w:instrText xml:space="preserve"> PAGEREF _Toc506295953 \h </w:instrText>
         </w:r>
         <w:r>
           <w:rPr>
@@ -2967,7 +3050,7 @@
             <w:noProof/>
             <w:webHidden/>
           </w:rPr>
-          <w:t>18</w:t>
+          <w:t>19</w:t>
         </w:r>
         <w:r>
           <w:rPr>
@@ -2991,7 +3074,7 @@
           <w:lang w:eastAsia="de-DE"/>
         </w:rPr>
       </w:pPr>
-      <w:hyperlink w:anchor="_Toc505333432" w:history="1">
+      <w:hyperlink w:anchor="_Toc506295954" w:history="1">
         <w:r>
           <w:rPr>
             <w:rStyle w:val="Hyperlink"/>
@@ -3035,7 +3118,7 @@
             <w:noProof/>
             <w:webHidden/>
           </w:rPr>
-          <w:instrText xml:space="preserve"> PAGEREF _Toc505333432 \h </w:instrText>
+          <w:instrText xml:space="preserve"> PAGEREF _Toc506295954 \h </w:instrText>
         </w:r>
         <w:r>
           <w:rPr>
@@ -3055,7 +3138,7 @@
             <w:noProof/>
             <w:webHidden/>
           </w:rPr>
-          <w:t>19</w:t>
+          <w:t>20</w:t>
         </w:r>
         <w:r>
           <w:rPr>
@@ -3078,7 +3161,7 @@
           <w:lang w:eastAsia="de-DE"/>
         </w:rPr>
       </w:pPr>
-      <w:hyperlink w:anchor="_Toc505333433" w:history="1">
+      <w:hyperlink w:anchor="_Toc506295955" w:history="1">
         <w:r>
           <w:rPr>
             <w:rStyle w:val="Hyperlink"/>
@@ -3106,7 +3189,7 @@
             <w:noProof/>
             <w:webHidden/>
           </w:rPr>
-          <w:instrText xml:space="preserve"> PAGEREF _Toc505333433 \h </w:instrText>
+          <w:instrText xml:space="preserve"> PAGEREF _Toc506295955 \h </w:instrText>
         </w:r>
         <w:r>
           <w:rPr>
@@ -3126,7 +3209,7 @@
             <w:noProof/>
             <w:webHidden/>
           </w:rPr>
-          <w:t>19</w:t>
+          <w:t>20</w:t>
         </w:r>
         <w:r>
           <w:rPr>
@@ -3149,7 +3232,7 @@
           <w:lang w:eastAsia="de-DE"/>
         </w:rPr>
       </w:pPr>
-      <w:hyperlink w:anchor="_Toc505333434" w:history="1">
+      <w:hyperlink w:anchor="_Toc506295956" w:history="1">
         <w:r>
           <w:rPr>
             <w:rStyle w:val="Hyperlink"/>
@@ -3176,7 +3259,7 @@
             <w:noProof/>
             <w:webHidden/>
           </w:rPr>
-          <w:instrText xml:space="preserve"> PAGEREF _Toc505333434 \h </w:instrText>
+          <w:instrText xml:space="preserve"> PAGEREF _Toc506295956 \h </w:instrText>
         </w:r>
         <w:r>
           <w:rPr>
@@ -3196,7 +3279,7 @@
             <w:noProof/>
             <w:webHidden/>
           </w:rPr>
-          <w:t>19</w:t>
+          <w:t>20</w:t>
         </w:r>
         <w:r>
           <w:rPr>
@@ -3219,7 +3302,7 @@
           <w:lang w:eastAsia="de-DE"/>
         </w:rPr>
       </w:pPr>
-      <w:hyperlink w:anchor="_Toc505333435" w:history="1">
+      <w:hyperlink w:anchor="_Toc506295957" w:history="1">
         <w:r>
           <w:rPr>
             <w:rStyle w:val="Hyperlink"/>
@@ -3247,7 +3330,7 @@
             <w:noProof/>
             <w:webHidden/>
           </w:rPr>
-          <w:instrText xml:space="preserve"> PAGEREF _Toc505333435 \h </w:instrText>
+          <w:instrText xml:space="preserve"> PAGEREF _Toc506295957 \h </w:instrText>
         </w:r>
         <w:r>
           <w:rPr>
@@ -3267,7 +3350,7 @@
             <w:noProof/>
             <w:webHidden/>
           </w:rPr>
-          <w:t>19</w:t>
+          <w:t>20</w:t>
         </w:r>
         <w:r>
           <w:rPr>
@@ -3290,7 +3373,7 @@
           <w:lang w:eastAsia="de-DE"/>
         </w:rPr>
       </w:pPr>
-      <w:hyperlink w:anchor="_Toc505333436" w:history="1">
+      <w:hyperlink w:anchor="_Toc506295958" w:history="1">
         <w:r>
           <w:rPr>
             <w:rStyle w:val="Hyperlink"/>
@@ -3318,7 +3401,7 @@
             <w:noProof/>
             <w:webHidden/>
           </w:rPr>
-          <w:instrText xml:space="preserve"> PAGEREF _Toc505333436 \h </w:instrText>
+          <w:instrText xml:space="preserve"> PAGEREF _Toc506295958 \h </w:instrText>
         </w:r>
         <w:r>
           <w:rPr>
@@ -3338,7 +3421,7 @@
             <w:noProof/>
             <w:webHidden/>
           </w:rPr>
-          <w:t>19</w:t>
+          <w:t>20</w:t>
         </w:r>
         <w:r>
           <w:rPr>
@@ -3361,7 +3444,7 @@
           <w:lang w:eastAsia="de-DE"/>
         </w:rPr>
       </w:pPr>
-      <w:hyperlink w:anchor="_Toc505333437" w:history="1">
+      <w:hyperlink w:anchor="_Toc506295959" w:history="1">
         <w:r>
           <w:rPr>
             <w:rStyle w:val="Hyperlink"/>
@@ -3389,7 +3472,7 @@
             <w:noProof/>
             <w:webHidden/>
           </w:rPr>
-          <w:instrText xml:space="preserve"> PAGEREF _Toc505333437 \h </w:instrText>
+          <w:instrText xml:space="preserve"> PAGEREF _Toc506295959 \h </w:instrText>
         </w:r>
         <w:r>
           <w:rPr>
@@ -3409,7 +3492,7 @@
             <w:noProof/>
             <w:webHidden/>
           </w:rPr>
-          <w:t>19</w:t>
+          <w:t>20</w:t>
         </w:r>
         <w:r>
           <w:rPr>
@@ -3433,7 +3516,7 @@
           <w:lang w:eastAsia="de-DE"/>
         </w:rPr>
       </w:pPr>
-      <w:hyperlink w:anchor="_Toc505333438" w:history="1">
+      <w:hyperlink w:anchor="_Toc506295960" w:history="1">
         <w:r>
           <w:rPr>
             <w:rStyle w:val="Hyperlink"/>
@@ -3477,7 +3560,7 @@
             <w:noProof/>
             <w:webHidden/>
           </w:rPr>
-          <w:instrText xml:space="preserve"> PAGEREF _Toc505333438 \h </w:instrText>
+          <w:instrText xml:space="preserve"> PAGEREF _Toc506295960 \h </w:instrText>
         </w:r>
         <w:r>
           <w:rPr>
@@ -3497,7 +3580,7 @@
             <w:noProof/>
             <w:webHidden/>
           </w:rPr>
-          <w:t>19</w:t>
+          <w:t>20</w:t>
         </w:r>
         <w:r>
           <w:rPr>
@@ -3521,7 +3604,7 @@
           <w:lang w:eastAsia="de-DE"/>
         </w:rPr>
       </w:pPr>
-      <w:hyperlink w:anchor="_Toc505333439" w:history="1">
+      <w:hyperlink w:anchor="_Toc506295961" w:history="1">
         <w:r>
           <w:rPr>
             <w:rStyle w:val="Hyperlink"/>
@@ -3565,7 +3648,7 @@
             <w:noProof/>
             <w:webHidden/>
           </w:rPr>
-          <w:instrText xml:space="preserve"> PAGEREF _Toc505333439 \h </w:instrText>
+          <w:instrText xml:space="preserve"> PAGEREF _Toc506295961 \h </w:instrText>
         </w:r>
         <w:r>
           <w:rPr>
@@ -3585,7 +3668,7 @@
             <w:noProof/>
             <w:webHidden/>
           </w:rPr>
-          <w:t>20</w:t>
+          <w:t>21</w:t>
         </w:r>
         <w:r>
           <w:rPr>
@@ -3609,7 +3692,7 @@
           <w:lang w:eastAsia="de-DE"/>
         </w:rPr>
       </w:pPr>
-      <w:hyperlink w:anchor="_Toc505333440" w:history="1">
+      <w:hyperlink w:anchor="_Toc506295962" w:history="1">
         <w:r>
           <w:rPr>
             <w:rStyle w:val="Hyperlink"/>
@@ -3652,7 +3735,7 @@
             <w:noProof/>
             <w:webHidden/>
           </w:rPr>
-          <w:instrText xml:space="preserve"> PAGEREF _Toc505333440 \h </w:instrText>
+          <w:instrText xml:space="preserve"> PAGEREF _Toc506295962 \h </w:instrText>
         </w:r>
         <w:r>
           <w:rPr>
@@ -3672,7 +3755,7 @@
             <w:noProof/>
             <w:webHidden/>
           </w:rPr>
-          <w:t>20</w:t>
+          <w:t>21</w:t>
         </w:r>
         <w:r>
           <w:rPr>
@@ -3711,7 +3794,7 @@
         </w:numPr>
         <w:jc w:val="both"/>
       </w:pPr>
-      <w:bookmarkStart w:id="1" w:name="_Toc505333409"/>
+      <w:bookmarkStart w:id="1" w:name="_Toc506295930"/>
       <w:r>
         <w:lastRenderedPageBreak/>
         <w:t>BEXIS</w:t>
@@ -3765,7 +3848,7 @@
         </w:rPr>
         <w:t xml:space="preserve"> package from: </w:t>
       </w:r>
-      <w:hyperlink r:id="rId9" w:history="1">
+      <w:hyperlink r:id="rId10" w:history="1">
         <w:r>
           <w:rPr>
             <w:rStyle w:val="Hyperlink"/>
@@ -3887,7 +3970,7 @@
           <w:lang w:val="en-US"/>
         </w:rPr>
       </w:pPr>
-      <w:bookmarkStart w:id="2" w:name="_Toc505333410"/>
+      <w:bookmarkStart w:id="2" w:name="_Toc506295931"/>
       <w:r>
         <w:rPr>
           <w:lang w:val="en-US"/>
@@ -3939,7 +4022,7 @@
         </w:rPr>
         <w:t xml:space="preserve">rerequisites.zip from: </w:t>
       </w:r>
-      <w:hyperlink r:id="rId10" w:history="1">
+      <w:hyperlink r:id="rId11" w:history="1">
         <w:r>
           <w:rPr>
             <w:rStyle w:val="Hyperlink"/>
@@ -3984,7 +4067,7 @@
           <w:lang w:val="en-US"/>
         </w:rPr>
       </w:pPr>
-      <w:bookmarkStart w:id="3" w:name="_Toc505333411"/>
+      <w:bookmarkStart w:id="3" w:name="_Toc506295932"/>
       <w:r>
         <w:rPr>
           <w:lang w:val="en-US"/>
@@ -4089,7 +4172,7 @@
         </w:rPr>
         <w:t xml:space="preserve">Or download it here: </w:t>
       </w:r>
-      <w:hyperlink r:id="rId11" w:history="1">
+      <w:hyperlink r:id="rId12" w:history="1">
         <w:r>
           <w:rPr>
             <w:rStyle w:val="Hyperlink"/>
@@ -4139,7 +4222,7 @@
           <w:lang w:val="en-US"/>
         </w:rPr>
       </w:pPr>
-      <w:bookmarkStart w:id="4" w:name="_Toc505333412"/>
+      <w:bookmarkStart w:id="4" w:name="_Toc506295933"/>
       <w:r>
         <w:rPr>
           <w:lang w:val="en-US"/>
@@ -4199,7 +4282,7 @@
           <w:lang w:val="en-US"/>
         </w:rPr>
       </w:pPr>
-      <w:bookmarkStart w:id="5" w:name="_Toc505333413"/>
+      <w:bookmarkStart w:id="5" w:name="_Toc506295934"/>
       <w:r>
         <w:rPr>
           <w:lang w:val="en-US"/>
@@ -4238,7 +4321,7 @@
         </w:rPr>
         <w:t xml:space="preserve"> </w:t>
       </w:r>
-      <w:hyperlink r:id="rId12" w:history="1">
+      <w:hyperlink r:id="rId13" w:history="1">
         <w:r>
           <w:rPr>
             <w:rStyle w:val="Hyperlink"/>
@@ -4320,7 +4403,7 @@
                     <pic:cNvPicPr/>
                   </pic:nvPicPr>
                   <pic:blipFill>
-                    <a:blip r:embed="rId13">
+                    <a:blip r:embed="rId14">
                       <a:extLst>
                         <a:ext uri="{28A0092B-C50C-407E-A947-70E740481C1C}">
                           <a14:useLocalDpi xmlns:a14="http://schemas.microsoft.com/office/drawing/2010/main" val="0"/>
@@ -4582,7 +4665,7 @@
                     </pic:cNvPicPr>
                   </pic:nvPicPr>
                   <pic:blipFill>
-                    <a:blip r:embed="rId14">
+                    <a:blip r:embed="rId15">
                       <a:extLst>
                         <a:ext uri="{28A0092B-C50C-407E-A947-70E740481C1C}">
                           <a14:useLocalDpi xmlns:a14="http://schemas.microsoft.com/office/drawing/2010/main" val="0"/>
@@ -4634,7 +4717,7 @@
           <w:lang w:val="en-US"/>
         </w:rPr>
       </w:pPr>
-      <w:bookmarkStart w:id="6" w:name="_Toc505333414"/>
+      <w:bookmarkStart w:id="6" w:name="_Toc506295935"/>
       <w:r>
         <w:rPr>
           <w:lang w:val="en-US"/>
@@ -4698,7 +4781,7 @@
         </w:rPr>
         <w:t xml:space="preserve">llowing link:  </w:t>
       </w:r>
-      <w:hyperlink r:id="rId15" w:history="1">
+      <w:hyperlink r:id="rId16" w:history="1">
         <w:r>
           <w:rPr>
             <w:rStyle w:val="Hyperlink"/>
@@ -4749,7 +4832,7 @@
                     <pic:cNvPicPr/>
                   </pic:nvPicPr>
                   <pic:blipFill>
-                    <a:blip r:embed="rId16">
+                    <a:blip r:embed="rId17">
                       <a:extLst>
                         <a:ext uri="{28A0092B-C50C-407E-A947-70E740481C1C}">
                           <a14:useLocalDpi xmlns:a14="http://schemas.microsoft.com/office/drawing/2010/main" val="0"/>
@@ -4851,7 +4934,7 @@
                     </pic:cNvPicPr>
                   </pic:nvPicPr>
                   <pic:blipFill>
-                    <a:blip r:embed="rId17">
+                    <a:blip r:embed="rId18">
                       <a:extLst>
                         <a:ext uri="{28A0092B-C50C-407E-A947-70E740481C1C}">
                           <a14:useLocalDpi xmlns:a14="http://schemas.microsoft.com/office/drawing/2010/main" val="0"/>
@@ -4930,83 +5013,6 @@
                 <pic:pic xmlns:pic="http://schemas.openxmlformats.org/drawingml/2006/picture">
                   <pic:nvPicPr>
                     <pic:cNvPr id="0" name="Picture 34"/>
-                    <pic:cNvPicPr>
-                      <a:picLocks noChangeAspect="1" noChangeArrowheads="1"/>
-                    </pic:cNvPicPr>
-                  </pic:nvPicPr>
-                  <pic:blipFill>
-                    <a:blip r:embed="rId18">
-                      <a:extLst>
-                        <a:ext uri="{28A0092B-C50C-407E-A947-70E740481C1C}">
-                          <a14:useLocalDpi xmlns:a14="http://schemas.microsoft.com/office/drawing/2010/main" val="0"/>
-                        </a:ext>
-                      </a:extLst>
-                    </a:blip>
-                    <a:srcRect/>
-                    <a:stretch>
-                      <a:fillRect/>
-                    </a:stretch>
-                  </pic:blipFill>
-                  <pic:spPr bwMode="auto">
-                    <a:xfrm>
-                      <a:off x="0" y="0"/>
-                      <a:ext cx="3381375" cy="2533650"/>
-                    </a:xfrm>
-                    <a:prstGeom prst="rect">
-                      <a:avLst/>
-                    </a:prstGeom>
-                    <a:noFill/>
-                    <a:ln>
-                      <a:noFill/>
-                    </a:ln>
-                  </pic:spPr>
-                </pic:pic>
-              </a:graphicData>
-            </a:graphic>
-          </wp:inline>
-        </w:drawing>
-      </w:r>
-    </w:p>
-    <w:p>
-      <w:pPr>
-        <w:jc w:val="both"/>
-        <w:rPr>
-          <w:lang w:val="en-US"/>
-        </w:rPr>
-      </w:pPr>
-      <w:r>
-        <w:rPr>
-          <w:lang w:val="en-US"/>
-        </w:rPr>
-        <w:t>Select Installation or response file or both</w:t>
-      </w:r>
-    </w:p>
-    <w:p>
-      <w:pPr>
-        <w:jc w:val="both"/>
-        <w:rPr>
-          <w:rFonts w:ascii="Tw Cen MT" w:hAnsi="Tw Cen MT"/>
-          <w:lang w:val="en-US"/>
-        </w:rPr>
-      </w:pPr>
-      <w:r>
-        <w:rPr>
-          <w:noProof/>
-          <w:lang w:eastAsia="de-DE"/>
-        </w:rPr>
-        <w:drawing>
-          <wp:inline distT="0" distB="0" distL="0" distR="0">
-            <wp:extent cx="3381375" cy="2533650"/>
-            <wp:effectExtent l="0" t="0" r="9525" b="0"/>
-            <wp:docPr id="6" name="Picture 35"/>
-            <wp:cNvGraphicFramePr>
-              <a:graphicFrameLocks xmlns:a="http://schemas.openxmlformats.org/drawingml/2006/main" noChangeAspect="1"/>
-            </wp:cNvGraphicFramePr>
-            <a:graphic xmlns:a="http://schemas.openxmlformats.org/drawingml/2006/main">
-              <a:graphicData uri="http://schemas.openxmlformats.org/drawingml/2006/picture">
-                <pic:pic xmlns:pic="http://schemas.openxmlformats.org/drawingml/2006/picture">
-                  <pic:nvPicPr>
-                    <pic:cNvPr id="0" name="Picture 35"/>
                     <pic:cNvPicPr>
                       <a:picLocks noChangeAspect="1" noChangeArrowheads="1"/>
                     </pic:cNvPicPr>
@@ -5055,7 +5061,7 @@
         <w:rPr>
           <w:lang w:val="en-US"/>
         </w:rPr>
-        <w:t>Select the installation folder (use the default path)</w:t>
+        <w:t>Select Installation or response file or both</w:t>
       </w:r>
     </w:p>
     <w:p>
@@ -5071,12 +5077,11 @@
           <w:noProof/>
           <w:lang w:eastAsia="de-DE"/>
         </w:rPr>
-        <w:lastRenderedPageBreak/>
         <w:drawing>
           <wp:inline distT="0" distB="0" distL="0" distR="0">
             <wp:extent cx="3381375" cy="2533650"/>
             <wp:effectExtent l="0" t="0" r="9525" b="0"/>
-            <wp:docPr id="7" name="Picture 37"/>
+            <wp:docPr id="6" name="Picture 35"/>
             <wp:cNvGraphicFramePr>
               <a:graphicFrameLocks xmlns:a="http://schemas.openxmlformats.org/drawingml/2006/main" noChangeAspect="1"/>
             </wp:cNvGraphicFramePr>
@@ -5084,7 +5089,7 @@
               <a:graphicData uri="http://schemas.openxmlformats.org/drawingml/2006/picture">
                 <pic:pic xmlns:pic="http://schemas.openxmlformats.org/drawingml/2006/picture">
                   <pic:nvPicPr>
-                    <pic:cNvPr id="0" name="Picture 37"/>
+                    <pic:cNvPr id="0" name="Picture 35"/>
                     <pic:cNvPicPr>
                       <a:picLocks noChangeAspect="1" noChangeArrowheads="1"/>
                     </pic:cNvPicPr>
@@ -5133,7 +5138,7 @@
         <w:rPr>
           <w:lang w:val="en-US"/>
         </w:rPr>
-        <w:t>Use default</w:t>
+        <w:t>Select the installation folder (use the default path)</w:t>
       </w:r>
     </w:p>
     <w:p>
@@ -5149,11 +5154,12 @@
           <w:noProof/>
           <w:lang w:eastAsia="de-DE"/>
         </w:rPr>
+        <w:lastRenderedPageBreak/>
         <w:drawing>
           <wp:inline distT="0" distB="0" distL="0" distR="0">
             <wp:extent cx="3381375" cy="2533650"/>
             <wp:effectExtent l="0" t="0" r="9525" b="0"/>
-            <wp:docPr id="8" name="Picture 39"/>
+            <wp:docPr id="7" name="Picture 37"/>
             <wp:cNvGraphicFramePr>
               <a:graphicFrameLocks xmlns:a="http://schemas.openxmlformats.org/drawingml/2006/main" noChangeAspect="1"/>
             </wp:cNvGraphicFramePr>
@@ -5161,7 +5167,7 @@
               <a:graphicData uri="http://schemas.openxmlformats.org/drawingml/2006/picture">
                 <pic:pic xmlns:pic="http://schemas.openxmlformats.org/drawingml/2006/picture">
                   <pic:nvPicPr>
-                    <pic:cNvPr id="0" name="Picture 39"/>
+                    <pic:cNvPr id="0" name="Picture 37"/>
                     <pic:cNvPicPr>
                       <a:picLocks noChangeAspect="1" noChangeArrowheads="1"/>
                     </pic:cNvPicPr>
@@ -5210,62 +5216,8 @@
         <w:rPr>
           <w:lang w:val="en-US"/>
         </w:rPr>
-        <w:t>Define the db2admin password</w:t>
-      </w:r>
-    </w:p>
-    <w:p>
-      <w:pPr>
-        <w:pStyle w:val="ListParagraph"/>
-        <w:ind w:left="0"/>
-        <w:jc w:val="both"/>
-        <w:rPr>
-          <w:lang w:val="en-US"/>
-        </w:rPr>
-      </w:pPr>
-      <w:r>
-        <w:rPr>
-          <w:b/>
-          <w:lang w:val="en-US"/>
-        </w:rPr>
-        <w:t>P</w:t>
-      </w:r>
-      <w:r>
-        <w:rPr>
-          <w:b/>
-          <w:lang w:val="en-US"/>
-        </w:rPr>
-        <w:t xml:space="preserve">lease </w:t>
-      </w:r>
-      <w:r>
-        <w:rPr>
-          <w:b/>
-          <w:lang w:val="en-US"/>
-        </w:rPr>
-        <w:t xml:space="preserve">make sure you recall the </w:t>
-      </w:r>
-      <w:r>
-        <w:rPr>
-          <w:b/>
-          <w:lang w:val="en-US"/>
-        </w:rPr>
-        <w:t>password</w:t>
-      </w:r>
-      <w:r>
-        <w:rPr>
-          <w:b/>
-          <w:lang w:val="en-US"/>
-        </w:rPr>
-        <w:t xml:space="preserve"> later on!</w:t>
-      </w:r>
-    </w:p>
-    <w:p>
-      <w:pPr>
-        <w:jc w:val="both"/>
-        <w:rPr>
-          <w:rFonts w:ascii="Tw Cen MT" w:hAnsi="Tw Cen MT"/>
-          <w:lang w:val="en-US"/>
-        </w:rPr>
-      </w:pPr>
+        <w:t>Use default</w:t>
+      </w:r>
     </w:p>
     <w:p>
       <w:pPr>
@@ -5280,12 +5232,11 @@
           <w:noProof/>
           <w:lang w:eastAsia="de-DE"/>
         </w:rPr>
-        <w:lastRenderedPageBreak/>
         <w:drawing>
           <wp:inline distT="0" distB="0" distL="0" distR="0">
             <wp:extent cx="3381375" cy="2533650"/>
             <wp:effectExtent l="0" t="0" r="9525" b="0"/>
-            <wp:docPr id="9" name="Picture 16"/>
+            <wp:docPr id="8" name="Picture 39"/>
             <wp:cNvGraphicFramePr>
               <a:graphicFrameLocks xmlns:a="http://schemas.openxmlformats.org/drawingml/2006/main" noChangeAspect="1"/>
             </wp:cNvGraphicFramePr>
@@ -5293,7 +5244,7 @@
               <a:graphicData uri="http://schemas.openxmlformats.org/drawingml/2006/picture">
                 <pic:pic xmlns:pic="http://schemas.openxmlformats.org/drawingml/2006/picture">
                   <pic:nvPicPr>
-                    <pic:cNvPr id="0" name="Picture 16"/>
+                    <pic:cNvPr id="0" name="Picture 39"/>
                     <pic:cNvPicPr>
                       <a:picLocks noChangeAspect="1" noChangeArrowheads="1"/>
                     </pic:cNvPicPr>
@@ -5342,6 +5293,138 @@
         <w:rPr>
           <w:lang w:val="en-US"/>
         </w:rPr>
+        <w:t>Define the db2admin password</w:t>
+      </w:r>
+    </w:p>
+    <w:p>
+      <w:pPr>
+        <w:pStyle w:val="ListParagraph"/>
+        <w:ind w:left="0"/>
+        <w:jc w:val="both"/>
+        <w:rPr>
+          <w:lang w:val="en-US"/>
+        </w:rPr>
+      </w:pPr>
+      <w:r>
+        <w:rPr>
+          <w:b/>
+          <w:lang w:val="en-US"/>
+        </w:rPr>
+        <w:t>P</w:t>
+      </w:r>
+      <w:r>
+        <w:rPr>
+          <w:b/>
+          <w:lang w:val="en-US"/>
+        </w:rPr>
+        <w:t xml:space="preserve">lease </w:t>
+      </w:r>
+      <w:r>
+        <w:rPr>
+          <w:b/>
+          <w:lang w:val="en-US"/>
+        </w:rPr>
+        <w:t xml:space="preserve">make sure you recall the </w:t>
+      </w:r>
+      <w:r>
+        <w:rPr>
+          <w:b/>
+          <w:lang w:val="en-US"/>
+        </w:rPr>
+        <w:t>password</w:t>
+      </w:r>
+      <w:r>
+        <w:rPr>
+          <w:b/>
+          <w:lang w:val="en-US"/>
+        </w:rPr>
+        <w:t xml:space="preserve"> later on!</w:t>
+      </w:r>
+    </w:p>
+    <w:p>
+      <w:pPr>
+        <w:jc w:val="both"/>
+        <w:rPr>
+          <w:rFonts w:ascii="Tw Cen MT" w:hAnsi="Tw Cen MT"/>
+          <w:lang w:val="en-US"/>
+        </w:rPr>
+      </w:pPr>
+    </w:p>
+    <w:p>
+      <w:pPr>
+        <w:jc w:val="both"/>
+        <w:rPr>
+          <w:rFonts w:ascii="Tw Cen MT" w:hAnsi="Tw Cen MT"/>
+          <w:lang w:val="en-US"/>
+        </w:rPr>
+      </w:pPr>
+      <w:r>
+        <w:rPr>
+          <w:noProof/>
+          <w:lang w:eastAsia="de-DE"/>
+        </w:rPr>
+        <w:lastRenderedPageBreak/>
+        <w:drawing>
+          <wp:inline distT="0" distB="0" distL="0" distR="0">
+            <wp:extent cx="3381375" cy="2533650"/>
+            <wp:effectExtent l="0" t="0" r="9525" b="0"/>
+            <wp:docPr id="9" name="Picture 16"/>
+            <wp:cNvGraphicFramePr>
+              <a:graphicFrameLocks xmlns:a="http://schemas.openxmlformats.org/drawingml/2006/main" noChangeAspect="1"/>
+            </wp:cNvGraphicFramePr>
+            <a:graphic xmlns:a="http://schemas.openxmlformats.org/drawingml/2006/main">
+              <a:graphicData uri="http://schemas.openxmlformats.org/drawingml/2006/picture">
+                <pic:pic xmlns:pic="http://schemas.openxmlformats.org/drawingml/2006/picture">
+                  <pic:nvPicPr>
+                    <pic:cNvPr id="0" name="Picture 16"/>
+                    <pic:cNvPicPr>
+                      <a:picLocks noChangeAspect="1" noChangeArrowheads="1"/>
+                    </pic:cNvPicPr>
+                  </pic:nvPicPr>
+                  <pic:blipFill>
+                    <a:blip r:embed="rId23">
+                      <a:extLst>
+                        <a:ext uri="{28A0092B-C50C-407E-A947-70E740481C1C}">
+                          <a14:useLocalDpi xmlns:a14="http://schemas.microsoft.com/office/drawing/2010/main" val="0"/>
+                        </a:ext>
+                      </a:extLst>
+                    </a:blip>
+                    <a:srcRect/>
+                    <a:stretch>
+                      <a:fillRect/>
+                    </a:stretch>
+                  </pic:blipFill>
+                  <pic:spPr bwMode="auto">
+                    <a:xfrm>
+                      <a:off x="0" y="0"/>
+                      <a:ext cx="3381375" cy="2533650"/>
+                    </a:xfrm>
+                    <a:prstGeom prst="rect">
+                      <a:avLst/>
+                    </a:prstGeom>
+                    <a:noFill/>
+                    <a:ln>
+                      <a:noFill/>
+                    </a:ln>
+                  </pic:spPr>
+                </pic:pic>
+              </a:graphicData>
+            </a:graphic>
+          </wp:inline>
+        </w:drawing>
+      </w:r>
+    </w:p>
+    <w:p>
+      <w:pPr>
+        <w:jc w:val="both"/>
+        <w:rPr>
+          <w:lang w:val="en-US"/>
+        </w:rPr>
+      </w:pPr>
+      <w:r>
+        <w:rPr>
+          <w:lang w:val="en-US"/>
+        </w:rPr>
         <w:t>After the installation you should see the this screen</w:t>
       </w:r>
     </w:p>
@@ -5376,7 +5459,7 @@
                     </pic:cNvPicPr>
                   </pic:nvPicPr>
                   <pic:blipFill>
-                    <a:blip r:embed="rId23">
+                    <a:blip r:embed="rId24">
                       <a:extLst>
                         <a:ext uri="{28A0092B-C50C-407E-A947-70E740481C1C}">
                           <a14:useLocalDpi xmlns:a14="http://schemas.microsoft.com/office/drawing/2010/main" val="0"/>
@@ -5488,7 +5571,7 @@
                     </pic:cNvPicPr>
                   </pic:nvPicPr>
                   <pic:blipFill>
-                    <a:blip r:embed="rId24">
+                    <a:blip r:embed="rId25">
                       <a:extLst>
                         <a:ext uri="{28A0092B-C50C-407E-A947-70E740481C1C}">
                           <a14:useLocalDpi xmlns:a14="http://schemas.microsoft.com/office/drawing/2010/main" val="0"/>
@@ -5791,90 +5874,6 @@
                 <pic:pic xmlns:pic="http://schemas.openxmlformats.org/drawingml/2006/picture">
                   <pic:nvPicPr>
                     <pic:cNvPr id="0" name="Picture 21"/>
-                    <pic:cNvPicPr>
-                      <a:picLocks noChangeAspect="1" noChangeArrowheads="1"/>
-                    </pic:cNvPicPr>
-                  </pic:nvPicPr>
-                  <pic:blipFill>
-                    <a:blip r:embed="rId25">
-                      <a:extLst>
-                        <a:ext uri="{28A0092B-C50C-407E-A947-70E740481C1C}">
-                          <a14:useLocalDpi xmlns:a14="http://schemas.microsoft.com/office/drawing/2010/main" val="0"/>
-                        </a:ext>
-                      </a:extLst>
-                    </a:blip>
-                    <a:srcRect/>
-                    <a:stretch>
-                      <a:fillRect/>
-                    </a:stretch>
-                  </pic:blipFill>
-                  <pic:spPr bwMode="auto">
-                    <a:xfrm>
-                      <a:off x="0" y="0"/>
-                      <a:ext cx="3409950" cy="2562225"/>
-                    </a:xfrm>
-                    <a:prstGeom prst="rect">
-                      <a:avLst/>
-                    </a:prstGeom>
-                    <a:noFill/>
-                    <a:ln>
-                      <a:noFill/>
-                    </a:ln>
-                  </pic:spPr>
-                </pic:pic>
-              </a:graphicData>
-            </a:graphic>
-          </wp:inline>
-        </w:drawing>
-      </w:r>
-    </w:p>
-    <w:p>
-      <w:pPr>
-        <w:pStyle w:val="ListParagraph"/>
-        <w:numPr>
-          <w:ilvl w:val="0"/>
-          <w:numId w:val="20"/>
-        </w:numPr>
-        <w:jc w:val="both"/>
-        <w:rPr>
-          <w:noProof/>
-          <w:lang w:eastAsia="de-DE"/>
-        </w:rPr>
-      </w:pPr>
-      <w:r>
-        <w:rPr>
-          <w:noProof/>
-          <w:lang w:eastAsia="de-DE"/>
-        </w:rPr>
-        <w:t>Accept the license agreements</w:t>
-      </w:r>
-    </w:p>
-    <w:p>
-      <w:pPr>
-        <w:jc w:val="both"/>
-        <w:rPr>
-          <w:noProof/>
-          <w:lang w:eastAsia="de-DE"/>
-        </w:rPr>
-      </w:pPr>
-      <w:r>
-        <w:rPr>
-          <w:noProof/>
-          <w:lang w:eastAsia="de-DE"/>
-        </w:rPr>
-        <w:drawing>
-          <wp:inline distT="0" distB="0" distL="0" distR="0">
-            <wp:extent cx="3409950" cy="2562225"/>
-            <wp:effectExtent l="0" t="0" r="0" b="9525"/>
-            <wp:docPr id="13" name="Picture 22"/>
-            <wp:cNvGraphicFramePr>
-              <a:graphicFrameLocks xmlns:a="http://schemas.openxmlformats.org/drawingml/2006/main" noChangeAspect="1"/>
-            </wp:cNvGraphicFramePr>
-            <a:graphic xmlns:a="http://schemas.openxmlformats.org/drawingml/2006/main">
-              <a:graphicData uri="http://schemas.openxmlformats.org/drawingml/2006/picture">
-                <pic:pic xmlns:pic="http://schemas.openxmlformats.org/drawingml/2006/picture">
-                  <pic:nvPicPr>
-                    <pic:cNvPr id="0" name="Picture 22"/>
                     <pic:cNvPicPr>
                       <a:picLocks noChangeAspect="1" noChangeArrowheads="1"/>
                     </pic:cNvPicPr>
@@ -5917,6 +5916,90 @@
         <w:pStyle w:val="ListParagraph"/>
         <w:numPr>
           <w:ilvl w:val="0"/>
+          <w:numId w:val="20"/>
+        </w:numPr>
+        <w:jc w:val="both"/>
+        <w:rPr>
+          <w:noProof/>
+          <w:lang w:eastAsia="de-DE"/>
+        </w:rPr>
+      </w:pPr>
+      <w:r>
+        <w:rPr>
+          <w:noProof/>
+          <w:lang w:eastAsia="de-DE"/>
+        </w:rPr>
+        <w:t>Accept the license agreements</w:t>
+      </w:r>
+    </w:p>
+    <w:p>
+      <w:pPr>
+        <w:jc w:val="both"/>
+        <w:rPr>
+          <w:noProof/>
+          <w:lang w:eastAsia="de-DE"/>
+        </w:rPr>
+      </w:pPr>
+      <w:r>
+        <w:rPr>
+          <w:noProof/>
+          <w:lang w:eastAsia="de-DE"/>
+        </w:rPr>
+        <w:drawing>
+          <wp:inline distT="0" distB="0" distL="0" distR="0">
+            <wp:extent cx="3409950" cy="2562225"/>
+            <wp:effectExtent l="0" t="0" r="0" b="9525"/>
+            <wp:docPr id="13" name="Picture 22"/>
+            <wp:cNvGraphicFramePr>
+              <a:graphicFrameLocks xmlns:a="http://schemas.openxmlformats.org/drawingml/2006/main" noChangeAspect="1"/>
+            </wp:cNvGraphicFramePr>
+            <a:graphic xmlns:a="http://schemas.openxmlformats.org/drawingml/2006/main">
+              <a:graphicData uri="http://schemas.openxmlformats.org/drawingml/2006/picture">
+                <pic:pic xmlns:pic="http://schemas.openxmlformats.org/drawingml/2006/picture">
+                  <pic:nvPicPr>
+                    <pic:cNvPr id="0" name="Picture 22"/>
+                    <pic:cNvPicPr>
+                      <a:picLocks noChangeAspect="1" noChangeArrowheads="1"/>
+                    </pic:cNvPicPr>
+                  </pic:nvPicPr>
+                  <pic:blipFill>
+                    <a:blip r:embed="rId27">
+                      <a:extLst>
+                        <a:ext uri="{28A0092B-C50C-407E-A947-70E740481C1C}">
+                          <a14:useLocalDpi xmlns:a14="http://schemas.microsoft.com/office/drawing/2010/main" val="0"/>
+                        </a:ext>
+                      </a:extLst>
+                    </a:blip>
+                    <a:srcRect/>
+                    <a:stretch>
+                      <a:fillRect/>
+                    </a:stretch>
+                  </pic:blipFill>
+                  <pic:spPr bwMode="auto">
+                    <a:xfrm>
+                      <a:off x="0" y="0"/>
+                      <a:ext cx="3409950" cy="2562225"/>
+                    </a:xfrm>
+                    <a:prstGeom prst="rect">
+                      <a:avLst/>
+                    </a:prstGeom>
+                    <a:noFill/>
+                    <a:ln>
+                      <a:noFill/>
+                    </a:ln>
+                  </pic:spPr>
+                </pic:pic>
+              </a:graphicData>
+            </a:graphic>
+          </wp:inline>
+        </w:drawing>
+      </w:r>
+    </w:p>
+    <w:p>
+      <w:pPr>
+        <w:pStyle w:val="ListParagraph"/>
+        <w:numPr>
+          <w:ilvl w:val="0"/>
           <w:numId w:val="19"/>
         </w:numPr>
         <w:jc w:val="both"/>
@@ -6186,7 +6269,7 @@
                     </pic:cNvPicPr>
                   </pic:nvPicPr>
                   <pic:blipFill>
-                    <a:blip r:embed="rId27">
+                    <a:blip r:embed="rId28">
                       <a:extLst>
                         <a:ext uri="{28A0092B-C50C-407E-A947-70E740481C1C}">
                           <a14:useLocalDpi xmlns:a14="http://schemas.microsoft.com/office/drawing/2010/main" val="0"/>
@@ -6402,7 +6485,7 @@
                     </pic:cNvPicPr>
                   </pic:nvPicPr>
                   <pic:blipFill>
-                    <a:blip r:embed="rId28">
+                    <a:blip r:embed="rId29">
                       <a:extLst>
                         <a:ext uri="{28A0092B-C50C-407E-A947-70E740481C1C}">
                           <a14:useLocalDpi xmlns:a14="http://schemas.microsoft.com/office/drawing/2010/main" val="0"/>
@@ -6446,7 +6529,7 @@
           <w:lang w:val="en-US"/>
         </w:rPr>
       </w:pPr>
-      <w:bookmarkStart w:id="7" w:name="_Toc505333415"/>
+      <w:bookmarkStart w:id="7" w:name="_Toc506295936"/>
       <w:r>
         <w:rPr>
           <w:lang w:val="en-US"/>
@@ -6533,7 +6616,7 @@
         </w:numPr>
         <w:jc w:val="both"/>
       </w:pPr>
-      <w:bookmarkStart w:id="8" w:name="_Toc505333416"/>
+      <w:bookmarkStart w:id="8" w:name="_Toc506295937"/>
       <w:r>
         <w:t>Active IIS7</w:t>
       </w:r>
@@ -6650,7 +6733,7 @@
                     </pic:cNvPicPr>
                   </pic:nvPicPr>
                   <pic:blipFill>
-                    <a:blip r:embed="rId29">
+                    <a:blip r:embed="rId30">
                       <a:extLst>
                         <a:ext uri="{28A0092B-C50C-407E-A947-70E740481C1C}">
                           <a14:useLocalDpi xmlns:a14="http://schemas.microsoft.com/office/drawing/2010/main" val="0"/>
@@ -6708,7 +6791,7 @@
                     </pic:cNvPicPr>
                   </pic:nvPicPr>
                   <pic:blipFill>
-                    <a:blip r:embed="rId30">
+                    <a:blip r:embed="rId31">
                       <a:extLst>
                         <a:ext uri="{28A0092B-C50C-407E-A947-70E740481C1C}">
                           <a14:useLocalDpi xmlns:a14="http://schemas.microsoft.com/office/drawing/2010/main" val="0"/>
@@ -7061,7 +7144,7 @@
           <w:lang w:val="en-US"/>
         </w:rPr>
       </w:pPr>
-      <w:bookmarkStart w:id="9" w:name="_Toc505333417"/>
+      <w:bookmarkStart w:id="9" w:name="_Toc506295938"/>
       <w:r>
         <w:rPr>
           <w:rStyle w:val="Heading3Char"/>
@@ -7321,7 +7404,7 @@
           <w:lang w:val="en-US"/>
         </w:rPr>
       </w:pPr>
-      <w:bookmarkStart w:id="10" w:name="_Toc505333418"/>
+      <w:bookmarkStart w:id="10" w:name="_Toc506295939"/>
       <w:r>
         <w:rPr>
           <w:lang w:val="en-US"/>
@@ -7367,7 +7450,7 @@
         </w:numPr>
         <w:jc w:val="both"/>
       </w:pPr>
-      <w:bookmarkStart w:id="11" w:name="_Toc505333419"/>
+      <w:bookmarkStart w:id="11" w:name="_Toc506295940"/>
       <w:r>
         <w:t>Configure server components</w:t>
       </w:r>
@@ -7441,7 +7524,7 @@
           <w:lang w:val="en-US"/>
         </w:rPr>
       </w:pPr>
-      <w:bookmarkStart w:id="12" w:name="_Toc505333420"/>
+      <w:bookmarkStart w:id="12" w:name="_Toc506295941"/>
       <w:r>
         <w:rPr>
           <w:lang w:val="en-US"/>
@@ -7764,7 +7847,7 @@
                     </pic:cNvPicPr>
                   </pic:nvPicPr>
                   <pic:blipFill>
-                    <a:blip r:embed="rId31">
+                    <a:blip r:embed="rId32">
                       <a:extLst>
                         <a:ext uri="{28A0092B-C50C-407E-A947-70E740481C1C}">
                           <a14:useLocalDpi xmlns:a14="http://schemas.microsoft.com/office/drawing/2010/main" val="0"/>
@@ -7831,7 +7914,7 @@
                     </pic:cNvPicPr>
                   </pic:nvPicPr>
                   <pic:blipFill>
-                    <a:blip r:embed="rId32">
+                    <a:blip r:embed="rId33">
                       <a:extLst>
                         <a:ext uri="{28A0092B-C50C-407E-A947-70E740481C1C}">
                           <a14:useLocalDpi xmlns:a14="http://schemas.microsoft.com/office/drawing/2010/main" val="0"/>
@@ -8019,7 +8102,7 @@
           <w:lang w:val="en-US"/>
         </w:rPr>
       </w:pPr>
-      <w:bookmarkStart w:id="13" w:name="_Toc505333421"/>
+      <w:bookmarkStart w:id="13" w:name="_Toc506295942"/>
       <w:r>
         <w:rPr>
           <w:lang w:val="en-US"/>
@@ -8239,7 +8322,7 @@
                     </pic:cNvPicPr>
                   </pic:nvPicPr>
                   <pic:blipFill>
-                    <a:blip r:embed="rId33">
+                    <a:blip r:embed="rId34">
                       <a:extLst>
                         <a:ext uri="{28A0092B-C50C-407E-A947-70E740481C1C}">
                           <a14:useLocalDpi xmlns:a14="http://schemas.microsoft.com/office/drawing/2010/main" val="0"/>
@@ -8385,7 +8468,7 @@
           <w:lang w:val="en-US"/>
         </w:rPr>
       </w:pPr>
-      <w:bookmarkStart w:id="14" w:name="_Toc505333422"/>
+      <w:bookmarkStart w:id="14" w:name="_Toc506295943"/>
       <w:r>
         <w:rPr>
           <w:lang w:val="en-US"/>
@@ -8596,7 +8679,7 @@
           <w:lang w:val="en-US"/>
         </w:rPr>
       </w:pPr>
-      <w:bookmarkStart w:id="15" w:name="_Toc505333423"/>
+      <w:bookmarkStart w:id="15" w:name="_Toc506295944"/>
       <w:r>
         <w:rPr>
           <w:lang w:val="en-US"/>
@@ -8700,12 +8783,18 @@
           <w:lang w:val="en-US"/>
         </w:rPr>
       </w:pPr>
-      <w:bookmarkStart w:id="16" w:name="_Toc505333424"/>
-      <w:r>
-        <w:rPr>
-          <w:lang w:val="en-US"/>
-        </w:rPr>
-        <w:t>4.1.4.1. Create empty database on PostgreSQL</w:t>
+      <w:bookmarkStart w:id="16" w:name="_Toc506295945"/>
+      <w:r>
+        <w:rPr>
+          <w:lang w:val="en-US"/>
+        </w:rPr>
+        <w:t>4.1.4.1</w:t>
+      </w:r>
+      <w:r>
+        <w:rPr>
+          <w:lang w:val="en-US"/>
+        </w:rPr>
+        <w:t xml:space="preserve"> Create empty database on PostgreSQL</w:t>
       </w:r>
       <w:bookmarkEnd w:id="16"/>
     </w:p>
@@ -8802,7 +8891,7 @@
                     </pic:cNvPicPr>
                   </pic:nvPicPr>
                   <pic:blipFill>
-                    <a:blip r:embed="rId34">
+                    <a:blip r:embed="rId35">
                       <a:extLst>
                         <a:ext uri="{28A0092B-C50C-407E-A947-70E740481C1C}">
                           <a14:useLocalDpi xmlns:a14="http://schemas.microsoft.com/office/drawing/2010/main" val="0"/>
@@ -8914,7 +9003,7 @@
                     </pic:cNvPicPr>
                   </pic:nvPicPr>
                   <pic:blipFill>
-                    <a:blip r:embed="rId35">
+                    <a:blip r:embed="rId36">
                       <a:extLst>
                         <a:ext uri="{28A0092B-C50C-407E-A947-70E740481C1C}">
                           <a14:useLocalDpi xmlns:a14="http://schemas.microsoft.com/office/drawing/2010/main" val="0"/>
@@ -8956,14 +9045,6 @@
     </w:p>
     <w:p>
       <w:pPr>
-        <w:jc w:val="both"/>
-        <w:rPr>
-          <w:lang w:val="en-US"/>
-        </w:rPr>
-      </w:pPr>
-    </w:p>
-    <w:p>
-      <w:pPr>
         <w:pStyle w:val="Heading3"/>
         <w:numPr>
           <w:ilvl w:val="0"/>
@@ -8975,51 +9056,77 @@
           <w:lang w:val="en-US"/>
         </w:rPr>
       </w:pPr>
-      <w:bookmarkStart w:id="17" w:name="_Toc505333425"/>
-      <w:r>
-        <w:rPr>
-          <w:lang w:val="en-US"/>
-        </w:rPr>
-        <w:t>4.1.4.2. Create empty database on DB2</w:t>
+      <w:bookmarkStart w:id="17" w:name="_Toc506295946"/>
+      <w:r>
+        <w:rPr>
+          <w:lang w:val="en-US"/>
+        </w:rPr>
+        <w:t>4.1.4.1.1 C</w:t>
+      </w:r>
+      <w:r>
+        <w:rPr>
+          <w:lang w:val="en-US"/>
+        </w:rPr>
+        <w:t xml:space="preserve">onfigure </w:t>
+      </w:r>
+      <w:proofErr w:type="spellStart"/>
+      <w:r>
+        <w:rPr>
+          <w:lang w:val="en-US"/>
+        </w:rPr>
+        <w:t>postgres</w:t>
       </w:r>
       <w:bookmarkEnd w:id="17"/>
-    </w:p>
-    <w:p>
-      <w:pPr>
-        <w:jc w:val="both"/>
-        <w:rPr>
-          <w:lang w:val="en-US"/>
-        </w:rPr>
-      </w:pPr>
-      <w:r>
-        <w:rPr>
-          <w:lang w:val="en-US"/>
-        </w:rPr>
-        <w:t>If you already have a database from a previous rel</w:t>
-      </w:r>
-      <w:r>
-        <w:rPr>
-          <w:lang w:val="en-US"/>
-        </w:rPr>
-        <w:t>e</w:t>
-      </w:r>
-      <w:r>
-        <w:rPr>
-          <w:lang w:val="en-US"/>
-        </w:rPr>
-        <w:t xml:space="preserve">ase you can </w:t>
-      </w:r>
-      <w:r>
-        <w:rPr>
-          <w:lang w:val="en-US"/>
-        </w:rPr>
-        <w:t>skip</w:t>
-      </w:r>
-      <w:r>
-        <w:rPr>
-          <w:lang w:val="en-US"/>
-        </w:rPr>
-        <w:t xml:space="preserve"> this step.</w:t>
+      <w:proofErr w:type="spellEnd"/>
+    </w:p>
+    <w:p>
+      <w:pPr>
+        <w:jc w:val="both"/>
+        <w:rPr>
+          <w:lang w:val="en-US"/>
+        </w:rPr>
+      </w:pPr>
+      <w:proofErr w:type="spellStart"/>
+      <w:r>
+        <w:rPr>
+          <w:lang w:val="en-US"/>
+        </w:rPr>
+        <w:t>Bexis</w:t>
+      </w:r>
+      <w:proofErr w:type="spellEnd"/>
+      <w:r>
+        <w:rPr>
+          <w:lang w:val="en-US"/>
+        </w:rPr>
+        <w:t xml:space="preserve"> works with a </w:t>
+      </w:r>
+      <w:proofErr w:type="spellStart"/>
+      <w:r>
+        <w:rPr>
+          <w:lang w:val="en-US"/>
+        </w:rPr>
+        <w:t>DateTime</w:t>
+      </w:r>
+      <w:proofErr w:type="spellEnd"/>
+      <w:r>
+        <w:rPr>
+          <w:lang w:val="en-US"/>
+        </w:rPr>
+        <w:t xml:space="preserve"> format “</w:t>
+      </w:r>
+      <w:proofErr w:type="spellStart"/>
+      <w:r>
+        <w:rPr>
+          <w:lang w:val="en-US"/>
+        </w:rPr>
+        <w:t>mdy</w:t>
+      </w:r>
+      <w:proofErr w:type="spellEnd"/>
+      <w:r>
+        <w:rPr>
+          <w:lang w:val="en-US"/>
+        </w:rPr>
+        <w:t>”. So Postgres need to setup with the same format.</w:t>
       </w:r>
     </w:p>
     <w:p>
@@ -9038,7 +9145,85 @@
         <w:rPr>
           <w:lang w:val="en-US"/>
         </w:rPr>
-        <w:t>Open IBM Data Studio as admin</w:t>
+        <w:t xml:space="preserve">Open </w:t>
+      </w:r>
+      <w:proofErr w:type="spellStart"/>
+      <w:r>
+        <w:rPr>
+          <w:lang w:val="en-US"/>
+        </w:rPr>
+        <w:t>postgres</w:t>
+      </w:r>
+      <w:proofErr w:type="spellEnd"/>
+      <w:r>
+        <w:rPr>
+          <w:lang w:val="en-US"/>
+        </w:rPr>
+        <w:t xml:space="preserve"> </w:t>
+      </w:r>
+      <w:proofErr w:type="spellStart"/>
+      <w:r>
+        <w:rPr>
+          <w:lang w:val="en-US"/>
+        </w:rPr>
+        <w:t>config</w:t>
+      </w:r>
+      <w:proofErr w:type="spellEnd"/>
+      <w:r>
+        <w:rPr>
+          <w:lang w:val="en-US"/>
+        </w:rPr>
+        <w:t xml:space="preserve"> file</w:t>
+      </w:r>
+    </w:p>
+    <w:p>
+      <w:pPr>
+        <w:jc w:val="both"/>
+        <w:rPr>
+          <w:lang w:val="en-US"/>
+        </w:rPr>
+      </w:pPr>
+      <w:r>
+        <w:rPr>
+          <w:noProof/>
+          <w:lang w:eastAsia="de-DE"/>
+        </w:rPr>
+        <w:lastRenderedPageBreak/>
+        <w:drawing>
+          <wp:inline distT="0" distB="0" distL="0" distR="0" wp14:anchorId="0E0F0E7D" wp14:editId="72AB8422">
+            <wp:extent cx="4362450" cy="3503039"/>
+            <wp:effectExtent l="0" t="0" r="0" b="2540"/>
+            <wp:docPr id="36" name="Picture 36"/>
+            <wp:cNvGraphicFramePr>
+              <a:graphicFrameLocks xmlns:a="http://schemas.openxmlformats.org/drawingml/2006/main" noChangeAspect="1"/>
+            </wp:cNvGraphicFramePr>
+            <a:graphic xmlns:a="http://schemas.openxmlformats.org/drawingml/2006/main">
+              <a:graphicData uri="http://schemas.openxmlformats.org/drawingml/2006/picture">
+                <pic:pic xmlns:pic="http://schemas.openxmlformats.org/drawingml/2006/picture">
+                  <pic:nvPicPr>
+                    <pic:cNvPr id="0" name=""/>
+                    <pic:cNvPicPr/>
+                  </pic:nvPicPr>
+                  <pic:blipFill>
+                    <a:blip r:embed="rId37"/>
+                    <a:stretch>
+                      <a:fillRect/>
+                    </a:stretch>
+                  </pic:blipFill>
+                  <pic:spPr>
+                    <a:xfrm>
+                      <a:off x="0" y="0"/>
+                      <a:ext cx="4365523" cy="3505507"/>
+                    </a:xfrm>
+                    <a:prstGeom prst="rect">
+                      <a:avLst/>
+                    </a:prstGeom>
+                  </pic:spPr>
+                </pic:pic>
+              </a:graphicData>
+            </a:graphic>
+          </wp:inline>
+        </w:drawing>
       </w:r>
     </w:p>
     <w:p>
@@ -9057,38 +9242,16 @@
         <w:rPr>
           <w:lang w:val="en-US"/>
         </w:rPr>
-        <w:t xml:space="preserve">On </w:t>
-      </w:r>
-      <w:r>
-        <w:rPr>
-          <w:lang w:val="en-US"/>
-        </w:rPr>
-        <w:t xml:space="preserve">first </w:t>
-      </w:r>
-      <w:r>
-        <w:rPr>
-          <w:lang w:val="en-US"/>
-        </w:rPr>
-        <w:t>startup</w:t>
-      </w:r>
-      <w:r>
-        <w:rPr>
-          <w:lang w:val="en-US"/>
-        </w:rPr>
-        <w:t xml:space="preserve"> IBM Data Studio </w:t>
-      </w:r>
-      <w:r>
-        <w:rPr>
-          <w:lang w:val="en-US"/>
-        </w:rPr>
-        <w:t xml:space="preserve">will </w:t>
-      </w:r>
-      <w:r>
-        <w:rPr>
-          <w:lang w:val="en-US"/>
-        </w:rPr>
-        <w:t>ask for a workspace, use the selected one</w:t>
-      </w:r>
+        <w:t xml:space="preserve">Search for </w:t>
+      </w:r>
+      <w:proofErr w:type="spellStart"/>
+      <w:r>
+        <w:rPr>
+          <w:lang w:val="en-US"/>
+        </w:rPr>
+        <w:t>datestyle</w:t>
+      </w:r>
+      <w:proofErr w:type="spellEnd"/>
     </w:p>
     <w:p>
       <w:pPr>
@@ -9102,7 +9265,240 @@
           <w:noProof/>
           <w:lang w:eastAsia="de-DE"/>
         </w:rPr>
-        <w:lastRenderedPageBreak/>
+        <w:drawing>
+          <wp:inline distT="0" distB="0" distL="0" distR="0" wp14:anchorId="17184250" wp14:editId="64CE8F83">
+            <wp:extent cx="4686300" cy="4516197"/>
+            <wp:effectExtent l="0" t="0" r="0" b="0"/>
+            <wp:docPr id="38" name="Picture 38"/>
+            <wp:cNvGraphicFramePr>
+              <a:graphicFrameLocks xmlns:a="http://schemas.openxmlformats.org/drawingml/2006/main" noChangeAspect="1"/>
+            </wp:cNvGraphicFramePr>
+            <a:graphic xmlns:a="http://schemas.openxmlformats.org/drawingml/2006/main">
+              <a:graphicData uri="http://schemas.openxmlformats.org/drawingml/2006/picture">
+                <pic:pic xmlns:pic="http://schemas.openxmlformats.org/drawingml/2006/picture">
+                  <pic:nvPicPr>
+                    <pic:cNvPr id="0" name=""/>
+                    <pic:cNvPicPr/>
+                  </pic:nvPicPr>
+                  <pic:blipFill>
+                    <a:blip r:embed="rId38"/>
+                    <a:stretch>
+                      <a:fillRect/>
+                    </a:stretch>
+                  </pic:blipFill>
+                  <pic:spPr>
+                    <a:xfrm>
+                      <a:off x="0" y="0"/>
+                      <a:ext cx="4690088" cy="4519848"/>
+                    </a:xfrm>
+                    <a:prstGeom prst="rect">
+                      <a:avLst/>
+                    </a:prstGeom>
+                  </pic:spPr>
+                </pic:pic>
+              </a:graphicData>
+            </a:graphic>
+          </wp:inline>
+        </w:drawing>
+      </w:r>
+    </w:p>
+    <w:p>
+      <w:pPr>
+        <w:pStyle w:val="ListParagraph"/>
+        <w:numPr>
+          <w:ilvl w:val="0"/>
+          <w:numId w:val="1"/>
+        </w:numPr>
+        <w:jc w:val="both"/>
+        <w:rPr>
+          <w:lang w:val="en-US"/>
+        </w:rPr>
+      </w:pPr>
+      <w:r>
+        <w:rPr>
+          <w:lang w:val="en-US"/>
+        </w:rPr>
+        <w:t>Change it to “</w:t>
+      </w:r>
+      <w:proofErr w:type="spellStart"/>
+      <w:r>
+        <w:rPr>
+          <w:lang w:val="en-US"/>
+        </w:rPr>
+        <w:t>mdy</w:t>
+      </w:r>
+      <w:proofErr w:type="spellEnd"/>
+      <w:r>
+        <w:rPr>
+          <w:lang w:val="en-US"/>
+        </w:rPr>
+        <w:t>”</w:t>
+      </w:r>
+    </w:p>
+    <w:p>
+      <w:pPr>
+        <w:jc w:val="both"/>
+        <w:rPr>
+          <w:lang w:val="en-US"/>
+        </w:rPr>
+      </w:pPr>
+    </w:p>
+    <w:p>
+      <w:pPr>
+        <w:jc w:val="both"/>
+        <w:rPr>
+          <w:lang w:val="en-US"/>
+        </w:rPr>
+      </w:pPr>
+    </w:p>
+    <w:p>
+      <w:pPr>
+        <w:jc w:val="both"/>
+        <w:rPr>
+          <w:lang w:val="en-US"/>
+        </w:rPr>
+      </w:pPr>
+    </w:p>
+    <w:p>
+      <w:pPr>
+        <w:pStyle w:val="Heading3"/>
+        <w:numPr>
+          <w:ilvl w:val="0"/>
+          <w:numId w:val="0"/>
+        </w:numPr>
+        <w:ind w:left="720" w:hanging="720"/>
+        <w:jc w:val="both"/>
+        <w:rPr>
+          <w:lang w:val="en-US"/>
+        </w:rPr>
+      </w:pPr>
+      <w:bookmarkStart w:id="18" w:name="_Toc506295947"/>
+      <w:r>
+        <w:rPr>
+          <w:lang w:val="en-US"/>
+        </w:rPr>
+        <w:t>4.1.4.2. Create empty database on DB2</w:t>
+      </w:r>
+      <w:bookmarkEnd w:id="18"/>
+    </w:p>
+    <w:p>
+      <w:pPr>
+        <w:jc w:val="both"/>
+        <w:rPr>
+          <w:lang w:val="en-US"/>
+        </w:rPr>
+      </w:pPr>
+      <w:r>
+        <w:rPr>
+          <w:lang w:val="en-US"/>
+        </w:rPr>
+        <w:t>If you already have a database from a previous rel</w:t>
+      </w:r>
+      <w:r>
+        <w:rPr>
+          <w:lang w:val="en-US"/>
+        </w:rPr>
+        <w:t>e</w:t>
+      </w:r>
+      <w:r>
+        <w:rPr>
+          <w:lang w:val="en-US"/>
+        </w:rPr>
+        <w:t xml:space="preserve">ase you can </w:t>
+      </w:r>
+      <w:r>
+        <w:rPr>
+          <w:lang w:val="en-US"/>
+        </w:rPr>
+        <w:t>skip</w:t>
+      </w:r>
+      <w:r>
+        <w:rPr>
+          <w:lang w:val="en-US"/>
+        </w:rPr>
+        <w:t xml:space="preserve"> this step.</w:t>
+      </w:r>
+    </w:p>
+    <w:p>
+      <w:pPr>
+        <w:pStyle w:val="ListParagraph"/>
+        <w:numPr>
+          <w:ilvl w:val="0"/>
+          <w:numId w:val="1"/>
+        </w:numPr>
+        <w:jc w:val="both"/>
+        <w:rPr>
+          <w:lang w:val="en-US"/>
+        </w:rPr>
+      </w:pPr>
+      <w:r>
+        <w:rPr>
+          <w:lang w:val="en-US"/>
+        </w:rPr>
+        <w:t>Open IBM Data Studio as admin</w:t>
+      </w:r>
+    </w:p>
+    <w:p>
+      <w:pPr>
+        <w:pStyle w:val="ListParagraph"/>
+        <w:numPr>
+          <w:ilvl w:val="0"/>
+          <w:numId w:val="1"/>
+        </w:numPr>
+        <w:jc w:val="both"/>
+        <w:rPr>
+          <w:lang w:val="en-US"/>
+        </w:rPr>
+      </w:pPr>
+      <w:r>
+        <w:rPr>
+          <w:lang w:val="en-US"/>
+        </w:rPr>
+        <w:t xml:space="preserve">On </w:t>
+      </w:r>
+      <w:r>
+        <w:rPr>
+          <w:lang w:val="en-US"/>
+        </w:rPr>
+        <w:t xml:space="preserve">first </w:t>
+      </w:r>
+      <w:r>
+        <w:rPr>
+          <w:lang w:val="en-US"/>
+        </w:rPr>
+        <w:t>startup</w:t>
+      </w:r>
+      <w:r>
+        <w:rPr>
+          <w:lang w:val="en-US"/>
+        </w:rPr>
+        <w:t xml:space="preserve"> IBM Data Studio </w:t>
+      </w:r>
+      <w:r>
+        <w:rPr>
+          <w:lang w:val="en-US"/>
+        </w:rPr>
+        <w:t xml:space="preserve">will </w:t>
+      </w:r>
+      <w:r>
+        <w:rPr>
+          <w:lang w:val="en-US"/>
+        </w:rPr>
+        <w:t>ask for a workspace, use the selected one</w:t>
+      </w:r>
+    </w:p>
+    <w:p>
+      <w:pPr>
+        <w:jc w:val="both"/>
+        <w:rPr>
+          <w:lang w:val="en-US"/>
+        </w:rPr>
+      </w:pPr>
+      <w:r>
+        <w:rPr>
+          <w:noProof/>
+          <w:lang w:eastAsia="de-DE"/>
+        </w:rPr>
         <w:drawing>
           <wp:inline distT="0" distB="0" distL="0" distR="0">
             <wp:extent cx="3419475" cy="1552575"/>
@@ -9121,7 +9517,7 @@
                     </pic:cNvPicPr>
                   </pic:nvPicPr>
                   <pic:blipFill>
-                    <a:blip r:embed="rId36">
+                    <a:blip r:embed="rId39">
                       <a:extLst>
                         <a:ext uri="{28A0092B-C50C-407E-A947-70E740481C1C}">
                           <a14:useLocalDpi xmlns:a14="http://schemas.microsoft.com/office/drawing/2010/main" val="0"/>
@@ -9278,7 +9674,7 @@
                     </pic:cNvPicPr>
                   </pic:nvPicPr>
                   <pic:blipFill>
-                    <a:blip r:embed="rId37">
+                    <a:blip r:embed="rId40">
                       <a:extLst>
                         <a:ext uri="{28A0092B-C50C-407E-A947-70E740481C1C}">
                           <a14:useLocalDpi xmlns:a14="http://schemas.microsoft.com/office/drawing/2010/main" val="0"/>
@@ -9484,7 +9880,13 @@
         <w:rPr>
           <w:lang w:val="en-US"/>
         </w:rPr>
-        <w:t>Add db2admin with password and test connection</w:t>
+        <w:t>Add db2admin w</w:t>
+      </w:r>
+      <w:r>
+        <w:rPr>
+          <w:lang w:val="en-US"/>
+        </w:rPr>
+        <w:t>ith password and test connection</w:t>
       </w:r>
     </w:p>
     <w:p>
@@ -9519,7 +9921,7 @@
                     </pic:cNvPicPr>
                   </pic:nvPicPr>
                   <pic:blipFill>
-                    <a:blip r:embed="rId38">
+                    <a:blip r:embed="rId41">
                       <a:extLst>
                         <a:ext uri="{28A0092B-C50C-407E-A947-70E740481C1C}">
                           <a14:useLocalDpi xmlns:a14="http://schemas.microsoft.com/office/drawing/2010/main" val="0"/>
@@ -9584,7 +9986,7 @@
                     </pic:cNvPicPr>
                   </pic:nvPicPr>
                   <pic:blipFill>
-                    <a:blip r:embed="rId39">
+                    <a:blip r:embed="rId42">
                       <a:extLst>
                         <a:ext uri="{28A0092B-C50C-407E-A947-70E740481C1C}">
                           <a14:useLocalDpi xmlns:a14="http://schemas.microsoft.com/office/drawing/2010/main" val="0"/>
@@ -9718,7 +10120,7 @@
                     </pic:cNvPicPr>
                   </pic:nvPicPr>
                   <pic:blipFill>
-                    <a:blip r:embed="rId40">
+                    <a:blip r:embed="rId43">
                       <a:extLst>
                         <a:ext uri="{28A0092B-C50C-407E-A947-70E740481C1C}">
                           <a14:useLocalDpi xmlns:a14="http://schemas.microsoft.com/office/drawing/2010/main" val="0"/>
@@ -9762,7 +10164,7 @@
           <w:lang w:val="en-US"/>
         </w:rPr>
       </w:pPr>
-      <w:bookmarkStart w:id="18" w:name="_Toc505333426"/>
+      <w:bookmarkStart w:id="19" w:name="_Toc506295948"/>
       <w:r>
         <w:rPr>
           <w:lang w:val="en-US"/>
@@ -9781,7 +10183,7 @@
         </w:rPr>
         <w:t xml:space="preserve"> package</w:t>
       </w:r>
-      <w:bookmarkEnd w:id="18"/>
+      <w:bookmarkEnd w:id="19"/>
     </w:p>
     <w:p>
       <w:pPr>
@@ -9821,7 +10223,7 @@
           <w:lang w:val="en-US"/>
         </w:rPr>
       </w:pPr>
-      <w:bookmarkStart w:id="19" w:name="_Toc505333427"/>
+      <w:bookmarkStart w:id="20" w:name="_Toc506295949"/>
       <w:r>
         <w:rPr>
           <w:lang w:val="en-US"/>
@@ -9840,7 +10242,7 @@
         </w:rPr>
         <w:t xml:space="preserve"> (new installation)</w:t>
       </w:r>
-      <w:bookmarkEnd w:id="19"/>
+      <w:bookmarkEnd w:id="20"/>
     </w:p>
     <w:p>
       <w:pPr>
@@ -10398,14 +10800,14 @@
           <w:lang w:val="en-US"/>
         </w:rPr>
       </w:pPr>
-      <w:bookmarkStart w:id="20" w:name="_Toc505333428"/>
+      <w:bookmarkStart w:id="21" w:name="_Toc506295950"/>
       <w:r>
         <w:rPr>
           <w:lang w:val="en-US"/>
         </w:rPr>
         <w:t>Deploy Website (patch existing installation)</w:t>
       </w:r>
-      <w:bookmarkEnd w:id="20"/>
+      <w:bookmarkEnd w:id="21"/>
     </w:p>
     <w:p>
       <w:pPr>
@@ -10721,7 +11123,7 @@
           <w:lang w:val="en-US"/>
         </w:rPr>
       </w:pPr>
-      <w:bookmarkStart w:id="21" w:name="_Toc505333429"/>
+      <w:bookmarkStart w:id="22" w:name="_Toc506295951"/>
       <w:r>
         <w:rPr>
           <w:lang w:val="en-US"/>
@@ -10735,7 +11137,7 @@
         </w:rPr>
         <w:t xml:space="preserve"> server configuration</w:t>
       </w:r>
-      <w:bookmarkEnd w:id="21"/>
+      <w:bookmarkEnd w:id="22"/>
     </w:p>
     <w:p>
       <w:pPr>
@@ -10900,14 +11302,14 @@
           <w:lang w:val="en-US"/>
         </w:rPr>
       </w:pPr>
-      <w:bookmarkStart w:id="22" w:name="_Toc505333430"/>
+      <w:bookmarkStart w:id="23" w:name="_Toc506295952"/>
       <w:r>
         <w:rPr>
           <w:lang w:val="en-US"/>
         </w:rPr>
         <w:t>SSL Setup</w:t>
       </w:r>
-      <w:bookmarkEnd w:id="22"/>
+      <w:bookmarkEnd w:id="23"/>
     </w:p>
     <w:p>
       <w:pPr>
@@ -11273,7 +11675,7 @@
                     </pic:cNvPicPr>
                   </pic:nvPicPr>
                   <pic:blipFill>
-                    <a:blip r:embed="rId41">
+                    <a:blip r:embed="rId44">
                       <a:extLst>
                         <a:ext uri="{28A0092B-C50C-407E-A947-70E740481C1C}">
                           <a14:useLocalDpi xmlns:a14="http://schemas.microsoft.com/office/drawing/2010/main" val="0"/>
@@ -11459,7 +11861,7 @@
                     </pic:cNvPicPr>
                   </pic:nvPicPr>
                   <pic:blipFill>
-                    <a:blip r:embed="rId42">
+                    <a:blip r:embed="rId45">
                       <a:extLst>
                         <a:ext uri="{28A0092B-C50C-407E-A947-70E740481C1C}">
                           <a14:useLocalDpi xmlns:a14="http://schemas.microsoft.com/office/drawing/2010/main" val="0"/>
@@ -11560,10 +11962,7 @@
                               <w:ind w:left="303"/>
                             </w:pPr>
                             <w:r>
-                              <w:t xml:space="preserve">Select </w:t>
-                            </w:r>
-                            <w:r>
-                              <w:t>„https“ as Type</w:t>
+                              <w:t>Select „https“ as Type</w:t>
                             </w:r>
                           </w:p>
                           <w:p>
@@ -11661,10 +12060,7 @@
                         <w:ind w:left="303"/>
                       </w:pPr>
                       <w:r>
-                        <w:t xml:space="preserve">Select </w:t>
-                      </w:r>
-                      <w:r>
-                        <w:t>„https“ as Type</w:t>
+                        <w:t>Select „https“ as Type</w:t>
                       </w:r>
                     </w:p>
                     <w:p>
@@ -11760,7 +12156,7 @@
                     </pic:cNvPicPr>
                   </pic:nvPicPr>
                   <pic:blipFill>
-                    <a:blip r:embed="rId43">
+                    <a:blip r:embed="rId46">
                       <a:extLst>
                         <a:ext uri="{28A0092B-C50C-407E-A947-70E740481C1C}">
                           <a14:useLocalDpi xmlns:a14="http://schemas.microsoft.com/office/drawing/2010/main" val="0"/>
@@ -12007,7 +12403,7 @@
                     </pic:cNvPicPr>
                   </pic:nvPicPr>
                   <pic:blipFill>
-                    <a:blip r:embed="rId44">
+                    <a:blip r:embed="rId47">
                       <a:extLst>
                         <a:ext uri="{28A0092B-C50C-407E-A947-70E740481C1C}">
                           <a14:useLocalDpi xmlns:a14="http://schemas.microsoft.com/office/drawing/2010/main" val="0"/>
@@ -12370,7 +12766,7 @@
                     </pic:cNvPicPr>
                   </pic:nvPicPr>
                   <pic:blipFill>
-                    <a:blip r:embed="rId45">
+                    <a:blip r:embed="rId48">
                       <a:extLst>
                         <a:ext uri="{28A0092B-C50C-407E-A947-70E740481C1C}">
                           <a14:useLocalDpi xmlns:a14="http://schemas.microsoft.com/office/drawing/2010/main" val="0"/>
@@ -12430,14 +12826,14 @@
           <w:lang w:val="en-US"/>
         </w:rPr>
       </w:pPr>
-      <w:bookmarkStart w:id="23" w:name="_Toc505333431"/>
+      <w:bookmarkStart w:id="24" w:name="_Toc506295953"/>
       <w:r>
         <w:rPr>
           <w:lang w:val="en-US"/>
         </w:rPr>
         <w:t>Start Website</w:t>
       </w:r>
-      <w:bookmarkEnd w:id="23"/>
+      <w:bookmarkEnd w:id="24"/>
     </w:p>
     <w:p>
       <w:pPr>
@@ -12701,14 +13097,14 @@
           <w:lang w:val="en-US"/>
         </w:rPr>
       </w:pPr>
-      <w:bookmarkStart w:id="24" w:name="_Toc505333432"/>
+      <w:bookmarkStart w:id="25" w:name="_Toc506295954"/>
       <w:r>
         <w:rPr>
           <w:lang w:val="en-US"/>
         </w:rPr>
         <w:t>Errors</w:t>
       </w:r>
-      <w:bookmarkEnd w:id="24"/>
+      <w:bookmarkEnd w:id="25"/>
     </w:p>
     <w:p>
       <w:pPr>
@@ -12722,7 +13118,7 @@
           <w:lang w:val="en-US"/>
         </w:rPr>
       </w:pPr>
-      <w:bookmarkStart w:id="25" w:name="_Toc505333433"/>
+      <w:bookmarkStart w:id="26" w:name="_Toc506295955"/>
       <w:r>
         <w:rPr>
           <w:lang w:val="en-US"/>
@@ -12749,7 +13145,7 @@
         </w:rPr>
         <w:t>IBM] SQL30061</w:t>
       </w:r>
-      <w:bookmarkEnd w:id="25"/>
+      <w:bookmarkEnd w:id="26"/>
     </w:p>
     <w:p>
       <w:pPr>
@@ -12847,14 +13243,14 @@
         </w:numPr>
         <w:ind w:left="576" w:hanging="576"/>
       </w:pPr>
-      <w:bookmarkStart w:id="26" w:name="_Toc505333434"/>
+      <w:bookmarkStart w:id="27" w:name="_Toc506295956"/>
       <w:r>
         <w:t xml:space="preserve">5.2 </w:t>
       </w:r>
       <w:r>
         <w:t>ERROR [08001][IBM] SQL30081n</w:t>
       </w:r>
-      <w:bookmarkEnd w:id="26"/>
+      <w:bookmarkEnd w:id="27"/>
     </w:p>
     <w:p>
       <w:pPr>
@@ -12900,7 +13296,7 @@
           <w:lang w:val="en-US"/>
         </w:rPr>
       </w:pPr>
-      <w:bookmarkStart w:id="27" w:name="_Toc505333435"/>
+      <w:bookmarkStart w:id="28" w:name="_Toc506295957"/>
       <w:r>
         <w:rPr>
           <w:lang w:val="en-US"/>
@@ -12913,7 +13309,7 @@
         </w:rPr>
         <w:t>HTTP-ERROR 403.14</w:t>
       </w:r>
-      <w:bookmarkEnd w:id="27"/>
+      <w:bookmarkEnd w:id="28"/>
     </w:p>
     <w:p>
       <w:pPr>
@@ -13008,7 +13404,7 @@
           <w:lang w:val="en-US"/>
         </w:rPr>
       </w:pPr>
-      <w:bookmarkStart w:id="28" w:name="_Toc505333436"/>
+      <w:bookmarkStart w:id="29" w:name="_Toc506295958"/>
       <w:r>
         <w:rPr>
           <w:lang w:val="en-US"/>
@@ -13021,7 +13417,7 @@
         </w:rPr>
         <w:t>ERROR HTTP- ERROR 404.2</w:t>
       </w:r>
-      <w:bookmarkEnd w:id="28"/>
+      <w:bookmarkEnd w:id="29"/>
     </w:p>
     <w:p>
       <w:pPr>
@@ -13068,7 +13464,7 @@
           <w:lang w:val="en-US"/>
         </w:rPr>
       </w:pPr>
-      <w:bookmarkStart w:id="29" w:name="_Toc505333437"/>
+      <w:bookmarkStart w:id="30" w:name="_Toc506295959"/>
       <w:r>
         <w:rPr>
           <w:lang w:val="en-US"/>
@@ -13081,7 +13477,7 @@
         </w:rPr>
         <w:t>SQL1159</w:t>
       </w:r>
-      <w:bookmarkEnd w:id="29"/>
+      <w:bookmarkEnd w:id="30"/>
     </w:p>
     <w:p>
       <w:pPr>
@@ -13278,7 +13674,7 @@
           <w:lang w:val="en-US"/>
         </w:rPr>
       </w:pPr>
-      <w:bookmarkStart w:id="30" w:name="_Toc505333438"/>
+      <w:bookmarkStart w:id="31" w:name="_Toc506295960"/>
       <w:r>
         <w:rPr>
           <w:lang w:val="en-US"/>
@@ -13297,7 +13693,7 @@
         </w:rPr>
         <w:t>s in a single BEXIS 2 instance</w:t>
       </w:r>
-      <w:bookmarkEnd w:id="30"/>
+      <w:bookmarkEnd w:id="31"/>
     </w:p>
     <w:p>
       <w:pPr>
@@ -13462,14 +13858,14 @@
           <w:lang w:val="en-US"/>
         </w:rPr>
       </w:pPr>
-      <w:bookmarkStart w:id="31" w:name="_Toc505333439"/>
+      <w:bookmarkStart w:id="32" w:name="_Toc506295961"/>
       <w:r>
         <w:rPr>
           <w:lang w:val="en-US"/>
         </w:rPr>
         <w:t>Tenants.Catalog.xml</w:t>
       </w:r>
-      <w:bookmarkEnd w:id="31"/>
+      <w:bookmarkEnd w:id="32"/>
     </w:p>
     <w:p>
       <w:pPr>
@@ -13798,11 +14194,11 @@
           <w:lang w:val="en-US"/>
         </w:rPr>
       </w:pPr>
-      <w:bookmarkStart w:id="32" w:name="_Toc505333440"/>
+      <w:bookmarkStart w:id="33" w:name="_Toc506295962"/>
       <w:r>
         <w:t>Manage Tenants Folder</w:t>
       </w:r>
-      <w:bookmarkEnd w:id="32"/>
+      <w:bookmarkEnd w:id="33"/>
     </w:p>
     <w:p>
       <w:pPr>
@@ -15318,7 +15714,7 @@
       </w:r>
     </w:p>
     <w:sectPr>
-      <w:footerReference w:type="default" r:id="rId46"/>
+      <w:footerReference w:type="default" r:id="rId49"/>
       <w:pgSz w:w="11906" w:h="16838"/>
       <w:pgMar w:top="1417" w:right="1417" w:bottom="1134" w:left="1417" w:header="708" w:footer="708" w:gutter="0"/>
       <w:cols w:space="708"/>
@@ -15329,7 +15725,7 @@
 </file>
 
 <file path=word/endnotes.xml><?xml version="1.0" encoding="utf-8"?>
-<w:endnotes xmlns:wpc="http://schemas.microsoft.com/office/word/2010/wordprocessingCanvas" xmlns:mc="http://schemas.openxmlformats.org/markup-compatibility/2006" xmlns:o="urn:schemas-microsoft-com:office:office" xmlns:r="http://schemas.openxmlformats.org/officeDocument/2006/relationships" xmlns:m="http://schemas.openxmlformats.org/officeDocument/2006/math" xmlns:v="urn:schemas-microsoft-com:vml" xmlns:wp14="http://schemas.microsoft.com/office/word/2010/wordprocessingDrawing" xmlns:wp="http://schemas.openxmlformats.org/drawingml/2006/wordprocessingDrawing" xmlns:w10="urn:schemas-microsoft-com:office:word" xmlns:w="http://schemas.openxmlformats.org/wordprocessingml/2006/main" xmlns:w14="http://schemas.microsoft.com/office/word/2010/wordml" xmlns:w15="http://schemas.microsoft.com/office/word/2012/wordml" xmlns:wpg="http://schemas.microsoft.com/office/word/2010/wordprocessingGroup" xmlns:wpi="http://schemas.microsoft.com/office/word/2010/wordprocessingInk" xmlns:wne="http://schemas.microsoft.com/office/word/2006/wordml" xmlns:wps="http://schemas.microsoft.com/office/word/2010/wordprocessingShape" mc:Ignorable="w14 w15 wp14">
+<w:endnotes xmlns:wpc="http://schemas.microsoft.com/office/word/2010/wordprocessingCanvas" xmlns:mc="http://schemas.openxmlformats.org/markup-compatibility/2006" xmlns:o="urn:schemas-microsoft-com:office:office" xmlns:r="http://schemas.openxmlformats.org/officeDocument/2006/relationships" xmlns:m="http://schemas.openxmlformats.org/officeDocument/2006/math" xmlns:v="urn:schemas-microsoft-com:vml" xmlns:wp14="http://schemas.microsoft.com/office/word/2010/wordprocessingDrawing" xmlns:wp="http://schemas.openxmlformats.org/drawingml/2006/wordprocessingDrawing" xmlns:w10="urn:schemas-microsoft-com:office:word" xmlns:w="http://schemas.openxmlformats.org/wordprocessingml/2006/main" xmlns:w14="http://schemas.microsoft.com/office/word/2010/wordml" xmlns:wpg="http://schemas.microsoft.com/office/word/2010/wordprocessingGroup" xmlns:wpi="http://schemas.microsoft.com/office/word/2010/wordprocessingInk" xmlns:wne="http://schemas.microsoft.com/office/word/2006/wordml" xmlns:wps="http://schemas.microsoft.com/office/word/2010/wordprocessingShape" mc:Ignorable="w14 wp14">
   <w:endnote w:type="separator" w:id="-1">
     <w:p>
       <w:pPr>
@@ -15354,7 +15750,7 @@
 </file>
 
 <file path=word/footer1.xml><?xml version="1.0" encoding="utf-8"?>
-<w:ftr xmlns:wpc="http://schemas.microsoft.com/office/word/2010/wordprocessingCanvas" xmlns:mc="http://schemas.openxmlformats.org/markup-compatibility/2006" xmlns:o="urn:schemas-microsoft-com:office:office" xmlns:r="http://schemas.openxmlformats.org/officeDocument/2006/relationships" xmlns:m="http://schemas.openxmlformats.org/officeDocument/2006/math" xmlns:v="urn:schemas-microsoft-com:vml" xmlns:wp14="http://schemas.microsoft.com/office/word/2010/wordprocessingDrawing" xmlns:wp="http://schemas.openxmlformats.org/drawingml/2006/wordprocessingDrawing" xmlns:w10="urn:schemas-microsoft-com:office:word" xmlns:w="http://schemas.openxmlformats.org/wordprocessingml/2006/main" xmlns:w14="http://schemas.microsoft.com/office/word/2010/wordml" xmlns:w15="http://schemas.microsoft.com/office/word/2012/wordml" xmlns:wpg="http://schemas.microsoft.com/office/word/2010/wordprocessingGroup" xmlns:wpi="http://schemas.microsoft.com/office/word/2010/wordprocessingInk" xmlns:wne="http://schemas.microsoft.com/office/word/2006/wordml" xmlns:wps="http://schemas.microsoft.com/office/word/2010/wordprocessingShape" mc:Ignorable="w14 w15 wp14">
+<w:ftr xmlns:wpc="http://schemas.microsoft.com/office/word/2010/wordprocessingCanvas" xmlns:mc="http://schemas.openxmlformats.org/markup-compatibility/2006" xmlns:o="urn:schemas-microsoft-com:office:office" xmlns:r="http://schemas.openxmlformats.org/officeDocument/2006/relationships" xmlns:m="http://schemas.openxmlformats.org/officeDocument/2006/math" xmlns:v="urn:schemas-microsoft-com:vml" xmlns:wp14="http://schemas.microsoft.com/office/word/2010/wordprocessingDrawing" xmlns:wp="http://schemas.openxmlformats.org/drawingml/2006/wordprocessingDrawing" xmlns:w10="urn:schemas-microsoft-com:office:word" xmlns:w="http://schemas.openxmlformats.org/wordprocessingml/2006/main" xmlns:w14="http://schemas.microsoft.com/office/word/2010/wordml" xmlns:wpg="http://schemas.microsoft.com/office/word/2010/wordprocessingGroup" xmlns:wpi="http://schemas.microsoft.com/office/word/2010/wordprocessingInk" xmlns:wne="http://schemas.microsoft.com/office/word/2006/wordml" xmlns:wps="http://schemas.microsoft.com/office/word/2010/wordprocessingShape" mc:Ignorable="w14 wp14">
   <w:p>
     <w:pPr>
       <w:pStyle w:val="Footer"/>
@@ -15369,7 +15765,7 @@
 </file>
 
 <file path=word/footnotes.xml><?xml version="1.0" encoding="utf-8"?>
-<w:footnotes xmlns:wpc="http://schemas.microsoft.com/office/word/2010/wordprocessingCanvas" xmlns:mc="http://schemas.openxmlformats.org/markup-compatibility/2006" xmlns:o="urn:schemas-microsoft-com:office:office" xmlns:r="http://schemas.openxmlformats.org/officeDocument/2006/relationships" xmlns:m="http://schemas.openxmlformats.org/officeDocument/2006/math" xmlns:v="urn:schemas-microsoft-com:vml" xmlns:wp14="http://schemas.microsoft.com/office/word/2010/wordprocessingDrawing" xmlns:wp="http://schemas.openxmlformats.org/drawingml/2006/wordprocessingDrawing" xmlns:w10="urn:schemas-microsoft-com:office:word" xmlns:w="http://schemas.openxmlformats.org/wordprocessingml/2006/main" xmlns:w14="http://schemas.microsoft.com/office/word/2010/wordml" xmlns:w15="http://schemas.microsoft.com/office/word/2012/wordml" xmlns:wpg="http://schemas.microsoft.com/office/word/2010/wordprocessingGroup" xmlns:wpi="http://schemas.microsoft.com/office/word/2010/wordprocessingInk" xmlns:wne="http://schemas.microsoft.com/office/word/2006/wordml" xmlns:wps="http://schemas.microsoft.com/office/word/2010/wordprocessingShape" mc:Ignorable="w14 w15 wp14">
+<w:footnotes xmlns:wpc="http://schemas.microsoft.com/office/word/2010/wordprocessingCanvas" xmlns:mc="http://schemas.openxmlformats.org/markup-compatibility/2006" xmlns:o="urn:schemas-microsoft-com:office:office" xmlns:r="http://schemas.openxmlformats.org/officeDocument/2006/relationships" xmlns:m="http://schemas.openxmlformats.org/officeDocument/2006/math" xmlns:v="urn:schemas-microsoft-com:vml" xmlns:wp14="http://schemas.microsoft.com/office/word/2010/wordprocessingDrawing" xmlns:wp="http://schemas.openxmlformats.org/drawingml/2006/wordprocessingDrawing" xmlns:w10="urn:schemas-microsoft-com:office:word" xmlns:w="http://schemas.openxmlformats.org/wordprocessingml/2006/main" xmlns:w14="http://schemas.microsoft.com/office/word/2010/wordml" xmlns:wpg="http://schemas.microsoft.com/office/word/2010/wordprocessingGroup" xmlns:wpi="http://schemas.microsoft.com/office/word/2010/wordprocessingInk" xmlns:wne="http://schemas.microsoft.com/office/word/2006/wordml" xmlns:wps="http://schemas.microsoft.com/office/word/2010/wordprocessingShape" mc:Ignorable="w14 wp14">
   <w:footnote w:type="separator" w:id="-1">
     <w:p>
       <w:pPr>
@@ -15394,7 +15790,7 @@
 </file>
 
 <file path=word/numbering.xml><?xml version="1.0" encoding="utf-8"?>
-<w:numbering xmlns:wpc="http://schemas.microsoft.com/office/word/2010/wordprocessingCanvas" xmlns:mc="http://schemas.openxmlformats.org/markup-compatibility/2006" xmlns:o="urn:schemas-microsoft-com:office:office" xmlns:r="http://schemas.openxmlformats.org/officeDocument/2006/relationships" xmlns:m="http://schemas.openxmlformats.org/officeDocument/2006/math" xmlns:v="urn:schemas-microsoft-com:vml" xmlns:wp14="http://schemas.microsoft.com/office/word/2010/wordprocessingDrawing" xmlns:wp="http://schemas.openxmlformats.org/drawingml/2006/wordprocessingDrawing" xmlns:w10="urn:schemas-microsoft-com:office:word" xmlns:w="http://schemas.openxmlformats.org/wordprocessingml/2006/main" xmlns:w14="http://schemas.microsoft.com/office/word/2010/wordml" xmlns:w15="http://schemas.microsoft.com/office/word/2012/wordml" xmlns:wpg="http://schemas.microsoft.com/office/word/2010/wordprocessingGroup" xmlns:wpi="http://schemas.microsoft.com/office/word/2010/wordprocessingInk" xmlns:wne="http://schemas.microsoft.com/office/word/2006/wordml" xmlns:wps="http://schemas.microsoft.com/office/word/2010/wordprocessingShape" mc:Ignorable="w14 w15 wp14">
+<w:numbering xmlns:wpc="http://schemas.microsoft.com/office/word/2010/wordprocessingCanvas" xmlns:mc="http://schemas.openxmlformats.org/markup-compatibility/2006" xmlns:o="urn:schemas-microsoft-com:office:office" xmlns:r="http://schemas.openxmlformats.org/officeDocument/2006/relationships" xmlns:m="http://schemas.openxmlformats.org/officeDocument/2006/math" xmlns:v="urn:schemas-microsoft-com:vml" xmlns:wp14="http://schemas.microsoft.com/office/word/2010/wordprocessingDrawing" xmlns:wp="http://schemas.openxmlformats.org/drawingml/2006/wordprocessingDrawing" xmlns:w10="urn:schemas-microsoft-com:office:word" xmlns:w="http://schemas.openxmlformats.org/wordprocessingml/2006/main" xmlns:w14="http://schemas.microsoft.com/office/word/2010/wordml" xmlns:wpg="http://schemas.microsoft.com/office/word/2010/wordprocessingGroup" xmlns:wpi="http://schemas.microsoft.com/office/word/2010/wordprocessingInk" xmlns:wne="http://schemas.microsoft.com/office/word/2006/wordml" xmlns:wps="http://schemas.microsoft.com/office/word/2010/wordprocessingShape" mc:Ignorable="w14 wp14">
   <w:numPicBullet w:numPicBulletId="0">
     <w:pict>
       <v:shapetype id="_x0000_t75" coordsize="21600,21600" o:spt="75" o:preferrelative="t" path="m@4@5l@4@11@9@11@9@5xe" filled="f" stroked="f">
@@ -15416,12 +15812,12 @@
         <v:path o:extrusionok="f" gradientshapeok="t" o:connecttype="rect"/>
         <o:lock v:ext="edit" aspectratio="t"/>
       </v:shapetype>
-      <v:shape id="_x0000_i1072" type="#_x0000_t75" style="width:11.25pt;height:11.25pt" o:bullet="t">
+      <v:shape id="_x0000_i1029" type="#_x0000_t75" style="width:11.25pt;height:11.25pt" o:bullet="t">
         <v:imagedata r:id="rId1" o:title="BD14565_"/>
       </v:shape>
     </w:pict>
   </w:numPicBullet>
-  <w:abstractNum w:abstractNumId="0" w15:restartNumberingAfterBreak="0">
+  <w:abstractNum w:abstractNumId="0">
     <w:nsid w:val="0A20237D"/>
     <w:multiLevelType w:val="multilevel"/>
     <w:tmpl w:val="0407001F"/>
@@ -15507,7 +15903,7 @@
       </w:pPr>
     </w:lvl>
   </w:abstractNum>
-  <w:abstractNum w:abstractNumId="1" w15:restartNumberingAfterBreak="0">
+  <w:abstractNum w:abstractNumId="1">
     <w:nsid w:val="0D150B78"/>
     <w:multiLevelType w:val="hybridMultilevel"/>
     <w:tmpl w:val="4DFC0DC0"/>
@@ -15620,7 +16016,7 @@
       </w:rPr>
     </w:lvl>
   </w:abstractNum>
-  <w:abstractNum w:abstractNumId="2" w15:restartNumberingAfterBreak="0">
+  <w:abstractNum w:abstractNumId="2">
     <w:nsid w:val="192F42EF"/>
     <w:multiLevelType w:val="hybridMultilevel"/>
     <w:tmpl w:val="F97A4578"/>
@@ -15733,7 +16129,7 @@
       </w:rPr>
     </w:lvl>
   </w:abstractNum>
-  <w:abstractNum w:abstractNumId="3" w15:restartNumberingAfterBreak="0">
+  <w:abstractNum w:abstractNumId="3">
     <w:nsid w:val="25224FA2"/>
     <w:multiLevelType w:val="hybridMultilevel"/>
     <w:tmpl w:val="7B6C4902"/>
@@ -15846,7 +16242,7 @@
       </w:rPr>
     </w:lvl>
   </w:abstractNum>
-  <w:abstractNum w:abstractNumId="4" w15:restartNumberingAfterBreak="0">
+  <w:abstractNum w:abstractNumId="4">
     <w:nsid w:val="2B5D598B"/>
     <w:multiLevelType w:val="hybridMultilevel"/>
     <w:tmpl w:val="F08E26DE"/>
@@ -15959,7 +16355,7 @@
       </w:rPr>
     </w:lvl>
   </w:abstractNum>
-  <w:abstractNum w:abstractNumId="5" w15:restartNumberingAfterBreak="0">
+  <w:abstractNum w:abstractNumId="5">
     <w:nsid w:val="32BC1AF5"/>
     <w:multiLevelType w:val="hybridMultilevel"/>
     <w:tmpl w:val="A642A48A"/>
@@ -16072,7 +16468,7 @@
       </w:rPr>
     </w:lvl>
   </w:abstractNum>
-  <w:abstractNum w:abstractNumId="6" w15:restartNumberingAfterBreak="0">
+  <w:abstractNum w:abstractNumId="6">
     <w:nsid w:val="36CE4214"/>
     <w:multiLevelType w:val="hybridMultilevel"/>
     <w:tmpl w:val="52A63248"/>
@@ -16185,7 +16581,7 @@
       </w:rPr>
     </w:lvl>
   </w:abstractNum>
-  <w:abstractNum w:abstractNumId="7" w15:restartNumberingAfterBreak="0">
+  <w:abstractNum w:abstractNumId="7">
     <w:nsid w:val="377C5DAA"/>
     <w:multiLevelType w:val="hybridMultilevel"/>
     <w:tmpl w:val="CF22005A"/>
@@ -16298,7 +16694,7 @@
       </w:rPr>
     </w:lvl>
   </w:abstractNum>
-  <w:abstractNum w:abstractNumId="8" w15:restartNumberingAfterBreak="0">
+  <w:abstractNum w:abstractNumId="8">
     <w:nsid w:val="3BEA36AD"/>
     <w:multiLevelType w:val="multilevel"/>
     <w:tmpl w:val="206089E0"/>
@@ -16441,7 +16837,7 @@
       </w:pPr>
     </w:lvl>
   </w:abstractNum>
-  <w:abstractNum w:abstractNumId="9" w15:restartNumberingAfterBreak="0">
+  <w:abstractNum w:abstractNumId="9">
     <w:nsid w:val="3C024CCD"/>
     <w:multiLevelType w:val="hybridMultilevel"/>
     <w:tmpl w:val="2C5C1A08"/>
@@ -16554,7 +16950,7 @@
       </w:rPr>
     </w:lvl>
   </w:abstractNum>
-  <w:abstractNum w:abstractNumId="10" w15:restartNumberingAfterBreak="0">
+  <w:abstractNum w:abstractNumId="10">
     <w:nsid w:val="40AF4C86"/>
     <w:multiLevelType w:val="hybridMultilevel"/>
     <w:tmpl w:val="FB3E1920"/>
@@ -16667,7 +17063,7 @@
       </w:rPr>
     </w:lvl>
   </w:abstractNum>
-  <w:abstractNum w:abstractNumId="11" w15:restartNumberingAfterBreak="0">
+  <w:abstractNum w:abstractNumId="11">
     <w:nsid w:val="41867E7D"/>
     <w:multiLevelType w:val="hybridMultilevel"/>
     <w:tmpl w:val="8612FCD6"/>
@@ -16780,7 +17176,7 @@
       </w:rPr>
     </w:lvl>
   </w:abstractNum>
-  <w:abstractNum w:abstractNumId="12" w15:restartNumberingAfterBreak="0">
+  <w:abstractNum w:abstractNumId="12">
     <w:nsid w:val="44773A6C"/>
     <w:multiLevelType w:val="hybridMultilevel"/>
     <w:tmpl w:val="26C831DA"/>
@@ -16893,7 +17289,7 @@
       </w:rPr>
     </w:lvl>
   </w:abstractNum>
-  <w:abstractNum w:abstractNumId="13" w15:restartNumberingAfterBreak="0">
+  <w:abstractNum w:abstractNumId="13">
     <w:nsid w:val="491621AF"/>
     <w:multiLevelType w:val="hybridMultilevel"/>
     <w:tmpl w:val="C4A6B368"/>
@@ -17006,7 +17402,7 @@
       </w:rPr>
     </w:lvl>
   </w:abstractNum>
-  <w:abstractNum w:abstractNumId="14" w15:restartNumberingAfterBreak="0">
+  <w:abstractNum w:abstractNumId="14">
     <w:nsid w:val="5E802E74"/>
     <w:multiLevelType w:val="hybridMultilevel"/>
     <w:tmpl w:val="CDFE4222"/>
@@ -17119,7 +17515,7 @@
       </w:rPr>
     </w:lvl>
   </w:abstractNum>
-  <w:abstractNum w:abstractNumId="15" w15:restartNumberingAfterBreak="0">
+  <w:abstractNum w:abstractNumId="15">
     <w:nsid w:val="60990AAC"/>
     <w:multiLevelType w:val="hybridMultilevel"/>
     <w:tmpl w:val="343073CA"/>
@@ -17234,7 +17630,7 @@
       </w:rPr>
     </w:lvl>
   </w:abstractNum>
-  <w:abstractNum w:abstractNumId="16" w15:restartNumberingAfterBreak="0">
+  <w:abstractNum w:abstractNumId="16">
     <w:nsid w:val="61084A07"/>
     <w:multiLevelType w:val="hybridMultilevel"/>
     <w:tmpl w:val="75CCA71E"/>
@@ -17347,7 +17743,7 @@
       </w:rPr>
     </w:lvl>
   </w:abstractNum>
-  <w:abstractNum w:abstractNumId="17" w15:restartNumberingAfterBreak="0">
+  <w:abstractNum w:abstractNumId="17">
     <w:nsid w:val="61DC7C45"/>
     <w:multiLevelType w:val="hybridMultilevel"/>
     <w:tmpl w:val="025E2D52"/>
@@ -17459,7 +17855,7 @@
       </w:rPr>
     </w:lvl>
   </w:abstractNum>
-  <w:abstractNum w:abstractNumId="18" w15:restartNumberingAfterBreak="0">
+  <w:abstractNum w:abstractNumId="18">
     <w:nsid w:val="65484050"/>
     <w:multiLevelType w:val="multilevel"/>
     <w:tmpl w:val="04070025"/>
@@ -17572,7 +17968,7 @@
       </w:rPr>
     </w:lvl>
   </w:abstractNum>
-  <w:abstractNum w:abstractNumId="19" w15:restartNumberingAfterBreak="0">
+  <w:abstractNum w:abstractNumId="19">
     <w:nsid w:val="6BC52EBC"/>
     <w:multiLevelType w:val="hybridMultilevel"/>
     <w:tmpl w:val="361E885C"/>
@@ -17685,7 +18081,7 @@
       </w:rPr>
     </w:lvl>
   </w:abstractNum>
-  <w:abstractNum w:abstractNumId="20" w15:restartNumberingAfterBreak="0">
+  <w:abstractNum w:abstractNumId="20">
     <w:nsid w:val="70646A87"/>
     <w:multiLevelType w:val="hybridMultilevel"/>
     <w:tmpl w:val="2F1EE020"/>
@@ -17798,7 +18194,7 @@
       </w:rPr>
     </w:lvl>
   </w:abstractNum>
-  <w:abstractNum w:abstractNumId="21" w15:restartNumberingAfterBreak="0">
+  <w:abstractNum w:abstractNumId="21">
     <w:nsid w:val="72184292"/>
     <w:multiLevelType w:val="hybridMultilevel"/>
     <w:tmpl w:val="75549112"/>
@@ -17911,7 +18307,7 @@
       </w:rPr>
     </w:lvl>
   </w:abstractNum>
-  <w:abstractNum w:abstractNumId="22" w15:restartNumberingAfterBreak="0">
+  <w:abstractNum w:abstractNumId="22">
     <w:nsid w:val="77321237"/>
     <w:multiLevelType w:val="hybridMultilevel"/>
     <w:tmpl w:val="9500A5FA"/>
@@ -18128,7 +18524,7 @@
 </file>
 
 <file path=word/styles.xml><?xml version="1.0" encoding="utf-8"?>
-<w:styles xmlns:mc="http://schemas.openxmlformats.org/markup-compatibility/2006" xmlns:r="http://schemas.openxmlformats.org/officeDocument/2006/relationships" xmlns:w="http://schemas.openxmlformats.org/wordprocessingml/2006/main" xmlns:w14="http://schemas.microsoft.com/office/word/2010/wordml" xmlns:w15="http://schemas.microsoft.com/office/word/2012/wordml" mc:Ignorable="w14 w15">
+<w:styles xmlns:mc="http://schemas.openxmlformats.org/markup-compatibility/2006" xmlns:r="http://schemas.openxmlformats.org/officeDocument/2006/relationships" xmlns:w="http://schemas.openxmlformats.org/wordprocessingml/2006/main" xmlns:w14="http://schemas.microsoft.com/office/word/2010/wordml" mc:Ignorable="w14">
   <w:docDefaults>
     <w:rPrDefault>
       <w:rPr>
@@ -18138,378 +18534,1216 @@
     </w:rPrDefault>
     <w:pPrDefault/>
   </w:docDefaults>
-  <w:latentStyles w:defLockedState="0" w:defUIPriority="99" w:defSemiHidden="0" w:defUnhideWhenUsed="0" w:defQFormat="0" w:count="371">
-    <w:lsdException w:name="Normal" w:locked="1" w:uiPriority="0" w:qFormat="1"/>
-    <w:lsdException w:name="heading 1" w:locked="1" w:uiPriority="9" w:qFormat="1"/>
-    <w:lsdException w:name="heading 2" w:locked="1" w:uiPriority="9" w:qFormat="1"/>
-    <w:lsdException w:name="heading 3" w:locked="1" w:uiPriority="9" w:qFormat="1"/>
-    <w:lsdException w:name="heading 4" w:locked="1" w:uiPriority="9" w:qFormat="1"/>
-    <w:lsdException w:name="heading 5" w:locked="1" w:uiPriority="9" w:qFormat="1"/>
-    <w:lsdException w:name="heading 6" w:locked="1" w:semiHidden="1" w:uiPriority="0" w:unhideWhenUsed="1" w:qFormat="1"/>
-    <w:lsdException w:name="heading 7" w:locked="1" w:semiHidden="1" w:uiPriority="0" w:unhideWhenUsed="1" w:qFormat="1"/>
-    <w:lsdException w:name="heading 8" w:locked="1" w:semiHidden="1" w:uiPriority="0" w:unhideWhenUsed="1" w:qFormat="1"/>
-    <w:lsdException w:name="heading 9" w:locked="1" w:semiHidden="1" w:uiPriority="0" w:unhideWhenUsed="1" w:qFormat="1"/>
-    <w:lsdException w:name="index 1" w:semiHidden="1" w:unhideWhenUsed="1"/>
-    <w:lsdException w:name="index 2" w:semiHidden="1" w:unhideWhenUsed="1"/>
-    <w:lsdException w:name="index 3" w:semiHidden="1" w:unhideWhenUsed="1"/>
-    <w:lsdException w:name="index 4" w:semiHidden="1" w:unhideWhenUsed="1"/>
-    <w:lsdException w:name="index 5" w:semiHidden="1" w:unhideWhenUsed="1"/>
-    <w:lsdException w:name="index 6" w:semiHidden="1" w:unhideWhenUsed="1"/>
-    <w:lsdException w:name="index 7" w:semiHidden="1" w:unhideWhenUsed="1"/>
-    <w:lsdException w:name="index 8" w:semiHidden="1" w:unhideWhenUsed="1"/>
-    <w:lsdException w:name="index 9" w:semiHidden="1" w:unhideWhenUsed="1"/>
-    <w:lsdException w:name="toc 1" w:locked="1" w:uiPriority="39"/>
-    <w:lsdException w:name="toc 2" w:locked="1" w:uiPriority="39"/>
-    <w:lsdException w:name="toc 3" w:locked="1" w:uiPriority="39"/>
-    <w:lsdException w:name="toc 4" w:locked="1" w:uiPriority="0"/>
-    <w:lsdException w:name="toc 5" w:locked="1" w:uiPriority="0"/>
-    <w:lsdException w:name="toc 6" w:locked="1" w:uiPriority="0"/>
-    <w:lsdException w:name="toc 7" w:locked="1" w:uiPriority="0"/>
-    <w:lsdException w:name="toc 8" w:locked="1" w:uiPriority="0"/>
-    <w:lsdException w:name="toc 9" w:locked="1" w:uiPriority="0"/>
-    <w:lsdException w:name="Normal Indent" w:semiHidden="1" w:unhideWhenUsed="1"/>
-    <w:lsdException w:name="footnote text" w:semiHidden="1" w:unhideWhenUsed="1"/>
-    <w:lsdException w:name="annotation text" w:semiHidden="1" w:unhideWhenUsed="1"/>
-    <w:lsdException w:name="header" w:semiHidden="1" w:unhideWhenUsed="1"/>
-    <w:lsdException w:name="footer" w:semiHidden="1" w:unhideWhenUsed="1"/>
-    <w:lsdException w:name="index heading" w:semiHidden="1" w:unhideWhenUsed="1"/>
-    <w:lsdException w:name="caption" w:locked="1" w:uiPriority="0" w:qFormat="1"/>
-    <w:lsdException w:name="table of figures" w:semiHidden="1" w:unhideWhenUsed="1"/>
-    <w:lsdException w:name="envelope address" w:semiHidden="1" w:unhideWhenUsed="1"/>
-    <w:lsdException w:name="envelope return" w:semiHidden="1" w:unhideWhenUsed="1"/>
-    <w:lsdException w:name="footnote reference" w:semiHidden="1" w:unhideWhenUsed="1"/>
-    <w:lsdException w:name="annotation reference" w:semiHidden="1" w:unhideWhenUsed="1"/>
-    <w:lsdException w:name="line number" w:semiHidden="1" w:unhideWhenUsed="1"/>
-    <w:lsdException w:name="page number" w:semiHidden="1" w:unhideWhenUsed="1"/>
-    <w:lsdException w:name="endnote reference" w:semiHidden="1" w:unhideWhenUsed="1"/>
-    <w:lsdException w:name="endnote text" w:semiHidden="1" w:unhideWhenUsed="1"/>
-    <w:lsdException w:name="table of authorities" w:semiHidden="1" w:unhideWhenUsed="1"/>
-    <w:lsdException w:name="macro" w:semiHidden="1" w:unhideWhenUsed="1"/>
-    <w:lsdException w:name="toa heading" w:semiHidden="1" w:unhideWhenUsed="1"/>
-    <w:lsdException w:name="List" w:semiHidden="1" w:unhideWhenUsed="1"/>
-    <w:lsdException w:name="List Bullet" w:semiHidden="1" w:unhideWhenUsed="1"/>
-    <w:lsdException w:name="List Number" w:semiHidden="1" w:unhideWhenUsed="1"/>
-    <w:lsdException w:name="List 2" w:semiHidden="1" w:unhideWhenUsed="1"/>
-    <w:lsdException w:name="List 3" w:semiHidden="1" w:unhideWhenUsed="1"/>
-    <w:lsdException w:name="List 4" w:semiHidden="1" w:unhideWhenUsed="1"/>
-    <w:lsdException w:name="List 5" w:semiHidden="1" w:unhideWhenUsed="1"/>
-    <w:lsdException w:name="List Bullet 2" w:semiHidden="1" w:unhideWhenUsed="1"/>
-    <w:lsdException w:name="List Bullet 3" w:semiHidden="1" w:unhideWhenUsed="1"/>
-    <w:lsdException w:name="List Bullet 4" w:semiHidden="1" w:unhideWhenUsed="1"/>
-    <w:lsdException w:name="List Bullet 5" w:semiHidden="1" w:unhideWhenUsed="1"/>
-    <w:lsdException w:name="List Number 2" w:semiHidden="1" w:unhideWhenUsed="1"/>
-    <w:lsdException w:name="List Number 3" w:semiHidden="1" w:unhideWhenUsed="1"/>
-    <w:lsdException w:name="List Number 4" w:semiHidden="1" w:unhideWhenUsed="1"/>
-    <w:lsdException w:name="List Number 5" w:semiHidden="1" w:unhideWhenUsed="1"/>
-    <w:lsdException w:name="Title" w:locked="1" w:uiPriority="0" w:qFormat="1"/>
-    <w:lsdException w:name="Closing" w:semiHidden="1" w:unhideWhenUsed="1"/>
-    <w:lsdException w:name="Signature" w:semiHidden="1" w:unhideWhenUsed="1"/>
-    <w:lsdException w:name="Default Paragraph Font" w:locked="1" w:uiPriority="0"/>
-    <w:lsdException w:name="Body Text" w:semiHidden="1" w:unhideWhenUsed="1"/>
-    <w:lsdException w:name="Body Text Indent" w:semiHidden="1" w:unhideWhenUsed="1"/>
-    <w:lsdException w:name="List Continue" w:semiHidden="1" w:unhideWhenUsed="1"/>
-    <w:lsdException w:name="List Continue 2" w:semiHidden="1" w:unhideWhenUsed="1"/>
-    <w:lsdException w:name="List Continue 3" w:semiHidden="1" w:unhideWhenUsed="1"/>
-    <w:lsdException w:name="List Continue 4" w:semiHidden="1" w:unhideWhenUsed="1"/>
-    <w:lsdException w:name="List Continue 5" w:semiHidden="1" w:unhideWhenUsed="1"/>
-    <w:lsdException w:name="Message Header" w:semiHidden="1" w:unhideWhenUsed="1"/>
-    <w:lsdException w:name="Subtitle" w:locked="1" w:uiPriority="0" w:qFormat="1"/>
-    <w:lsdException w:name="Salutation" w:semiHidden="1" w:unhideWhenUsed="1"/>
-    <w:lsdException w:name="Date" w:semiHidden="1" w:unhideWhenUsed="1"/>
-    <w:lsdException w:name="Body Text First Indent" w:semiHidden="1" w:unhideWhenUsed="1"/>
-    <w:lsdException w:name="Body Text First Indent 2" w:semiHidden="1" w:unhideWhenUsed="1"/>
-    <w:lsdException w:name="Note Heading" w:semiHidden="1" w:unhideWhenUsed="1"/>
-    <w:lsdException w:name="Body Text 2" w:semiHidden="1" w:unhideWhenUsed="1"/>
-    <w:lsdException w:name="Body Text 3" w:semiHidden="1" w:unhideWhenUsed="1"/>
-    <w:lsdException w:name="Body Text Indent 2" w:semiHidden="1" w:unhideWhenUsed="1"/>
-    <w:lsdException w:name="Body Text Indent 3" w:semiHidden="1" w:unhideWhenUsed="1"/>
-    <w:lsdException w:name="Block Text" w:semiHidden="1" w:unhideWhenUsed="1"/>
-    <w:lsdException w:name="Hyperlink" w:semiHidden="1" w:unhideWhenUsed="1"/>
-    <w:lsdException w:name="FollowedHyperlink" w:semiHidden="1" w:unhideWhenUsed="1"/>
-    <w:lsdException w:name="Strong" w:locked="1" w:uiPriority="0" w:qFormat="1"/>
-    <w:lsdException w:name="Emphasis" w:locked="1" w:uiPriority="0" w:qFormat="1"/>
-    <w:lsdException w:name="Document Map" w:semiHidden="1" w:unhideWhenUsed="1"/>
-    <w:lsdException w:name="Plain Text" w:semiHidden="1" w:unhideWhenUsed="1"/>
-    <w:lsdException w:name="E-mail Signature" w:semiHidden="1" w:unhideWhenUsed="1"/>
-    <w:lsdException w:name="HTML Top of Form" w:semiHidden="1" w:unhideWhenUsed="1"/>
-    <w:lsdException w:name="HTML Bottom of Form" w:semiHidden="1" w:unhideWhenUsed="1"/>
-    <w:lsdException w:name="Normal (Web)" w:semiHidden="1" w:unhideWhenUsed="1"/>
-    <w:lsdException w:name="HTML Acronym" w:semiHidden="1" w:unhideWhenUsed="1"/>
-    <w:lsdException w:name="HTML Address" w:semiHidden="1" w:unhideWhenUsed="1"/>
-    <w:lsdException w:name="HTML Cite" w:semiHidden="1" w:unhideWhenUsed="1"/>
-    <w:lsdException w:name="HTML Code" w:semiHidden="1" w:unhideWhenUsed="1"/>
-    <w:lsdException w:name="HTML Definition" w:semiHidden="1" w:unhideWhenUsed="1"/>
-    <w:lsdException w:name="HTML Keyboard" w:semiHidden="1" w:unhideWhenUsed="1"/>
-    <w:lsdException w:name="HTML Preformatted" w:semiHidden="1" w:unhideWhenUsed="1"/>
-    <w:lsdException w:name="HTML Sample" w:semiHidden="1" w:unhideWhenUsed="1"/>
-    <w:lsdException w:name="HTML Typewriter" w:semiHidden="1" w:unhideWhenUsed="1"/>
-    <w:lsdException w:name="HTML Variable" w:semiHidden="1" w:unhideWhenUsed="1"/>
-    <w:lsdException w:name="Normal Table" w:semiHidden="1" w:unhideWhenUsed="1"/>
-    <w:lsdException w:name="annotation subject" w:semiHidden="1" w:unhideWhenUsed="1"/>
-    <w:lsdException w:name="No List" w:semiHidden="1" w:unhideWhenUsed="1"/>
-    <w:lsdException w:name="Outline List 1" w:semiHidden="1" w:unhideWhenUsed="1"/>
-    <w:lsdException w:name="Outline List 2" w:semiHidden="1" w:unhideWhenUsed="1"/>
-    <w:lsdException w:name="Outline List 3" w:semiHidden="1" w:unhideWhenUsed="1"/>
-    <w:lsdException w:name="Table Simple 1" w:semiHidden="1" w:unhideWhenUsed="1"/>
-    <w:lsdException w:name="Table Simple 2" w:semiHidden="1" w:unhideWhenUsed="1"/>
-    <w:lsdException w:name="Table Simple 3" w:semiHidden="1" w:unhideWhenUsed="1"/>
-    <w:lsdException w:name="Table Classic 1" w:semiHidden="1" w:unhideWhenUsed="1"/>
-    <w:lsdException w:name="Table Classic 2" w:semiHidden="1" w:unhideWhenUsed="1"/>
-    <w:lsdException w:name="Table Classic 3" w:semiHidden="1" w:unhideWhenUsed="1"/>
-    <w:lsdException w:name="Table Classic 4" w:semiHidden="1" w:unhideWhenUsed="1"/>
-    <w:lsdException w:name="Table Colorful 1" w:semiHidden="1" w:unhideWhenUsed="1"/>
-    <w:lsdException w:name="Table Colorful 2" w:semiHidden="1" w:unhideWhenUsed="1"/>
-    <w:lsdException w:name="Table Colorful 3" w:semiHidden="1" w:unhideWhenUsed="1"/>
-    <w:lsdException w:name="Table Columns 1" w:semiHidden="1" w:unhideWhenUsed="1"/>
-    <w:lsdException w:name="Table Columns 2" w:semiHidden="1" w:unhideWhenUsed="1"/>
-    <w:lsdException w:name="Table Columns 3" w:semiHidden="1" w:unhideWhenUsed="1"/>
-    <w:lsdException w:name="Table Columns 4" w:semiHidden="1" w:unhideWhenUsed="1"/>
-    <w:lsdException w:name="Table Columns 5" w:semiHidden="1" w:unhideWhenUsed="1"/>
-    <w:lsdException w:name="Table Grid 1" w:semiHidden="1" w:unhideWhenUsed="1"/>
-    <w:lsdException w:name="Table Grid 2" w:semiHidden="1" w:unhideWhenUsed="1"/>
-    <w:lsdException w:name="Table Grid 3" w:semiHidden="1" w:unhideWhenUsed="1"/>
-    <w:lsdException w:name="Table Grid 4" w:semiHidden="1" w:unhideWhenUsed="1"/>
-    <w:lsdException w:name="Table Grid 5" w:semiHidden="1" w:unhideWhenUsed="1"/>
-    <w:lsdException w:name="Table Grid 6" w:semiHidden="1" w:unhideWhenUsed="1"/>
-    <w:lsdException w:name="Table Grid 7" w:semiHidden="1" w:unhideWhenUsed="1"/>
-    <w:lsdException w:name="Table Grid 8" w:semiHidden="1" w:unhideWhenUsed="1"/>
-    <w:lsdException w:name="Table List 1" w:semiHidden="1" w:unhideWhenUsed="1"/>
-    <w:lsdException w:name="Table List 2" w:semiHidden="1" w:unhideWhenUsed="1"/>
-    <w:lsdException w:name="Table List 3" w:semiHidden="1" w:unhideWhenUsed="1"/>
-    <w:lsdException w:name="Table List 4" w:semiHidden="1" w:unhideWhenUsed="1"/>
-    <w:lsdException w:name="Table List 5" w:semiHidden="1" w:unhideWhenUsed="1"/>
-    <w:lsdException w:name="Table List 6" w:semiHidden="1" w:unhideWhenUsed="1"/>
-    <w:lsdException w:name="Table List 7" w:semiHidden="1" w:unhideWhenUsed="1"/>
-    <w:lsdException w:name="Table List 8" w:semiHidden="1" w:unhideWhenUsed="1"/>
-    <w:lsdException w:name="Table 3D effects 1" w:semiHidden="1" w:unhideWhenUsed="1"/>
-    <w:lsdException w:name="Table 3D effects 2" w:semiHidden="1" w:unhideWhenUsed="1"/>
-    <w:lsdException w:name="Table 3D effects 3" w:semiHidden="1" w:unhideWhenUsed="1"/>
-    <w:lsdException w:name="Table Contemporary" w:semiHidden="1" w:unhideWhenUsed="1"/>
-    <w:lsdException w:name="Table Elegant" w:semiHidden="1" w:unhideWhenUsed="1"/>
-    <w:lsdException w:name="Table Professional" w:semiHidden="1" w:unhideWhenUsed="1"/>
-    <w:lsdException w:name="Table Subtle 1" w:semiHidden="1" w:unhideWhenUsed="1"/>
-    <w:lsdException w:name="Table Subtle 2" w:semiHidden="1" w:unhideWhenUsed="1"/>
-    <w:lsdException w:name="Table Web 1" w:semiHidden="1" w:unhideWhenUsed="1"/>
-    <w:lsdException w:name="Table Web 2" w:semiHidden="1" w:unhideWhenUsed="1"/>
-    <w:lsdException w:name="Table Web 3" w:semiHidden="1" w:unhideWhenUsed="1"/>
-    <w:lsdException w:name="Balloon Text" w:semiHidden="1" w:unhideWhenUsed="1"/>
-    <w:lsdException w:name="Table Grid" w:locked="1" w:uiPriority="59"/>
-    <w:lsdException w:name="Table Theme" w:semiHidden="1" w:unhideWhenUsed="1"/>
-    <w:lsdException w:name="Placeholder Text" w:semiHidden="1"/>
-    <w:lsdException w:name="No Spacing" w:uiPriority="1" w:qFormat="1"/>
-    <w:lsdException w:name="Light Shading" w:uiPriority="60"/>
-    <w:lsdException w:name="Light List" w:uiPriority="61"/>
-    <w:lsdException w:name="Light Grid" w:uiPriority="62"/>
-    <w:lsdException w:name="Medium Shading 1" w:uiPriority="63"/>
-    <w:lsdException w:name="Medium Shading 2" w:uiPriority="64"/>
-    <w:lsdException w:name="Medium List 1" w:uiPriority="65"/>
-    <w:lsdException w:name="Medium List 2" w:uiPriority="66"/>
-    <w:lsdException w:name="Medium Grid 1" w:uiPriority="67"/>
-    <w:lsdException w:name="Medium Grid 2" w:uiPriority="68"/>
-    <w:lsdException w:name="Medium Grid 3" w:uiPriority="69"/>
-    <w:lsdException w:name="Dark List" w:uiPriority="70"/>
-    <w:lsdException w:name="Colorful Shading" w:uiPriority="71"/>
-    <w:lsdException w:name="Colorful List" w:uiPriority="72"/>
-    <w:lsdException w:name="Colorful Grid" w:uiPriority="73"/>
-    <w:lsdException w:name="Light Shading Accent 1" w:uiPriority="60"/>
-    <w:lsdException w:name="Light List Accent 1" w:uiPriority="61"/>
-    <w:lsdException w:name="Light Grid Accent 1" w:uiPriority="62"/>
-    <w:lsdException w:name="Medium Shading 1 Accent 1" w:uiPriority="63"/>
-    <w:lsdException w:name="Medium Shading 2 Accent 1" w:uiPriority="64"/>
-    <w:lsdException w:name="Medium List 1 Accent 1" w:uiPriority="65"/>
-    <w:lsdException w:name="Revision" w:semiHidden="1"/>
-    <w:lsdException w:name="List Paragraph" w:uiPriority="34" w:qFormat="1"/>
-    <w:lsdException w:name="Quote" w:uiPriority="29" w:qFormat="1"/>
-    <w:lsdException w:name="Intense Quote" w:uiPriority="30" w:qFormat="1"/>
-    <w:lsdException w:name="Medium List 2 Accent 1" w:uiPriority="66"/>
-    <w:lsdException w:name="Medium Grid 1 Accent 1" w:uiPriority="67"/>
-    <w:lsdException w:name="Medium Grid 2 Accent 1" w:uiPriority="68"/>
-    <w:lsdException w:name="Medium Grid 3 Accent 1" w:uiPriority="69"/>
-    <w:lsdException w:name="Dark List Accent 1" w:uiPriority="70"/>
-    <w:lsdException w:name="Colorful Shading Accent 1" w:uiPriority="71"/>
-    <w:lsdException w:name="Colorful List Accent 1" w:uiPriority="72"/>
-    <w:lsdException w:name="Colorful Grid Accent 1" w:uiPriority="73"/>
-    <w:lsdException w:name="Light Shading Accent 2" w:uiPriority="60"/>
-    <w:lsdException w:name="Light List Accent 2" w:uiPriority="61"/>
-    <w:lsdException w:name="Light Grid Accent 2" w:uiPriority="62"/>
-    <w:lsdException w:name="Medium Shading 1 Accent 2" w:uiPriority="63"/>
-    <w:lsdException w:name="Medium Shading 2 Accent 2" w:uiPriority="64"/>
-    <w:lsdException w:name="Medium List 1 Accent 2" w:uiPriority="65"/>
-    <w:lsdException w:name="Medium List 2 Accent 2" w:uiPriority="66"/>
-    <w:lsdException w:name="Medium Grid 1 Accent 2" w:uiPriority="67"/>
-    <w:lsdException w:name="Medium Grid 2 Accent 2" w:uiPriority="68"/>
-    <w:lsdException w:name="Medium Grid 3 Accent 2" w:uiPriority="69"/>
-    <w:lsdException w:name="Dark List Accent 2" w:uiPriority="70"/>
-    <w:lsdException w:name="Colorful Shading Accent 2" w:uiPriority="71"/>
-    <w:lsdException w:name="Colorful List Accent 2" w:uiPriority="72"/>
-    <w:lsdException w:name="Colorful Grid Accent 2" w:uiPriority="73"/>
-    <w:lsdException w:name="Light Shading Accent 3" w:uiPriority="60"/>
-    <w:lsdException w:name="Light List Accent 3" w:uiPriority="61"/>
-    <w:lsdException w:name="Light Grid Accent 3" w:uiPriority="62"/>
-    <w:lsdException w:name="Medium Shading 1 Accent 3" w:uiPriority="63"/>
-    <w:lsdException w:name="Medium Shading 2 Accent 3" w:uiPriority="64"/>
-    <w:lsdException w:name="Medium List 1 Accent 3" w:uiPriority="65"/>
-    <w:lsdException w:name="Medium List 2 Accent 3" w:uiPriority="66"/>
-    <w:lsdException w:name="Medium Grid 1 Accent 3" w:uiPriority="67"/>
-    <w:lsdException w:name="Medium Grid 2 Accent 3" w:uiPriority="68"/>
-    <w:lsdException w:name="Medium Grid 3 Accent 3" w:uiPriority="69"/>
-    <w:lsdException w:name="Dark List Accent 3" w:uiPriority="70"/>
-    <w:lsdException w:name="Colorful Shading Accent 3" w:uiPriority="71"/>
-    <w:lsdException w:name="Colorful List Accent 3" w:uiPriority="72"/>
-    <w:lsdException w:name="Colorful Grid Accent 3" w:uiPriority="73"/>
-    <w:lsdException w:name="Light Shading Accent 4" w:uiPriority="60"/>
-    <w:lsdException w:name="Light List Accent 4" w:uiPriority="61"/>
-    <w:lsdException w:name="Light Grid Accent 4" w:uiPriority="62"/>
-    <w:lsdException w:name="Medium Shading 1 Accent 4" w:uiPriority="63"/>
-    <w:lsdException w:name="Medium Shading 2 Accent 4" w:uiPriority="64"/>
-    <w:lsdException w:name="Medium List 1 Accent 4" w:uiPriority="65"/>
-    <w:lsdException w:name="Medium List 2 Accent 4" w:uiPriority="66"/>
-    <w:lsdException w:name="Medium Grid 1 Accent 4" w:uiPriority="67"/>
-    <w:lsdException w:name="Medium Grid 2 Accent 4" w:uiPriority="68"/>
-    <w:lsdException w:name="Medium Grid 3 Accent 4" w:uiPriority="69"/>
-    <w:lsdException w:name="Dark List Accent 4" w:uiPriority="70"/>
-    <w:lsdException w:name="Colorful Shading Accent 4" w:uiPriority="71"/>
-    <w:lsdException w:name="Colorful List Accent 4" w:uiPriority="72"/>
-    <w:lsdException w:name="Colorful Grid Accent 4" w:uiPriority="73"/>
-    <w:lsdException w:name="Light Shading Accent 5" w:uiPriority="60"/>
-    <w:lsdException w:name="Light List Accent 5" w:uiPriority="61"/>
-    <w:lsdException w:name="Light Grid Accent 5" w:uiPriority="62"/>
-    <w:lsdException w:name="Medium Shading 1 Accent 5" w:uiPriority="63"/>
-    <w:lsdException w:name="Medium Shading 2 Accent 5" w:uiPriority="64"/>
-    <w:lsdException w:name="Medium List 1 Accent 5" w:uiPriority="65"/>
-    <w:lsdException w:name="Medium List 2 Accent 5" w:uiPriority="66"/>
-    <w:lsdException w:name="Medium Grid 1 Accent 5" w:uiPriority="67"/>
-    <w:lsdException w:name="Medium Grid 2 Accent 5" w:uiPriority="68"/>
-    <w:lsdException w:name="Medium Grid 3 Accent 5" w:uiPriority="69"/>
-    <w:lsdException w:name="Dark List Accent 5" w:uiPriority="70"/>
-    <w:lsdException w:name="Colorful Shading Accent 5" w:uiPriority="71"/>
-    <w:lsdException w:name="Colorful List Accent 5" w:uiPriority="72"/>
-    <w:lsdException w:name="Colorful Grid Accent 5" w:uiPriority="73"/>
-    <w:lsdException w:name="Light Shading Accent 6" w:uiPriority="60"/>
-    <w:lsdException w:name="Light List Accent 6" w:uiPriority="61"/>
-    <w:lsdException w:name="Light Grid Accent 6" w:uiPriority="62"/>
-    <w:lsdException w:name="Medium Shading 1 Accent 6" w:uiPriority="63"/>
-    <w:lsdException w:name="Medium Shading 2 Accent 6" w:uiPriority="64"/>
-    <w:lsdException w:name="Medium List 1 Accent 6" w:uiPriority="65"/>
-    <w:lsdException w:name="Medium List 2 Accent 6" w:uiPriority="66"/>
-    <w:lsdException w:name="Medium Grid 1 Accent 6" w:uiPriority="67"/>
-    <w:lsdException w:name="Medium Grid 2 Accent 6" w:uiPriority="68"/>
-    <w:lsdException w:name="Medium Grid 3 Accent 6" w:uiPriority="69"/>
-    <w:lsdException w:name="Dark List Accent 6" w:uiPriority="70"/>
-    <w:lsdException w:name="Colorful Shading Accent 6" w:uiPriority="71"/>
-    <w:lsdException w:name="Colorful List Accent 6" w:uiPriority="72"/>
-    <w:lsdException w:name="Colorful Grid Accent 6" w:uiPriority="73"/>
-    <w:lsdException w:name="Subtle Emphasis" w:uiPriority="19" w:qFormat="1"/>
-    <w:lsdException w:name="Intense Emphasis" w:uiPriority="21" w:qFormat="1"/>
-    <w:lsdException w:name="Subtle Reference" w:uiPriority="31" w:qFormat="1"/>
-    <w:lsdException w:name="Intense Reference" w:uiPriority="32" w:qFormat="1"/>
-    <w:lsdException w:name="Book Title" w:uiPriority="33" w:qFormat="1"/>
-    <w:lsdException w:name="Bibliography" w:semiHidden="1" w:uiPriority="37" w:unhideWhenUsed="1"/>
-    <w:lsdException w:name="TOC Heading" w:uiPriority="39" w:qFormat="1"/>
-    <w:lsdException w:name="Plain Table 1" w:uiPriority="41"/>
-    <w:lsdException w:name="Plain Table 2" w:uiPriority="42"/>
-    <w:lsdException w:name="Plain Table 3" w:uiPriority="43"/>
-    <w:lsdException w:name="Plain Table 4" w:uiPriority="44"/>
-    <w:lsdException w:name="Plain Table 5" w:uiPriority="45"/>
-    <w:lsdException w:name="Grid Table Light" w:uiPriority="40"/>
-    <w:lsdException w:name="Grid Table 1 Light" w:uiPriority="46"/>
-    <w:lsdException w:name="Grid Table 2" w:uiPriority="47"/>
-    <w:lsdException w:name="Grid Table 3" w:uiPriority="48"/>
-    <w:lsdException w:name="Grid Table 4" w:uiPriority="49"/>
-    <w:lsdException w:name="Grid Table 5 Dark" w:uiPriority="50"/>
-    <w:lsdException w:name="Grid Table 6 Colorful" w:uiPriority="51"/>
-    <w:lsdException w:name="Grid Table 7 Colorful" w:uiPriority="52"/>
-    <w:lsdException w:name="Grid Table 1 Light Accent 1" w:uiPriority="46"/>
-    <w:lsdException w:name="Grid Table 2 Accent 1" w:uiPriority="47"/>
-    <w:lsdException w:name="Grid Table 3 Accent 1" w:uiPriority="48"/>
-    <w:lsdException w:name="Grid Table 4 Accent 1" w:uiPriority="49"/>
-    <w:lsdException w:name="Grid Table 5 Dark Accent 1" w:uiPriority="50"/>
-    <w:lsdException w:name="Grid Table 6 Colorful Accent 1" w:uiPriority="51"/>
-    <w:lsdException w:name="Grid Table 7 Colorful Accent 1" w:uiPriority="52"/>
-    <w:lsdException w:name="Grid Table 1 Light Accent 2" w:uiPriority="46"/>
-    <w:lsdException w:name="Grid Table 2 Accent 2" w:uiPriority="47"/>
-    <w:lsdException w:name="Grid Table 3 Accent 2" w:uiPriority="48"/>
-    <w:lsdException w:name="Grid Table 4 Accent 2" w:uiPriority="49"/>
-    <w:lsdException w:name="Grid Table 5 Dark Accent 2" w:uiPriority="50"/>
-    <w:lsdException w:name="Grid Table 6 Colorful Accent 2" w:uiPriority="51"/>
-    <w:lsdException w:name="Grid Table 7 Colorful Accent 2" w:uiPriority="52"/>
-    <w:lsdException w:name="Grid Table 1 Light Accent 3" w:uiPriority="46"/>
-    <w:lsdException w:name="Grid Table 2 Accent 3" w:uiPriority="47"/>
-    <w:lsdException w:name="Grid Table 3 Accent 3" w:uiPriority="48"/>
-    <w:lsdException w:name="Grid Table 4 Accent 3" w:uiPriority="49"/>
-    <w:lsdException w:name="Grid Table 5 Dark Accent 3" w:uiPriority="50"/>
-    <w:lsdException w:name="Grid Table 6 Colorful Accent 3" w:uiPriority="51"/>
-    <w:lsdException w:name="Grid Table 7 Colorful Accent 3" w:uiPriority="52"/>
-    <w:lsdException w:name="Grid Table 1 Light Accent 4" w:uiPriority="46"/>
-    <w:lsdException w:name="Grid Table 2 Accent 4" w:uiPriority="47"/>
-    <w:lsdException w:name="Grid Table 3 Accent 4" w:uiPriority="48"/>
-    <w:lsdException w:name="Grid Table 4 Accent 4" w:uiPriority="49"/>
-    <w:lsdException w:name="Grid Table 5 Dark Accent 4" w:uiPriority="50"/>
-    <w:lsdException w:name="Grid Table 6 Colorful Accent 4" w:uiPriority="51"/>
-    <w:lsdException w:name="Grid Table 7 Colorful Accent 4" w:uiPriority="52"/>
-    <w:lsdException w:name="Grid Table 1 Light Accent 5" w:uiPriority="46"/>
-    <w:lsdException w:name="Grid Table 2 Accent 5" w:uiPriority="47"/>
-    <w:lsdException w:name="Grid Table 3 Accent 5" w:uiPriority="48"/>
-    <w:lsdException w:name="Grid Table 4 Accent 5" w:uiPriority="49"/>
-    <w:lsdException w:name="Grid Table 5 Dark Accent 5" w:uiPriority="50"/>
-    <w:lsdException w:name="Grid Table 6 Colorful Accent 5" w:uiPriority="51"/>
-    <w:lsdException w:name="Grid Table 7 Colorful Accent 5" w:uiPriority="52"/>
-    <w:lsdException w:name="Grid Table 1 Light Accent 6" w:uiPriority="46"/>
-    <w:lsdException w:name="Grid Table 2 Accent 6" w:uiPriority="47"/>
-    <w:lsdException w:name="Grid Table 3 Accent 6" w:uiPriority="48"/>
-    <w:lsdException w:name="Grid Table 4 Accent 6" w:uiPriority="49"/>
-    <w:lsdException w:name="Grid Table 5 Dark Accent 6" w:uiPriority="50"/>
-    <w:lsdException w:name="Grid Table 6 Colorful Accent 6" w:uiPriority="51"/>
-    <w:lsdException w:name="Grid Table 7 Colorful Accent 6" w:uiPriority="52"/>
-    <w:lsdException w:name="List Table 1 Light" w:uiPriority="46"/>
-    <w:lsdException w:name="List Table 2" w:uiPriority="47"/>
-    <w:lsdException w:name="List Table 3" w:uiPriority="48"/>
-    <w:lsdException w:name="List Table 4" w:uiPriority="49"/>
-    <w:lsdException w:name="List Table 5 Dark" w:uiPriority="50"/>
-    <w:lsdException w:name="List Table 6 Colorful" w:uiPriority="51"/>
-    <w:lsdException w:name="List Table 7 Colorful" w:uiPriority="52"/>
-    <w:lsdException w:name="List Table 1 Light Accent 1" w:uiPriority="46"/>
-    <w:lsdException w:name="List Table 2 Accent 1" w:uiPriority="47"/>
-    <w:lsdException w:name="List Table 3 Accent 1" w:uiPriority="48"/>
-    <w:lsdException w:name="List Table 4 Accent 1" w:uiPriority="49"/>
-    <w:lsdException w:name="List Table 5 Dark Accent 1" w:uiPriority="50"/>
-    <w:lsdException w:name="List Table 6 Colorful Accent 1" w:uiPriority="51"/>
-    <w:lsdException w:name="List Table 7 Colorful Accent 1" w:uiPriority="52"/>
-    <w:lsdException w:name="List Table 1 Light Accent 2" w:uiPriority="46"/>
-    <w:lsdException w:name="List Table 2 Accent 2" w:uiPriority="47"/>
-    <w:lsdException w:name="List Table 3 Accent 2" w:uiPriority="48"/>
-    <w:lsdException w:name="List Table 4 Accent 2" w:uiPriority="49"/>
-    <w:lsdException w:name="List Table 5 Dark Accent 2" w:uiPriority="50"/>
-    <w:lsdException w:name="List Table 6 Colorful Accent 2" w:uiPriority="51"/>
-    <w:lsdException w:name="List Table 7 Colorful Accent 2" w:uiPriority="52"/>
-    <w:lsdException w:name="List Table 1 Light Accent 3" w:uiPriority="46"/>
-    <w:lsdException w:name="List Table 2 Accent 3" w:uiPriority="47"/>
-    <w:lsdException w:name="List Table 3 Accent 3" w:uiPriority="48"/>
-    <w:lsdException w:name="List Table 4 Accent 3" w:uiPriority="49"/>
-    <w:lsdException w:name="List Table 5 Dark Accent 3" w:uiPriority="50"/>
-    <w:lsdException w:name="List Table 6 Colorful Accent 3" w:uiPriority="51"/>
-    <w:lsdException w:name="List Table 7 Colorful Accent 3" w:uiPriority="52"/>
-    <w:lsdException w:name="List Table 1 Light Accent 4" w:uiPriority="46"/>
-    <w:lsdException w:name="List Table 2 Accent 4" w:uiPriority="47"/>
-    <w:lsdException w:name="List Table 3 Accent 4" w:uiPriority="48"/>
-    <w:lsdException w:name="List Table 4 Accent 4" w:uiPriority="49"/>
-    <w:lsdException w:name="List Table 5 Dark Accent 4" w:uiPriority="50"/>
-    <w:lsdException w:name="List Table 6 Colorful Accent 4" w:uiPriority="51"/>
-    <w:lsdException w:name="List Table 7 Colorful Accent 4" w:uiPriority="52"/>
-    <w:lsdException w:name="List Table 1 Light Accent 5" w:uiPriority="46"/>
-    <w:lsdException w:name="List Table 2 Accent 5" w:uiPriority="47"/>
-    <w:lsdException w:name="List Table 3 Accent 5" w:uiPriority="48"/>
-    <w:lsdException w:name="List Table 4 Accent 5" w:uiPriority="49"/>
-    <w:lsdException w:name="List Table 5 Dark Accent 5" w:uiPriority="50"/>
-    <w:lsdException w:name="List Table 6 Colorful Accent 5" w:uiPriority="51"/>
-    <w:lsdException w:name="List Table 7 Colorful Accent 5" w:uiPriority="52"/>
-    <w:lsdException w:name="List Table 1 Light Accent 6" w:uiPriority="46"/>
-    <w:lsdException w:name="List Table 2 Accent 6" w:uiPriority="47"/>
-    <w:lsdException w:name="List Table 3 Accent 6" w:uiPriority="48"/>
-    <w:lsdException w:name="List Table 4 Accent 6" w:uiPriority="49"/>
-    <w:lsdException w:name="List Table 5 Dark Accent 6" w:uiPriority="50"/>
-    <w:lsdException w:name="List Table 6 Colorful Accent 6" w:uiPriority="51"/>
-    <w:lsdException w:name="List Table 7 Colorful Accent 6" w:uiPriority="52"/>
+  <w:latentStyles w:defLockedState="0" w:defUIPriority="99" w:defSemiHidden="1" w:defUnhideWhenUsed="1" w:defQFormat="0" w:count="267">
+    <w:lsdException w:name="Normal" w:locked="1" w:semiHidden="0" w:uiPriority="0" w:unhideWhenUsed="0" w:qFormat="1"/>
+    <w:lsdException w:name="heading 1" w:locked="1" w:semiHidden="0" w:uiPriority="9" w:unhideWhenUsed="0" w:qFormat="1"/>
+    <w:lsdException w:name="heading 2" w:locked="1" w:semiHidden="0" w:uiPriority="9" w:unhideWhenUsed="0" w:qFormat="1"/>
+    <w:lsdException w:name="heading 3" w:locked="1" w:semiHidden="0" w:uiPriority="9" w:unhideWhenUsed="0" w:qFormat="1"/>
+    <w:lsdException w:name="heading 4" w:locked="1" w:semiHidden="0" w:uiPriority="9" w:unhideWhenUsed="0" w:qFormat="1"/>
+    <w:lsdException w:name="heading 5" w:locked="1" w:semiHidden="0" w:uiPriority="9" w:unhideWhenUsed="0" w:qFormat="1"/>
+    <w:lsdException w:name="heading 6" w:locked="1" w:uiPriority="0" w:qFormat="1"/>
+    <w:lsdException w:name="heading 7" w:locked="1" w:uiPriority="0" w:qFormat="1"/>
+    <w:lsdException w:name="heading 8" w:locked="1" w:uiPriority="0" w:qFormat="1"/>
+    <w:lsdException w:name="heading 9" w:locked="1" w:uiPriority="0" w:qFormat="1"/>
+    <w:lsdException w:name="toc 1" w:locked="1" w:semiHidden="0" w:uiPriority="39" w:unhideWhenUsed="0"/>
+    <w:lsdException w:name="toc 2" w:locked="1" w:semiHidden="0" w:uiPriority="39" w:unhideWhenUsed="0"/>
+    <w:lsdException w:name="toc 3" w:locked="1" w:semiHidden="0" w:uiPriority="39" w:unhideWhenUsed="0"/>
+    <w:lsdException w:name="toc 4" w:locked="1" w:semiHidden="0" w:uiPriority="0" w:unhideWhenUsed="0"/>
+    <w:lsdException w:name="toc 5" w:locked="1" w:semiHidden="0" w:uiPriority="0" w:unhideWhenUsed="0"/>
+    <w:lsdException w:name="toc 6" w:locked="1" w:semiHidden="0" w:uiPriority="0" w:unhideWhenUsed="0"/>
+    <w:lsdException w:name="toc 7" w:locked="1" w:semiHidden="0" w:uiPriority="0" w:unhideWhenUsed="0"/>
+    <w:lsdException w:name="toc 8" w:locked="1" w:semiHidden="0" w:uiPriority="0" w:unhideWhenUsed="0"/>
+    <w:lsdException w:name="toc 9" w:locked="1" w:semiHidden="0" w:uiPriority="0" w:unhideWhenUsed="0"/>
+    <w:lsdException w:name="caption" w:locked="1" w:semiHidden="0" w:uiPriority="0" w:unhideWhenUsed="0" w:qFormat="1"/>
+    <w:lsdException w:name="Title" w:locked="1" w:semiHidden="0" w:uiPriority="0" w:unhideWhenUsed="0" w:qFormat="1"/>
+    <w:lsdException w:name="Default Paragraph Font" w:locked="1" w:semiHidden="0" w:uiPriority="0" w:unhideWhenUsed="0"/>
+    <w:lsdException w:name="Subtitle" w:locked="1" w:semiHidden="0" w:uiPriority="0" w:unhideWhenUsed="0" w:qFormat="1"/>
+    <w:lsdException w:name="Strong" w:locked="1" w:semiHidden="0" w:uiPriority="0" w:unhideWhenUsed="0" w:qFormat="1"/>
+    <w:lsdException w:name="Emphasis" w:locked="1" w:semiHidden="0" w:uiPriority="0" w:unhideWhenUsed="0" w:qFormat="1"/>
+    <w:lsdException w:name="Table Grid" w:locked="1" w:semiHidden="0" w:uiPriority="59" w:unhideWhenUsed="0"/>
+    <w:lsdException w:name="Placeholder Text" w:unhideWhenUsed="0"/>
+    <w:lsdException w:name="No Spacing" w:semiHidden="0" w:uiPriority="1" w:unhideWhenUsed="0" w:qFormat="1"/>
+    <w:lsdException w:name="Light Shading" w:semiHidden="0" w:uiPriority="60" w:unhideWhenUsed="0"/>
+    <w:lsdException w:name="Light List" w:semiHidden="0" w:uiPriority="61" w:unhideWhenUsed="0"/>
+    <w:lsdException w:name="Light Grid" w:semiHidden="0" w:uiPriority="62" w:unhideWhenUsed="0"/>
+    <w:lsdException w:name="Medium Shading 1" w:semiHidden="0" w:uiPriority="63" w:unhideWhenUsed="0"/>
+    <w:lsdException w:name="Medium Shading 2" w:semiHidden="0" w:uiPriority="64" w:unhideWhenUsed="0"/>
+    <w:lsdException w:name="Medium List 1" w:semiHidden="0" w:uiPriority="65" w:unhideWhenUsed="0"/>
+    <w:lsdException w:name="Medium List 2" w:semiHidden="0" w:uiPriority="66" w:unhideWhenUsed="0"/>
+    <w:lsdException w:name="Medium Grid 1" w:semiHidden="0" w:uiPriority="67" w:unhideWhenUsed="0"/>
+    <w:lsdException w:name="Medium Grid 2" w:semiHidden="0" w:uiPriority="68" w:unhideWhenUsed="0"/>
+    <w:lsdException w:name="Medium Grid 3" w:semiHidden="0" w:uiPriority="69" w:unhideWhenUsed="0"/>
+    <w:lsdException w:name="Dark List" w:semiHidden="0" w:uiPriority="70" w:unhideWhenUsed="0"/>
+    <w:lsdException w:name="Colorful Shading" w:semiHidden="0" w:uiPriority="71" w:unhideWhenUsed="0"/>
+    <w:lsdException w:name="Colorful List" w:semiHidden="0" w:uiPriority="72" w:unhideWhenUsed="0"/>
+    <w:lsdException w:name="Colorful Grid" w:semiHidden="0" w:uiPriority="73" w:unhideWhenUsed="0"/>
+    <w:lsdException w:name="Light Shading Accent 1" w:semiHidden="0" w:uiPriority="60" w:unhideWhenUsed="0"/>
+    <w:lsdException w:name="Light List Accent 1" w:semiHidden="0" w:uiPriority="61" w:unhideWhenUsed="0"/>
+    <w:lsdException w:name="Light Grid Accent 1" w:semiHidden="0" w:uiPriority="62" w:unhideWhenUsed="0"/>
+    <w:lsdException w:name="Medium Shading 1 Accent 1" w:semiHidden="0" w:uiPriority="63" w:unhideWhenUsed="0"/>
+    <w:lsdException w:name="Medium Shading 2 Accent 1" w:semiHidden="0" w:uiPriority="64" w:unhideWhenUsed="0"/>
+    <w:lsdException w:name="Medium List 1 Accent 1" w:semiHidden="0" w:uiPriority="65" w:unhideWhenUsed="0"/>
+    <w:lsdException w:name="Revision" w:unhideWhenUsed="0"/>
+    <w:lsdException w:name="List Paragraph" w:semiHidden="0" w:uiPriority="34" w:unhideWhenUsed="0" w:qFormat="1"/>
+    <w:lsdException w:name="Quote" w:semiHidden="0" w:uiPriority="29" w:unhideWhenUsed="0" w:qFormat="1"/>
+    <w:lsdException w:name="Intense Quote" w:semiHidden="0" w:uiPriority="30" w:unhideWhenUsed="0" w:qFormat="1"/>
+    <w:lsdException w:name="Medium List 2 Accent 1" w:semiHidden="0" w:uiPriority="66" w:unhideWhenUsed="0"/>
+    <w:lsdException w:name="Medium Grid 1 Accent 1" w:semiHidden="0" w:uiPriority="67" w:unhideWhenUsed="0"/>
+    <w:lsdException w:name="Medium Grid 2 Accent 1" w:semiHidden="0" w:uiPriority="68" w:unhideWhenUsed="0"/>
+    <w:lsdException w:name="Medium Grid 3 Accent 1" w:semiHidden="0" w:uiPriority="69" w:unhideWhenUsed="0"/>
+    <w:lsdException w:name="Dark List Accent 1" w:semiHidden="0" w:uiPriority="70" w:unhideWhenUsed="0"/>
+    <w:lsdException w:name="Colorful Shading Accent 1" w:semiHidden="0" w:uiPriority="71" w:unhideWhenUsed="0"/>
+    <w:lsdException w:name="Colorful List Accent 1" w:semiHidden="0" w:uiPriority="72" w:unhideWhenUsed="0"/>
+    <w:lsdException w:name="Colorful Grid Accent 1" w:semiHidden="0" w:uiPriority="73" w:unhideWhenUsed="0"/>
+    <w:lsdException w:name="Light Shading Accent 2" w:semiHidden="0" w:uiPriority="60" w:unhideWhenUsed="0"/>
+    <w:lsdException w:name="Light List Accent 2" w:semiHidden="0" w:uiPriority="61" w:unhideWhenUsed="0"/>
+    <w:lsdException w:name="Light Grid Accent 2" w:semiHidden="0" w:uiPriority="62" w:unhideWhenUsed="0"/>
+    <w:lsdException w:name="Medium Shading 1 Accent 2" w:semiHidden="0" w:uiPriority="63" w:unhideWhenUsed="0"/>
+    <w:lsdException w:name="Medium Shading 2 Accent 2" w:semiHidden="0" w:uiPriority="64" w:unhideWhenUsed="0"/>
+    <w:lsdException w:name="Medium List 1 Accent 2" w:semiHidden="0" w:uiPriority="65" w:unhideWhenUsed="0"/>
+    <w:lsdException w:name="Medium List 2 Accent 2" w:semiHidden="0" w:uiPriority="66" w:unhideWhenUsed="0"/>
+    <w:lsdException w:name="Medium Grid 1 Accent 2" w:semiHidden="0" w:uiPriority="67" w:unhideWhenUsed="0"/>
+    <w:lsdException w:name="Medium Grid 2 Accent 2" w:semiHidden="0" w:uiPriority="68" w:unhideWhenUsed="0"/>
+    <w:lsdException w:name="Medium Grid 3 Accent 2" w:semiHidden="0" w:uiPriority="69" w:unhideWhenUsed="0"/>
+    <w:lsdException w:name="Dark List Accent 2" w:semiHidden="0" w:uiPriority="70" w:unhideWhenUsed="0"/>
+    <w:lsdException w:name="Colorful Shading Accent 2" w:semiHidden="0" w:uiPriority="71" w:unhideWhenUsed="0"/>
+    <w:lsdException w:name="Colorful List Accent 2" w:semiHidden="0" w:uiPriority="72" w:unhideWhenUsed="0"/>
+    <w:lsdException w:name="Colorful Grid Accent 2" w:semiHidden="0" w:uiPriority="73" w:unhideWhenUsed="0"/>
+    <w:lsdException w:name="Light Shading Accent 3" w:semiHidden="0" w:uiPriority="60" w:unhideWhenUsed="0"/>
+    <w:lsdException w:name="Light List Accent 3" w:semiHidden="0" w:uiPriority="61" w:unhideWhenUsed="0"/>
+    <w:lsdException w:name="Light Grid Accent 3" w:semiHidden="0" w:uiPriority="62" w:unhideWhenUsed="0"/>
+    <w:lsdException w:name="Medium Shading 1 Accent 3" w:semiHidden="0" w:uiPriority="63" w:unhideWhenUsed="0"/>
+    <w:lsdException w:name="Medium Shading 2 Accent 3" w:semiHidden="0" w:uiPriority="64" w:unhideWhenUsed="0"/>
+    <w:lsdException w:name="Medium List 1 Accent 3" w:semiHidden="0" w:uiPriority="65" w:unhideWhenUsed="0"/>
+    <w:lsdException w:name="Medium List 2 Accent 3" w:semiHidden="0" w:uiPriority="66" w:unhideWhenUsed="0"/>
+    <w:lsdException w:name="Medium Grid 1 Accent 3" w:semiHidden="0" w:uiPriority="67" w:unhideWhenUsed="0"/>
+    <w:lsdException w:name="Medium Grid 2 Accent 3" w:semiHidden="0" w:uiPriority="68" w:unhideWhenUsed="0"/>
+    <w:lsdException w:name="Medium Grid 3 Accent 3" w:semiHidden="0" w:uiPriority="69" w:unhideWhenUsed="0"/>
+    <w:lsdException w:name="Dark List Accent 3" w:semiHidden="0" w:uiPriority="70" w:unhideWhenUsed="0"/>
+    <w:lsdException w:name="Colorful Shading Accent 3" w:semiHidden="0" w:uiPriority="71" w:unhideWhenUsed="0"/>
+    <w:lsdException w:name="Colorful List Accent 3" w:semiHidden="0" w:uiPriority="72" w:unhideWhenUsed="0"/>
+    <w:lsdException w:name="Colorful Grid Accent 3" w:semiHidden="0" w:uiPriority="73" w:unhideWhenUsed="0"/>
+    <w:lsdException w:name="Light Shading Accent 4" w:semiHidden="0" w:uiPriority="60" w:unhideWhenUsed="0"/>
+    <w:lsdException w:name="Light List Accent 4" w:semiHidden="0" w:uiPriority="61" w:unhideWhenUsed="0"/>
+    <w:lsdException w:name="Light Grid Accent 4" w:semiHidden="0" w:uiPriority="62" w:unhideWhenUsed="0"/>
+    <w:lsdException w:name="Medium Shading 1 Accent 4" w:semiHidden="0" w:uiPriority="63" w:unhideWhenUsed="0"/>
+    <w:lsdException w:name="Medium Shading 2 Accent 4" w:semiHidden="0" w:uiPriority="64" w:unhideWhenUsed="0"/>
+    <w:lsdException w:name="Medium List 1 Accent 4" w:semiHidden="0" w:uiPriority="65" w:unhideWhenUsed="0"/>
+    <w:lsdException w:name="Medium List 2 Accent 4" w:semiHidden="0" w:uiPriority="66" w:unhideWhenUsed="0"/>
+    <w:lsdException w:name="Medium Grid 1 Accent 4" w:semiHidden="0" w:uiPriority="67" w:unhideWhenUsed="0"/>
+    <w:lsdException w:name="Medium Grid 2 Accent 4" w:semiHidden="0" w:uiPriority="68" w:unhideWhenUsed="0"/>
+    <w:lsdException w:name="Medium Grid 3 Accent 4" w:semiHidden="0" w:uiPriority="69" w:unhideWhenUsed="0"/>
+    <w:lsdException w:name="Dark List Accent 4" w:semiHidden="0" w:uiPriority="70" w:unhideWhenUsed="0"/>
+    <w:lsdException w:name="Colorful Shading Accent 4" w:semiHidden="0" w:uiPriority="71" w:unhideWhenUsed="0"/>
+    <w:lsdException w:name="Colorful List Accent 4" w:semiHidden="0" w:uiPriority="72" w:unhideWhenUsed="0"/>
+    <w:lsdException w:name="Colorful Grid Accent 4" w:semiHidden="0" w:uiPriority="73" w:unhideWhenUsed="0"/>
+    <w:lsdException w:name="Light Shading Accent 5" w:semiHidden="0" w:uiPriority="60" w:unhideWhenUsed="0"/>
+    <w:lsdException w:name="Light List Accent 5" w:semiHidden="0" w:uiPriority="61" w:unhideWhenUsed="0"/>
+    <w:lsdException w:name="Light Grid Accent 5" w:semiHidden="0" w:uiPriority="62" w:unhideWhenUsed="0"/>
+    <w:lsdException w:name="Medium Shading 1 Accent 5" w:semiHidden="0" w:uiPriority="63" w:unhideWhenUsed="0"/>
+    <w:lsdException w:name="Medium Shading 2 Accent 5" w:semiHidden="0" w:uiPriority="64" w:unhideWhenUsed="0"/>
+    <w:lsdException w:name="Medium List 1 Accent 5" w:semiHidden="0" w:uiPriority="65" w:unhideWhenUsed="0"/>
+    <w:lsdException w:name="Medium List 2 Accent 5" w:semiHidden="0" w:uiPriority="66" w:unhideWhenUsed="0"/>
+    <w:lsdException w:name="Medium Grid 1 Accent 5" w:semiHidden="0" w:uiPriority="67" w:unhideWhenUsed="0"/>
+    <w:lsdException w:name="Medium Grid 2 Accent 5" w:semiHidden="0" w:uiPriority="68" w:unhideWhenUsed="0"/>
+    <w:lsdException w:name="Medium Grid 3 Accent 5" w:semiHidden="0" w:uiPriority="69" w:unhideWhenUsed="0"/>
+    <w:lsdException w:name="Dark List Accent 5" w:semiHidden="0" w:uiPriority="70" w:unhideWhenUsed="0"/>
+    <w:lsdException w:name="Colorful Shading Accent 5" w:semiHidden="0" w:uiPriority="71" w:unhideWhenUsed="0"/>
+    <w:lsdException w:name="Colorful List Accent 5" w:semiHidden="0" w:uiPriority="72" w:unhideWhenUsed="0"/>
+    <w:lsdException w:name="Colorful Grid Accent 5" w:semiHidden="0" w:uiPriority="73" w:unhideWhenUsed="0"/>
+    <w:lsdException w:name="Light Shading Accent 6" w:semiHidden="0" w:uiPriority="60" w:unhideWhenUsed="0"/>
+    <w:lsdException w:name="Light List Accent 6" w:semiHidden="0" w:uiPriority="61" w:unhideWhenUsed="0"/>
+    <w:lsdException w:name="Light Grid Accent 6" w:semiHidden="0" w:uiPriority="62" w:unhideWhenUsed="0"/>
+    <w:lsdException w:name="Medium Shading 1 Accent 6" w:semiHidden="0" w:uiPriority="63" w:unhideWhenUsed="0"/>
+    <w:lsdException w:name="Medium Shading 2 Accent 6" w:semiHidden="0" w:uiPriority="64" w:unhideWhenUsed="0"/>
+    <w:lsdException w:name="Medium List 1 Accent 6" w:semiHidden="0" w:uiPriority="65" w:unhideWhenUsed="0"/>
+    <w:lsdException w:name="Medium List 2 Accent 6" w:semiHidden="0" w:uiPriority="66" w:unhideWhenUsed="0"/>
+    <w:lsdException w:name="Medium Grid 1 Accent 6" w:semiHidden="0" w:uiPriority="67" w:unhideWhenUsed="0"/>
+    <w:lsdException w:name="Medium Grid 2 Accent 6" w:semiHidden="0" w:uiPriority="68" w:unhideWhenUsed="0"/>
+    <w:lsdException w:name="Medium Grid 3 Accent 6" w:semiHidden="0" w:uiPriority="69" w:unhideWhenUsed="0"/>
+    <w:lsdException w:name="Dark List Accent 6" w:semiHidden="0" w:uiPriority="70" w:unhideWhenUsed="0"/>
+    <w:lsdException w:name="Colorful Shading Accent 6" w:semiHidden="0" w:uiPriority="71" w:unhideWhenUsed="0"/>
+    <w:lsdException w:name="Colorful List Accent 6" w:semiHidden="0" w:uiPriority="72" w:unhideWhenUsed="0"/>
+    <w:lsdException w:name="Colorful Grid Accent 6" w:semiHidden="0" w:uiPriority="73" w:unhideWhenUsed="0"/>
+    <w:lsdException w:name="Subtle Emphasis" w:semiHidden="0" w:uiPriority="19" w:unhideWhenUsed="0" w:qFormat="1"/>
+    <w:lsdException w:name="Intense Emphasis" w:semiHidden="0" w:uiPriority="21" w:unhideWhenUsed="0" w:qFormat="1"/>
+    <w:lsdException w:name="Subtle Reference" w:semiHidden="0" w:uiPriority="31" w:unhideWhenUsed="0" w:qFormat="1"/>
+    <w:lsdException w:name="Intense Reference" w:semiHidden="0" w:uiPriority="32" w:unhideWhenUsed="0" w:qFormat="1"/>
+    <w:lsdException w:name="Book Title" w:semiHidden="0" w:uiPriority="33" w:unhideWhenUsed="0" w:qFormat="1"/>
+    <w:lsdException w:name="Bibliography" w:uiPriority="37"/>
+    <w:lsdException w:name="TOC Heading" w:semiHidden="0" w:uiPriority="39" w:unhideWhenUsed="0" w:qFormat="1"/>
+  </w:latentStyles>
+  <w:style w:type="paragraph" w:default="1" w:styleId="Normal">
+    <w:name w:val="Normal"/>
+    <w:qFormat/>
+    <w:rsid w:val="00E05077"/>
+    <w:pPr>
+      <w:spacing w:after="200" w:line="276" w:lineRule="auto"/>
+    </w:pPr>
+    <w:rPr>
+      <w:sz w:val="22"/>
+      <w:szCs w:val="22"/>
+      <w:lang w:eastAsia="en-US"/>
+    </w:rPr>
+  </w:style>
+  <w:style w:type="paragraph" w:styleId="Heading1">
+    <w:name w:val="heading 1"/>
+    <w:basedOn w:val="Normal"/>
+    <w:next w:val="Normal"/>
+    <w:link w:val="Heading1Char"/>
+    <w:uiPriority w:val="9"/>
+    <w:qFormat/>
+    <w:rsid w:val="003C330E"/>
+    <w:pPr>
+      <w:keepNext/>
+      <w:keepLines/>
+      <w:numPr>
+        <w:numId w:val="16"/>
+      </w:numPr>
+      <w:spacing w:before="480" w:after="0"/>
+      <w:outlineLvl w:val="0"/>
+    </w:pPr>
+    <w:rPr>
+      <w:rFonts w:ascii="Tw Cen MT" w:hAnsi="Tw Cen MT" w:cs="Times New Roman"/>
+      <w:b/>
+      <w:bCs/>
+      <w:color w:val="365F91"/>
+      <w:sz w:val="28"/>
+      <w:szCs w:val="28"/>
+    </w:rPr>
+  </w:style>
+  <w:style w:type="paragraph" w:styleId="Heading2">
+    <w:name w:val="heading 2"/>
+    <w:basedOn w:val="Normal"/>
+    <w:next w:val="Normal"/>
+    <w:link w:val="Heading2Char"/>
+    <w:uiPriority w:val="9"/>
+    <w:qFormat/>
+    <w:rsid w:val="003C330E"/>
+    <w:pPr>
+      <w:keepNext/>
+      <w:keepLines/>
+      <w:numPr>
+        <w:ilvl w:val="1"/>
+        <w:numId w:val="16"/>
+      </w:numPr>
+      <w:spacing w:before="200" w:after="0"/>
+      <w:outlineLvl w:val="1"/>
+    </w:pPr>
+    <w:rPr>
+      <w:rFonts w:ascii="Tw Cen MT" w:hAnsi="Tw Cen MT" w:cs="Times New Roman"/>
+      <w:b/>
+      <w:bCs/>
+      <w:color w:val="4F81BD"/>
+      <w:sz w:val="26"/>
+      <w:szCs w:val="26"/>
+    </w:rPr>
+  </w:style>
+  <w:style w:type="paragraph" w:styleId="Heading3">
+    <w:name w:val="heading 3"/>
+    <w:basedOn w:val="Normal"/>
+    <w:next w:val="Normal"/>
+    <w:link w:val="Heading3Char"/>
+    <w:uiPriority w:val="9"/>
+    <w:qFormat/>
+    <w:rsid w:val="003C330E"/>
+    <w:pPr>
+      <w:keepNext/>
+      <w:keepLines/>
+      <w:numPr>
+        <w:ilvl w:val="2"/>
+        <w:numId w:val="16"/>
+      </w:numPr>
+      <w:spacing w:before="200" w:after="0"/>
+      <w:outlineLvl w:val="2"/>
+    </w:pPr>
+    <w:rPr>
+      <w:rFonts w:ascii="Tw Cen MT" w:hAnsi="Tw Cen MT" w:cs="Times New Roman"/>
+      <w:b/>
+      <w:bCs/>
+      <w:color w:val="4F81BD"/>
+      <w:sz w:val="20"/>
+      <w:szCs w:val="20"/>
+    </w:rPr>
+  </w:style>
+  <w:style w:type="paragraph" w:styleId="Heading4">
+    <w:name w:val="heading 4"/>
+    <w:basedOn w:val="Normal"/>
+    <w:next w:val="Normal"/>
+    <w:link w:val="Heading4Char"/>
+    <w:uiPriority w:val="9"/>
+    <w:qFormat/>
+    <w:rsid w:val="00C559CC"/>
+    <w:pPr>
+      <w:keepNext/>
+      <w:keepLines/>
+      <w:numPr>
+        <w:ilvl w:val="3"/>
+        <w:numId w:val="16"/>
+      </w:numPr>
+      <w:spacing w:before="200" w:after="0"/>
+      <w:outlineLvl w:val="3"/>
+    </w:pPr>
+    <w:rPr>
+      <w:rFonts w:ascii="Cambria" w:hAnsi="Cambria" w:cs="Times New Roman"/>
+      <w:b/>
+      <w:bCs/>
+      <w:i/>
+      <w:iCs/>
+      <w:color w:val="4F81BD"/>
+      <w:sz w:val="20"/>
+      <w:szCs w:val="20"/>
+    </w:rPr>
+  </w:style>
+  <w:style w:type="paragraph" w:styleId="Heading5">
+    <w:name w:val="heading 5"/>
+    <w:basedOn w:val="Normal"/>
+    <w:next w:val="Normal"/>
+    <w:link w:val="Heading5Char"/>
+    <w:uiPriority w:val="9"/>
+    <w:qFormat/>
+    <w:rsid w:val="0000759C"/>
+    <w:pPr>
+      <w:keepNext/>
+      <w:keepLines/>
+      <w:numPr>
+        <w:ilvl w:val="4"/>
+        <w:numId w:val="16"/>
+      </w:numPr>
+      <w:spacing w:before="200" w:after="0"/>
+      <w:outlineLvl w:val="4"/>
+    </w:pPr>
+    <w:rPr>
+      <w:rFonts w:ascii="Cambria" w:hAnsi="Cambria" w:cs="Times New Roman"/>
+      <w:color w:val="243F60"/>
+      <w:sz w:val="20"/>
+      <w:szCs w:val="20"/>
+      <w:lang w:val="en-US"/>
+    </w:rPr>
+  </w:style>
+  <w:style w:type="paragraph" w:styleId="Heading6">
+    <w:name w:val="heading 6"/>
+    <w:basedOn w:val="Normal"/>
+    <w:next w:val="Normal"/>
+    <w:link w:val="Heading6Char"/>
+    <w:semiHidden/>
+    <w:unhideWhenUsed/>
+    <w:qFormat/>
+    <w:locked/>
+    <w:rsid w:val="0067112A"/>
+    <w:pPr>
+      <w:keepNext/>
+      <w:keepLines/>
+      <w:numPr>
+        <w:ilvl w:val="5"/>
+        <w:numId w:val="16"/>
+      </w:numPr>
+      <w:spacing w:before="40" w:after="0"/>
+      <w:outlineLvl w:val="5"/>
+    </w:pPr>
+    <w:rPr>
+      <w:rFonts w:asciiTheme="majorHAnsi" w:eastAsiaTheme="majorEastAsia" w:hAnsiTheme="majorHAnsi" w:cstheme="majorBidi"/>
+      <w:color w:val="243F60" w:themeColor="accent1" w:themeShade="7F"/>
+    </w:rPr>
+  </w:style>
+  <w:style w:type="paragraph" w:styleId="Heading7">
+    <w:name w:val="heading 7"/>
+    <w:basedOn w:val="Normal"/>
+    <w:next w:val="Normal"/>
+    <w:link w:val="Heading7Char"/>
+    <w:semiHidden/>
+    <w:unhideWhenUsed/>
+    <w:qFormat/>
+    <w:locked/>
+    <w:rsid w:val="0067112A"/>
+    <w:pPr>
+      <w:keepNext/>
+      <w:keepLines/>
+      <w:numPr>
+        <w:ilvl w:val="6"/>
+        <w:numId w:val="16"/>
+      </w:numPr>
+      <w:spacing w:before="40" w:after="0"/>
+      <w:outlineLvl w:val="6"/>
+    </w:pPr>
+    <w:rPr>
+      <w:rFonts w:asciiTheme="majorHAnsi" w:eastAsiaTheme="majorEastAsia" w:hAnsiTheme="majorHAnsi" w:cstheme="majorBidi"/>
+      <w:i/>
+      <w:iCs/>
+      <w:color w:val="243F60" w:themeColor="accent1" w:themeShade="7F"/>
+    </w:rPr>
+  </w:style>
+  <w:style w:type="paragraph" w:styleId="Heading8">
+    <w:name w:val="heading 8"/>
+    <w:basedOn w:val="Normal"/>
+    <w:next w:val="Normal"/>
+    <w:link w:val="Heading8Char"/>
+    <w:semiHidden/>
+    <w:unhideWhenUsed/>
+    <w:qFormat/>
+    <w:locked/>
+    <w:rsid w:val="0067112A"/>
+    <w:pPr>
+      <w:keepNext/>
+      <w:keepLines/>
+      <w:numPr>
+        <w:ilvl w:val="7"/>
+        <w:numId w:val="16"/>
+      </w:numPr>
+      <w:spacing w:before="40" w:after="0"/>
+      <w:outlineLvl w:val="7"/>
+    </w:pPr>
+    <w:rPr>
+      <w:rFonts w:asciiTheme="majorHAnsi" w:eastAsiaTheme="majorEastAsia" w:hAnsiTheme="majorHAnsi" w:cstheme="majorBidi"/>
+      <w:color w:val="272727" w:themeColor="text1" w:themeTint="D8"/>
+      <w:sz w:val="21"/>
+      <w:szCs w:val="21"/>
+    </w:rPr>
+  </w:style>
+  <w:style w:type="paragraph" w:styleId="Heading9">
+    <w:name w:val="heading 9"/>
+    <w:basedOn w:val="Normal"/>
+    <w:next w:val="Normal"/>
+    <w:link w:val="Heading9Char"/>
+    <w:semiHidden/>
+    <w:unhideWhenUsed/>
+    <w:qFormat/>
+    <w:locked/>
+    <w:rsid w:val="0067112A"/>
+    <w:pPr>
+      <w:keepNext/>
+      <w:keepLines/>
+      <w:numPr>
+        <w:ilvl w:val="8"/>
+        <w:numId w:val="16"/>
+      </w:numPr>
+      <w:spacing w:before="40" w:after="0"/>
+      <w:outlineLvl w:val="8"/>
+    </w:pPr>
+    <w:rPr>
+      <w:rFonts w:asciiTheme="majorHAnsi" w:eastAsiaTheme="majorEastAsia" w:hAnsiTheme="majorHAnsi" w:cstheme="majorBidi"/>
+      <w:i/>
+      <w:iCs/>
+      <w:color w:val="272727" w:themeColor="text1" w:themeTint="D8"/>
+      <w:sz w:val="21"/>
+      <w:szCs w:val="21"/>
+    </w:rPr>
+  </w:style>
+  <w:style w:type="character" w:default="1" w:styleId="DefaultParagraphFont">
+    <w:name w:val="Default Paragraph Font"/>
+    <w:uiPriority w:val="1"/>
+    <w:semiHidden/>
+    <w:unhideWhenUsed/>
+  </w:style>
+  <w:style w:type="table" w:default="1" w:styleId="TableNormal">
+    <w:name w:val="Normal Table"/>
+    <w:uiPriority w:val="99"/>
+    <w:semiHidden/>
+    <w:unhideWhenUsed/>
+    <w:tblPr>
+      <w:tblInd w:w="0" w:type="dxa"/>
+      <w:tblCellMar>
+        <w:top w:w="0" w:type="dxa"/>
+        <w:left w:w="108" w:type="dxa"/>
+        <w:bottom w:w="0" w:type="dxa"/>
+        <w:right w:w="108" w:type="dxa"/>
+      </w:tblCellMar>
+    </w:tblPr>
+  </w:style>
+  <w:style w:type="numbering" w:default="1" w:styleId="NoList">
+    <w:name w:val="No List"/>
+    <w:uiPriority w:val="99"/>
+    <w:semiHidden/>
+    <w:unhideWhenUsed/>
+  </w:style>
+  <w:style w:type="character" w:customStyle="1" w:styleId="Heading1Char">
+    <w:name w:val="Heading 1 Char"/>
+    <w:link w:val="Heading1"/>
+    <w:uiPriority w:val="9"/>
+    <w:locked/>
+    <w:rsid w:val="003C330E"/>
+    <w:rPr>
+      <w:rFonts w:ascii="Tw Cen MT" w:hAnsi="Tw Cen MT" w:cs="Times New Roman"/>
+      <w:b/>
+      <w:bCs/>
+      <w:color w:val="365F91"/>
+      <w:sz w:val="28"/>
+      <w:szCs w:val="28"/>
+    </w:rPr>
+  </w:style>
+  <w:style w:type="character" w:customStyle="1" w:styleId="Heading2Char">
+    <w:name w:val="Heading 2 Char"/>
+    <w:link w:val="Heading2"/>
+    <w:uiPriority w:val="9"/>
+    <w:locked/>
+    <w:rsid w:val="003C330E"/>
+    <w:rPr>
+      <w:rFonts w:ascii="Tw Cen MT" w:hAnsi="Tw Cen MT" w:cs="Times New Roman"/>
+      <w:b/>
+      <w:bCs/>
+      <w:color w:val="4F81BD"/>
+      <w:sz w:val="26"/>
+      <w:szCs w:val="26"/>
+    </w:rPr>
+  </w:style>
+  <w:style w:type="character" w:customStyle="1" w:styleId="Heading3Char">
+    <w:name w:val="Heading 3 Char"/>
+    <w:link w:val="Heading3"/>
+    <w:uiPriority w:val="9"/>
+    <w:locked/>
+    <w:rsid w:val="003C330E"/>
+    <w:rPr>
+      <w:rFonts w:ascii="Tw Cen MT" w:hAnsi="Tw Cen MT" w:cs="Times New Roman"/>
+      <w:b/>
+      <w:bCs/>
+      <w:color w:val="4F81BD"/>
+    </w:rPr>
+  </w:style>
+  <w:style w:type="character" w:customStyle="1" w:styleId="Heading4Char">
+    <w:name w:val="Heading 4 Char"/>
+    <w:link w:val="Heading4"/>
+    <w:uiPriority w:val="9"/>
+    <w:locked/>
+    <w:rsid w:val="00C559CC"/>
+    <w:rPr>
+      <w:rFonts w:ascii="Cambria" w:hAnsi="Cambria" w:cs="Times New Roman"/>
+      <w:b/>
+      <w:bCs/>
+      <w:i/>
+      <w:iCs/>
+      <w:color w:val="4F81BD"/>
+    </w:rPr>
+  </w:style>
+  <w:style w:type="character" w:customStyle="1" w:styleId="Heading5Char">
+    <w:name w:val="Heading 5 Char"/>
+    <w:link w:val="Heading5"/>
+    <w:uiPriority w:val="9"/>
+    <w:locked/>
+    <w:rsid w:val="0000759C"/>
+    <w:rPr>
+      <w:rFonts w:ascii="Cambria" w:hAnsi="Cambria" w:cs="Times New Roman"/>
+      <w:color w:val="243F60"/>
+      <w:lang w:val="en-US"/>
+    </w:rPr>
+  </w:style>
+  <w:style w:type="paragraph" w:styleId="Title">
+    <w:name w:val="Title"/>
+    <w:basedOn w:val="Normal"/>
+    <w:next w:val="Normal"/>
+    <w:link w:val="TitleChar"/>
+    <w:uiPriority w:val="99"/>
+    <w:qFormat/>
+    <w:rsid w:val="007C2F1C"/>
+    <w:pPr>
+      <w:pBdr>
+        <w:bottom w:val="single" w:sz="8" w:space="4" w:color="4F81BD"/>
+      </w:pBdr>
+      <w:spacing w:after="300" w:line="240" w:lineRule="auto"/>
+      <w:contextualSpacing/>
+    </w:pPr>
+    <w:rPr>
+      <w:rFonts w:ascii="Cambria" w:hAnsi="Cambria" w:cs="Times New Roman"/>
+      <w:color w:val="17365D"/>
+      <w:spacing w:val="5"/>
+      <w:kern w:val="28"/>
+      <w:sz w:val="52"/>
+      <w:szCs w:val="52"/>
+    </w:rPr>
+  </w:style>
+  <w:style w:type="character" w:customStyle="1" w:styleId="TitleChar">
+    <w:name w:val="Title Char"/>
+    <w:link w:val="Title"/>
+    <w:uiPriority w:val="99"/>
+    <w:locked/>
+    <w:rsid w:val="007C2F1C"/>
+    <w:rPr>
+      <w:rFonts w:ascii="Cambria" w:hAnsi="Cambria" w:cs="Times New Roman"/>
+      <w:color w:val="17365D"/>
+      <w:spacing w:val="5"/>
+      <w:kern w:val="28"/>
+      <w:sz w:val="52"/>
+      <w:szCs w:val="52"/>
+    </w:rPr>
+  </w:style>
+  <w:style w:type="paragraph" w:styleId="ListParagraph">
+    <w:name w:val="List Paragraph"/>
+    <w:basedOn w:val="Normal"/>
+    <w:uiPriority w:val="34"/>
+    <w:qFormat/>
+    <w:rsid w:val="007C2F1C"/>
+    <w:pPr>
+      <w:ind w:left="720"/>
+      <w:contextualSpacing/>
+    </w:pPr>
+  </w:style>
+  <w:style w:type="character" w:styleId="Hyperlink">
+    <w:name w:val="Hyperlink"/>
+    <w:uiPriority w:val="99"/>
+    <w:rsid w:val="00885383"/>
+    <w:rPr>
+      <w:rFonts w:cs="Times New Roman"/>
+      <w:color w:val="0000FF"/>
+      <w:u w:val="single"/>
+    </w:rPr>
+  </w:style>
+  <w:style w:type="character" w:styleId="FollowedHyperlink">
+    <w:name w:val="FollowedHyperlink"/>
+    <w:uiPriority w:val="99"/>
+    <w:semiHidden/>
+    <w:rsid w:val="00885383"/>
+    <w:rPr>
+      <w:rFonts w:cs="Times New Roman"/>
+      <w:color w:val="800080"/>
+      <w:u w:val="single"/>
+    </w:rPr>
+  </w:style>
+  <w:style w:type="paragraph" w:styleId="TOCHeading">
+    <w:name w:val="TOC Heading"/>
+    <w:basedOn w:val="Heading1"/>
+    <w:next w:val="Normal"/>
+    <w:uiPriority w:val="99"/>
+    <w:qFormat/>
+    <w:rsid w:val="004B760F"/>
+    <w:pPr>
+      <w:outlineLvl w:val="9"/>
+    </w:pPr>
+    <w:rPr>
+      <w:lang w:eastAsia="de-DE"/>
+    </w:rPr>
+  </w:style>
+  <w:style w:type="paragraph" w:styleId="TOC1">
+    <w:name w:val="toc 1"/>
+    <w:basedOn w:val="Normal"/>
+    <w:next w:val="Normal"/>
+    <w:autoRedefine/>
+    <w:uiPriority w:val="39"/>
+    <w:rsid w:val="004B760F"/>
+    <w:pPr>
+      <w:spacing w:after="100"/>
+    </w:pPr>
+  </w:style>
+  <w:style w:type="paragraph" w:styleId="BalloonText">
+    <w:name w:val="Balloon Text"/>
+    <w:basedOn w:val="Normal"/>
+    <w:link w:val="BalloonTextChar"/>
+    <w:uiPriority w:val="99"/>
+    <w:semiHidden/>
+    <w:rsid w:val="004B760F"/>
+    <w:pPr>
+      <w:spacing w:after="0" w:line="240" w:lineRule="auto"/>
+    </w:pPr>
+    <w:rPr>
+      <w:rFonts w:ascii="Tahoma" w:hAnsi="Tahoma" w:cs="Times New Roman"/>
+      <w:sz w:val="16"/>
+      <w:szCs w:val="16"/>
+    </w:rPr>
+  </w:style>
+  <w:style w:type="character" w:customStyle="1" w:styleId="BalloonTextChar">
+    <w:name w:val="Balloon Text Char"/>
+    <w:link w:val="BalloonText"/>
+    <w:uiPriority w:val="99"/>
+    <w:semiHidden/>
+    <w:locked/>
+    <w:rsid w:val="004B760F"/>
+    <w:rPr>
+      <w:rFonts w:ascii="Tahoma" w:hAnsi="Tahoma" w:cs="Tahoma"/>
+      <w:sz w:val="16"/>
+      <w:szCs w:val="16"/>
+    </w:rPr>
+  </w:style>
+  <w:style w:type="character" w:styleId="Strong">
+    <w:name w:val="Strong"/>
+    <w:uiPriority w:val="99"/>
+    <w:qFormat/>
+    <w:rsid w:val="00D872B4"/>
+    <w:rPr>
+      <w:rFonts w:cs="Times New Roman"/>
+      <w:b/>
+      <w:bCs/>
+    </w:rPr>
+  </w:style>
+  <w:style w:type="paragraph" w:styleId="Caption">
+    <w:name w:val="caption"/>
+    <w:basedOn w:val="Normal"/>
+    <w:next w:val="Normal"/>
+    <w:uiPriority w:val="99"/>
+    <w:qFormat/>
+    <w:rsid w:val="006B5C5A"/>
+    <w:pPr>
+      <w:spacing w:line="240" w:lineRule="auto"/>
+    </w:pPr>
+    <w:rPr>
+      <w:b/>
+      <w:bCs/>
+      <w:color w:val="4F81BD"/>
+      <w:sz w:val="18"/>
+      <w:szCs w:val="18"/>
+    </w:rPr>
+  </w:style>
+  <w:style w:type="character" w:customStyle="1" w:styleId="apple-converted-space">
+    <w:name w:val="apple-converted-space"/>
+    <w:uiPriority w:val="99"/>
+    <w:rsid w:val="00037522"/>
+    <w:rPr>
+      <w:rFonts w:cs="Times New Roman"/>
+    </w:rPr>
+  </w:style>
+  <w:style w:type="paragraph" w:styleId="TOC3">
+    <w:name w:val="toc 3"/>
+    <w:basedOn w:val="Normal"/>
+    <w:next w:val="Normal"/>
+    <w:autoRedefine/>
+    <w:uiPriority w:val="39"/>
+    <w:rsid w:val="00C53B2C"/>
+    <w:pPr>
+      <w:spacing w:after="100"/>
+      <w:ind w:left="440"/>
+    </w:pPr>
+  </w:style>
+  <w:style w:type="paragraph" w:styleId="TOC2">
+    <w:name w:val="toc 2"/>
+    <w:basedOn w:val="Normal"/>
+    <w:next w:val="Normal"/>
+    <w:autoRedefine/>
+    <w:uiPriority w:val="39"/>
+    <w:rsid w:val="004349E8"/>
+    <w:pPr>
+      <w:spacing w:after="100"/>
+      <w:ind w:left="220"/>
+    </w:pPr>
+  </w:style>
+  <w:style w:type="character" w:styleId="CommentReference">
+    <w:name w:val="annotation reference"/>
+    <w:uiPriority w:val="99"/>
+    <w:semiHidden/>
+    <w:rsid w:val="008B7676"/>
+    <w:rPr>
+      <w:rFonts w:cs="Times New Roman"/>
+      <w:sz w:val="16"/>
+      <w:szCs w:val="16"/>
+    </w:rPr>
+  </w:style>
+  <w:style w:type="paragraph" w:styleId="CommentText">
+    <w:name w:val="annotation text"/>
+    <w:basedOn w:val="Normal"/>
+    <w:link w:val="CommentTextChar"/>
+    <w:uiPriority w:val="99"/>
+    <w:semiHidden/>
+    <w:rsid w:val="008B7676"/>
+    <w:pPr>
+      <w:spacing w:line="240" w:lineRule="auto"/>
+    </w:pPr>
+    <w:rPr>
+      <w:rFonts w:cs="Times New Roman"/>
+      <w:sz w:val="20"/>
+      <w:szCs w:val="20"/>
+    </w:rPr>
+  </w:style>
+  <w:style w:type="character" w:customStyle="1" w:styleId="CommentTextChar">
+    <w:name w:val="Comment Text Char"/>
+    <w:link w:val="CommentText"/>
+    <w:uiPriority w:val="99"/>
+    <w:semiHidden/>
+    <w:locked/>
+    <w:rsid w:val="008B7676"/>
+    <w:rPr>
+      <w:rFonts w:cs="Times New Roman"/>
+      <w:sz w:val="20"/>
+      <w:szCs w:val="20"/>
+    </w:rPr>
+  </w:style>
+  <w:style w:type="paragraph" w:styleId="CommentSubject">
+    <w:name w:val="annotation subject"/>
+    <w:basedOn w:val="CommentText"/>
+    <w:next w:val="CommentText"/>
+    <w:link w:val="CommentSubjectChar"/>
+    <w:uiPriority w:val="99"/>
+    <w:semiHidden/>
+    <w:rsid w:val="008B7676"/>
+    <w:rPr>
+      <w:b/>
+      <w:bCs/>
+    </w:rPr>
+  </w:style>
+  <w:style w:type="character" w:customStyle="1" w:styleId="CommentSubjectChar">
+    <w:name w:val="Comment Subject Char"/>
+    <w:link w:val="CommentSubject"/>
+    <w:uiPriority w:val="99"/>
+    <w:semiHidden/>
+    <w:locked/>
+    <w:rsid w:val="008B7676"/>
+    <w:rPr>
+      <w:rFonts w:cs="Times New Roman"/>
+      <w:b/>
+      <w:bCs/>
+      <w:sz w:val="20"/>
+      <w:szCs w:val="20"/>
+    </w:rPr>
+  </w:style>
+  <w:style w:type="paragraph" w:styleId="NoSpacing">
+    <w:name w:val="No Spacing"/>
+    <w:uiPriority w:val="99"/>
+    <w:qFormat/>
+    <w:rsid w:val="0054754D"/>
+    <w:rPr>
+      <w:sz w:val="22"/>
+      <w:szCs w:val="22"/>
+      <w:lang w:eastAsia="en-US"/>
+    </w:rPr>
+  </w:style>
+  <w:style w:type="character" w:styleId="IntenseEmphasis">
+    <w:name w:val="Intense Emphasis"/>
+    <w:uiPriority w:val="99"/>
+    <w:qFormat/>
+    <w:rsid w:val="0054754D"/>
+    <w:rPr>
+      <w:rFonts w:cs="Times New Roman"/>
+      <w:b/>
+      <w:bCs/>
+      <w:i/>
+      <w:iCs/>
+      <w:color w:val="4F81BD"/>
+    </w:rPr>
+  </w:style>
+  <w:style w:type="character" w:styleId="SubtleEmphasis">
+    <w:name w:val="Subtle Emphasis"/>
+    <w:uiPriority w:val="99"/>
+    <w:qFormat/>
+    <w:rsid w:val="0054754D"/>
+    <w:rPr>
+      <w:rFonts w:cs="Times New Roman"/>
+      <w:i/>
+      <w:iCs/>
+      <w:color w:val="808080"/>
+    </w:rPr>
+  </w:style>
+  <w:style w:type="character" w:styleId="PlaceholderText">
+    <w:name w:val="Placeholder Text"/>
+    <w:uiPriority w:val="99"/>
+    <w:semiHidden/>
+    <w:rsid w:val="0000759C"/>
+    <w:rPr>
+      <w:rFonts w:cs="Times New Roman"/>
+      <w:color w:val="808080"/>
+    </w:rPr>
+  </w:style>
+  <w:style w:type="table" w:styleId="TableGrid">
+    <w:name w:val="Table Grid"/>
+    <w:basedOn w:val="TableNormal"/>
+    <w:uiPriority w:val="59"/>
+    <w:rsid w:val="0000759C"/>
+    <w:rPr>
+      <w:lang w:val="en-US"/>
+    </w:rPr>
+    <w:tblPr>
+      <w:tblBorders>
+        <w:top w:val="single" w:sz="4" w:space="0" w:color="auto"/>
+        <w:left w:val="single" w:sz="4" w:space="0" w:color="auto"/>
+        <w:bottom w:val="single" w:sz="4" w:space="0" w:color="auto"/>
+        <w:right w:val="single" w:sz="4" w:space="0" w:color="auto"/>
+        <w:insideH w:val="single" w:sz="4" w:space="0" w:color="auto"/>
+        <w:insideV w:val="single" w:sz="4" w:space="0" w:color="auto"/>
+      </w:tblBorders>
+    </w:tblPr>
+  </w:style>
+  <w:style w:type="paragraph" w:customStyle="1" w:styleId="RequirementLevel1">
+    <w:name w:val="Requirement Level 1"/>
+    <w:basedOn w:val="Normal"/>
+    <w:link w:val="RequirementLevel1Char"/>
+    <w:qFormat/>
+    <w:rsid w:val="0000759C"/>
+    <w:pPr>
+      <w:spacing w:after="0" w:line="240" w:lineRule="auto"/>
+    </w:pPr>
+    <w:rPr>
+      <w:rFonts w:ascii="Segoe UI" w:hAnsi="Segoe UI" w:cs="Times New Roman"/>
+      <w:b/>
+      <w:color w:val="948A54"/>
+      <w:sz w:val="20"/>
+      <w:szCs w:val="20"/>
+      <w:lang w:val="en-GB"/>
+    </w:rPr>
+  </w:style>
+  <w:style w:type="character" w:customStyle="1" w:styleId="RequirementLevel1Char">
+    <w:name w:val="Requirement Level 1 Char"/>
+    <w:link w:val="RequirementLevel1"/>
+    <w:locked/>
+    <w:rsid w:val="0000759C"/>
+    <w:rPr>
+      <w:rFonts w:ascii="Segoe UI" w:hAnsi="Segoe UI" w:cs="Segoe UI"/>
+      <w:b/>
+      <w:color w:val="948A54"/>
+      <w:sz w:val="20"/>
+      <w:szCs w:val="20"/>
+      <w:lang w:val="en-GB"/>
+    </w:rPr>
+  </w:style>
+  <w:style w:type="paragraph" w:customStyle="1" w:styleId="RequirementLevel2">
+    <w:name w:val="Requirement Level 2"/>
+    <w:basedOn w:val="Normal"/>
+    <w:link w:val="RequirementLevel2Char"/>
+    <w:qFormat/>
+    <w:rsid w:val="0000759C"/>
+    <w:pPr>
+      <w:spacing w:after="0" w:line="240" w:lineRule="auto"/>
+    </w:pPr>
+    <w:rPr>
+      <w:rFonts w:ascii="Segoe UI" w:hAnsi="Segoe UI" w:cs="Times New Roman"/>
+      <w:b/>
+      <w:color w:val="365F91"/>
+      <w:sz w:val="20"/>
+      <w:szCs w:val="20"/>
+      <w:lang w:val="en-GB"/>
+    </w:rPr>
+  </w:style>
+  <w:style w:type="character" w:customStyle="1" w:styleId="RequirementLevel2Char">
+    <w:name w:val="Requirement Level 2 Char"/>
+    <w:link w:val="RequirementLevel2"/>
+    <w:locked/>
+    <w:rsid w:val="0000759C"/>
+    <w:rPr>
+      <w:rFonts w:ascii="Segoe UI" w:hAnsi="Segoe UI" w:cs="Segoe UI"/>
+      <w:b/>
+      <w:color w:val="365F91"/>
+      <w:sz w:val="20"/>
+      <w:szCs w:val="20"/>
+      <w:lang w:val="en-GB"/>
+    </w:rPr>
+  </w:style>
+  <w:style w:type="paragraph" w:styleId="Header">
+    <w:name w:val="header"/>
+    <w:basedOn w:val="Normal"/>
+    <w:link w:val="HeaderChar"/>
+    <w:uiPriority w:val="99"/>
+    <w:rsid w:val="005D02E0"/>
+    <w:pPr>
+      <w:tabs>
+        <w:tab w:val="center" w:pos="4703"/>
+        <w:tab w:val="right" w:pos="9406"/>
+      </w:tabs>
+      <w:spacing w:after="0" w:line="240" w:lineRule="auto"/>
+    </w:pPr>
+    <w:rPr>
+      <w:rFonts w:cs="Times New Roman"/>
+      <w:sz w:val="20"/>
+      <w:szCs w:val="20"/>
+    </w:rPr>
+  </w:style>
+  <w:style w:type="character" w:customStyle="1" w:styleId="HeaderChar">
+    <w:name w:val="Header Char"/>
+    <w:link w:val="Header"/>
+    <w:uiPriority w:val="99"/>
+    <w:locked/>
+    <w:rsid w:val="005D02E0"/>
+    <w:rPr>
+      <w:rFonts w:cs="Times New Roman"/>
+    </w:rPr>
+  </w:style>
+  <w:style w:type="paragraph" w:styleId="Footer">
+    <w:name w:val="footer"/>
+    <w:basedOn w:val="Normal"/>
+    <w:link w:val="FooterChar"/>
+    <w:uiPriority w:val="99"/>
+    <w:rsid w:val="005D02E0"/>
+    <w:pPr>
+      <w:tabs>
+        <w:tab w:val="center" w:pos="4703"/>
+        <w:tab w:val="right" w:pos="9406"/>
+      </w:tabs>
+      <w:spacing w:after="0" w:line="240" w:lineRule="auto"/>
+    </w:pPr>
+    <w:rPr>
+      <w:rFonts w:cs="Times New Roman"/>
+      <w:sz w:val="20"/>
+      <w:szCs w:val="20"/>
+    </w:rPr>
+  </w:style>
+  <w:style w:type="character" w:customStyle="1" w:styleId="FooterChar">
+    <w:name w:val="Footer Char"/>
+    <w:link w:val="Footer"/>
+    <w:uiPriority w:val="99"/>
+    <w:locked/>
+    <w:rsid w:val="005D02E0"/>
+    <w:rPr>
+      <w:rFonts w:cs="Times New Roman"/>
+    </w:rPr>
+  </w:style>
+  <w:style w:type="paragraph" w:styleId="NormalWeb">
+    <w:name w:val="Normal (Web)"/>
+    <w:basedOn w:val="Normal"/>
+    <w:uiPriority w:val="99"/>
+    <w:rsid w:val="00866877"/>
+    <w:pPr>
+      <w:spacing w:before="100" w:beforeAutospacing="1" w:after="100" w:afterAutospacing="1" w:line="240" w:lineRule="auto"/>
+    </w:pPr>
+    <w:rPr>
+      <w:rFonts w:ascii="Times New Roman" w:eastAsia="Times New Roman" w:hAnsi="Times New Roman" w:cs="Times New Roman"/>
+      <w:sz w:val="24"/>
+      <w:szCs w:val="24"/>
+      <w:lang w:val="en-US"/>
+    </w:rPr>
+  </w:style>
+  <w:style w:type="paragraph" w:customStyle="1" w:styleId="Default">
+    <w:name w:val="Default"/>
+    <w:rsid w:val="00AB34D2"/>
+    <w:pPr>
+      <w:autoSpaceDE w:val="0"/>
+      <w:autoSpaceDN w:val="0"/>
+      <w:adjustRightInd w:val="0"/>
+    </w:pPr>
+    <w:rPr>
+      <w:rFonts w:cs="Calibri"/>
+      <w:color w:val="000000"/>
+      <w:sz w:val="24"/>
+      <w:szCs w:val="24"/>
+    </w:rPr>
+  </w:style>
+  <w:style w:type="paragraph" w:styleId="Subtitle">
+    <w:name w:val="Subtitle"/>
+    <w:basedOn w:val="Normal"/>
+    <w:next w:val="Normal"/>
+    <w:link w:val="SubtitleChar"/>
+    <w:qFormat/>
+    <w:locked/>
+    <w:rsid w:val="00242FEA"/>
+    <w:pPr>
+      <w:numPr>
+        <w:ilvl w:val="1"/>
+      </w:numPr>
+      <w:spacing w:after="160"/>
+    </w:pPr>
+    <w:rPr>
+      <w:rFonts w:asciiTheme="minorHAnsi" w:eastAsiaTheme="minorEastAsia" w:hAnsiTheme="minorHAnsi" w:cstheme="minorBidi"/>
+      <w:color w:val="5A5A5A" w:themeColor="text1" w:themeTint="A5"/>
+      <w:spacing w:val="15"/>
+    </w:rPr>
+  </w:style>
+  <w:style w:type="character" w:customStyle="1" w:styleId="SubtitleChar">
+    <w:name w:val="Subtitle Char"/>
+    <w:basedOn w:val="DefaultParagraphFont"/>
+    <w:link w:val="Subtitle"/>
+    <w:rsid w:val="00242FEA"/>
+    <w:rPr>
+      <w:rFonts w:asciiTheme="minorHAnsi" w:eastAsiaTheme="minorEastAsia" w:hAnsiTheme="minorHAnsi" w:cstheme="minorBidi"/>
+      <w:color w:val="5A5A5A" w:themeColor="text1" w:themeTint="A5"/>
+      <w:spacing w:val="15"/>
+      <w:sz w:val="22"/>
+      <w:szCs w:val="22"/>
+      <w:lang w:eastAsia="en-US"/>
+    </w:rPr>
+  </w:style>
+  <w:style w:type="character" w:customStyle="1" w:styleId="Heading6Char">
+    <w:name w:val="Heading 6 Char"/>
+    <w:basedOn w:val="DefaultParagraphFont"/>
+    <w:link w:val="Heading6"/>
+    <w:semiHidden/>
+    <w:rsid w:val="0067112A"/>
+    <w:rPr>
+      <w:rFonts w:asciiTheme="majorHAnsi" w:eastAsiaTheme="majorEastAsia" w:hAnsiTheme="majorHAnsi" w:cstheme="majorBidi"/>
+      <w:color w:val="243F60" w:themeColor="accent1" w:themeShade="7F"/>
+      <w:sz w:val="22"/>
+      <w:szCs w:val="22"/>
+      <w:lang w:eastAsia="en-US"/>
+    </w:rPr>
+  </w:style>
+  <w:style w:type="character" w:customStyle="1" w:styleId="Heading7Char">
+    <w:name w:val="Heading 7 Char"/>
+    <w:basedOn w:val="DefaultParagraphFont"/>
+    <w:link w:val="Heading7"/>
+    <w:semiHidden/>
+    <w:rsid w:val="0067112A"/>
+    <w:rPr>
+      <w:rFonts w:asciiTheme="majorHAnsi" w:eastAsiaTheme="majorEastAsia" w:hAnsiTheme="majorHAnsi" w:cstheme="majorBidi"/>
+      <w:i/>
+      <w:iCs/>
+      <w:color w:val="243F60" w:themeColor="accent1" w:themeShade="7F"/>
+      <w:sz w:val="22"/>
+      <w:szCs w:val="22"/>
+      <w:lang w:eastAsia="en-US"/>
+    </w:rPr>
+  </w:style>
+  <w:style w:type="character" w:customStyle="1" w:styleId="Heading8Char">
+    <w:name w:val="Heading 8 Char"/>
+    <w:basedOn w:val="DefaultParagraphFont"/>
+    <w:link w:val="Heading8"/>
+    <w:semiHidden/>
+    <w:rsid w:val="0067112A"/>
+    <w:rPr>
+      <w:rFonts w:asciiTheme="majorHAnsi" w:eastAsiaTheme="majorEastAsia" w:hAnsiTheme="majorHAnsi" w:cstheme="majorBidi"/>
+      <w:color w:val="272727" w:themeColor="text1" w:themeTint="D8"/>
+      <w:sz w:val="21"/>
+      <w:szCs w:val="21"/>
+      <w:lang w:eastAsia="en-US"/>
+    </w:rPr>
+  </w:style>
+  <w:style w:type="character" w:customStyle="1" w:styleId="Heading9Char">
+    <w:name w:val="Heading 9 Char"/>
+    <w:basedOn w:val="DefaultParagraphFont"/>
+    <w:link w:val="Heading9"/>
+    <w:semiHidden/>
+    <w:rsid w:val="0067112A"/>
+    <w:rPr>
+      <w:rFonts w:asciiTheme="majorHAnsi" w:eastAsiaTheme="majorEastAsia" w:hAnsiTheme="majorHAnsi" w:cstheme="majorBidi"/>
+      <w:i/>
+      <w:iCs/>
+      <w:color w:val="272727" w:themeColor="text1" w:themeTint="D8"/>
+      <w:sz w:val="21"/>
+      <w:szCs w:val="21"/>
+      <w:lang w:eastAsia="en-US"/>
+    </w:rPr>
+  </w:style>
+</w:styles>
+</file>
+
+<file path=word/stylesWithEffects.xml><?xml version="1.0" encoding="utf-8"?>
+<w:styles xmlns:wpc="http://schemas.microsoft.com/office/word/2010/wordprocessingCanvas" xmlns:mc="http://schemas.openxmlformats.org/markup-compatibility/2006" xmlns:o="urn:schemas-microsoft-com:office:office" xmlns:r="http://schemas.openxmlformats.org/officeDocument/2006/relationships" xmlns:m="http://schemas.openxmlformats.org/officeDocument/2006/math" xmlns:v="urn:schemas-microsoft-com:vml" xmlns:wp14="http://schemas.microsoft.com/office/word/2010/wordprocessingDrawing" xmlns:wp="http://schemas.openxmlformats.org/drawingml/2006/wordprocessingDrawing" xmlns:w10="urn:schemas-microsoft-com:office:word" xmlns:w="http://schemas.openxmlformats.org/wordprocessingml/2006/main" xmlns:w14="http://schemas.microsoft.com/office/word/2010/wordml" xmlns:wpg="http://schemas.microsoft.com/office/word/2010/wordprocessingGroup" xmlns:wpi="http://schemas.microsoft.com/office/word/2010/wordprocessingInk" xmlns:wne="http://schemas.microsoft.com/office/word/2006/wordml" xmlns:wps="http://schemas.microsoft.com/office/word/2010/wordprocessingShape" mc:Ignorable="w14 wp14">
+  <w:docDefaults>
+    <w:rPrDefault>
+      <w:rPr>
+        <w:rFonts w:ascii="Calibri" w:eastAsia="Calibri" w:hAnsi="Calibri" w:cs="Arial"/>
+        <w:lang w:val="de-DE" w:eastAsia="de-DE" w:bidi="ar-SA"/>
+      </w:rPr>
+    </w:rPrDefault>
+    <w:pPrDefault/>
+  </w:docDefaults>
+  <w:latentStyles w:defLockedState="0" w:defUIPriority="99" w:defSemiHidden="1" w:defUnhideWhenUsed="1" w:defQFormat="0" w:count="267">
+    <w:lsdException w:name="Normal" w:locked="1" w:semiHidden="0" w:uiPriority="0" w:unhideWhenUsed="0" w:qFormat="1"/>
+    <w:lsdException w:name="heading 1" w:locked="1" w:semiHidden="0" w:uiPriority="9" w:unhideWhenUsed="0" w:qFormat="1"/>
+    <w:lsdException w:name="heading 2" w:locked="1" w:semiHidden="0" w:uiPriority="9" w:unhideWhenUsed="0" w:qFormat="1"/>
+    <w:lsdException w:name="heading 3" w:locked="1" w:semiHidden="0" w:uiPriority="9" w:unhideWhenUsed="0" w:qFormat="1"/>
+    <w:lsdException w:name="heading 4" w:locked="1" w:semiHidden="0" w:uiPriority="9" w:unhideWhenUsed="0" w:qFormat="1"/>
+    <w:lsdException w:name="heading 5" w:locked="1" w:semiHidden="0" w:uiPriority="9" w:unhideWhenUsed="0" w:qFormat="1"/>
+    <w:lsdException w:name="heading 6" w:locked="1" w:uiPriority="0" w:qFormat="1"/>
+    <w:lsdException w:name="heading 7" w:locked="1" w:uiPriority="0" w:qFormat="1"/>
+    <w:lsdException w:name="heading 8" w:locked="1" w:uiPriority="0" w:qFormat="1"/>
+    <w:lsdException w:name="heading 9" w:locked="1" w:uiPriority="0" w:qFormat="1"/>
+    <w:lsdException w:name="toc 1" w:locked="1" w:semiHidden="0" w:uiPriority="39" w:unhideWhenUsed="0"/>
+    <w:lsdException w:name="toc 2" w:locked="1" w:semiHidden="0" w:uiPriority="39" w:unhideWhenUsed="0"/>
+    <w:lsdException w:name="toc 3" w:locked="1" w:semiHidden="0" w:uiPriority="39" w:unhideWhenUsed="0"/>
+    <w:lsdException w:name="toc 4" w:locked="1" w:semiHidden="0" w:uiPriority="0" w:unhideWhenUsed="0"/>
+    <w:lsdException w:name="toc 5" w:locked="1" w:semiHidden="0" w:uiPriority="0" w:unhideWhenUsed="0"/>
+    <w:lsdException w:name="toc 6" w:locked="1" w:semiHidden="0" w:uiPriority="0" w:unhideWhenUsed="0"/>
+    <w:lsdException w:name="toc 7" w:locked="1" w:semiHidden="0" w:uiPriority="0" w:unhideWhenUsed="0"/>
+    <w:lsdException w:name="toc 8" w:locked="1" w:semiHidden="0" w:uiPriority="0" w:unhideWhenUsed="0"/>
+    <w:lsdException w:name="toc 9" w:locked="1" w:semiHidden="0" w:uiPriority="0" w:unhideWhenUsed="0"/>
+    <w:lsdException w:name="caption" w:locked="1" w:semiHidden="0" w:uiPriority="0" w:unhideWhenUsed="0" w:qFormat="1"/>
+    <w:lsdException w:name="Title" w:locked="1" w:semiHidden="0" w:uiPriority="0" w:unhideWhenUsed="0" w:qFormat="1"/>
+    <w:lsdException w:name="Default Paragraph Font" w:locked="1" w:semiHidden="0" w:uiPriority="0" w:unhideWhenUsed="0"/>
+    <w:lsdException w:name="Subtitle" w:locked="1" w:semiHidden="0" w:uiPriority="0" w:unhideWhenUsed="0" w:qFormat="1"/>
+    <w:lsdException w:name="Strong" w:locked="1" w:semiHidden="0" w:uiPriority="0" w:unhideWhenUsed="0" w:qFormat="1"/>
+    <w:lsdException w:name="Emphasis" w:locked="1" w:semiHidden="0" w:uiPriority="0" w:unhideWhenUsed="0" w:qFormat="1"/>
+    <w:lsdException w:name="Table Grid" w:locked="1" w:semiHidden="0" w:uiPriority="59" w:unhideWhenUsed="0"/>
+    <w:lsdException w:name="Placeholder Text" w:unhideWhenUsed="0"/>
+    <w:lsdException w:name="No Spacing" w:semiHidden="0" w:uiPriority="1" w:unhideWhenUsed="0" w:qFormat="1"/>
+    <w:lsdException w:name="Light Shading" w:semiHidden="0" w:uiPriority="60" w:unhideWhenUsed="0"/>
+    <w:lsdException w:name="Light List" w:semiHidden="0" w:uiPriority="61" w:unhideWhenUsed="0"/>
+    <w:lsdException w:name="Light Grid" w:semiHidden="0" w:uiPriority="62" w:unhideWhenUsed="0"/>
+    <w:lsdException w:name="Medium Shading 1" w:semiHidden="0" w:uiPriority="63" w:unhideWhenUsed="0"/>
+    <w:lsdException w:name="Medium Shading 2" w:semiHidden="0" w:uiPriority="64" w:unhideWhenUsed="0"/>
+    <w:lsdException w:name="Medium List 1" w:semiHidden="0" w:uiPriority="65" w:unhideWhenUsed="0"/>
+    <w:lsdException w:name="Medium List 2" w:semiHidden="0" w:uiPriority="66" w:unhideWhenUsed="0"/>
+    <w:lsdException w:name="Medium Grid 1" w:semiHidden="0" w:uiPriority="67" w:unhideWhenUsed="0"/>
+    <w:lsdException w:name="Medium Grid 2" w:semiHidden="0" w:uiPriority="68" w:unhideWhenUsed="0"/>
+    <w:lsdException w:name="Medium Grid 3" w:semiHidden="0" w:uiPriority="69" w:unhideWhenUsed="0"/>
+    <w:lsdException w:name="Dark List" w:semiHidden="0" w:uiPriority="70" w:unhideWhenUsed="0"/>
+    <w:lsdException w:name="Colorful Shading" w:semiHidden="0" w:uiPriority="71" w:unhideWhenUsed="0"/>
+    <w:lsdException w:name="Colorful List" w:semiHidden="0" w:uiPriority="72" w:unhideWhenUsed="0"/>
+    <w:lsdException w:name="Colorful Grid" w:semiHidden="0" w:uiPriority="73" w:unhideWhenUsed="0"/>
+    <w:lsdException w:name="Light Shading Accent 1" w:semiHidden="0" w:uiPriority="60" w:unhideWhenUsed="0"/>
+    <w:lsdException w:name="Light List Accent 1" w:semiHidden="0" w:uiPriority="61" w:unhideWhenUsed="0"/>
+    <w:lsdException w:name="Light Grid Accent 1" w:semiHidden="0" w:uiPriority="62" w:unhideWhenUsed="0"/>
+    <w:lsdException w:name="Medium Shading 1 Accent 1" w:semiHidden="0" w:uiPriority="63" w:unhideWhenUsed="0"/>
+    <w:lsdException w:name="Medium Shading 2 Accent 1" w:semiHidden="0" w:uiPriority="64" w:unhideWhenUsed="0"/>
+    <w:lsdException w:name="Medium List 1 Accent 1" w:semiHidden="0" w:uiPriority="65" w:unhideWhenUsed="0"/>
+    <w:lsdException w:name="Revision" w:unhideWhenUsed="0"/>
+    <w:lsdException w:name="List Paragraph" w:semiHidden="0" w:uiPriority="34" w:unhideWhenUsed="0" w:qFormat="1"/>
+    <w:lsdException w:name="Quote" w:semiHidden="0" w:uiPriority="29" w:unhideWhenUsed="0" w:qFormat="1"/>
+    <w:lsdException w:name="Intense Quote" w:semiHidden="0" w:uiPriority="30" w:unhideWhenUsed="0" w:qFormat="1"/>
+    <w:lsdException w:name="Medium List 2 Accent 1" w:semiHidden="0" w:uiPriority="66" w:unhideWhenUsed="0"/>
+    <w:lsdException w:name="Medium Grid 1 Accent 1" w:semiHidden="0" w:uiPriority="67" w:unhideWhenUsed="0"/>
+    <w:lsdException w:name="Medium Grid 2 Accent 1" w:semiHidden="0" w:uiPriority="68" w:unhideWhenUsed="0"/>
+    <w:lsdException w:name="Medium Grid 3 Accent 1" w:semiHidden="0" w:uiPriority="69" w:unhideWhenUsed="0"/>
+    <w:lsdException w:name="Dark List Accent 1" w:semiHidden="0" w:uiPriority="70" w:unhideWhenUsed="0"/>
+    <w:lsdException w:name="Colorful Shading Accent 1" w:semiHidden="0" w:uiPriority="71" w:unhideWhenUsed="0"/>
+    <w:lsdException w:name="Colorful List Accent 1" w:semiHidden="0" w:uiPriority="72" w:unhideWhenUsed="0"/>
+    <w:lsdException w:name="Colorful Grid Accent 1" w:semiHidden="0" w:uiPriority="73" w:unhideWhenUsed="0"/>
+    <w:lsdException w:name="Light Shading Accent 2" w:semiHidden="0" w:uiPriority="60" w:unhideWhenUsed="0"/>
+    <w:lsdException w:name="Light List Accent 2" w:semiHidden="0" w:uiPriority="61" w:unhideWhenUsed="0"/>
+    <w:lsdException w:name="Light Grid Accent 2" w:semiHidden="0" w:uiPriority="62" w:unhideWhenUsed="0"/>
+    <w:lsdException w:name="Medium Shading 1 Accent 2" w:semiHidden="0" w:uiPriority="63" w:unhideWhenUsed="0"/>
+    <w:lsdException w:name="Medium Shading 2 Accent 2" w:semiHidden="0" w:uiPriority="64" w:unhideWhenUsed="0"/>
+    <w:lsdException w:name="Medium List 1 Accent 2" w:semiHidden="0" w:uiPriority="65" w:unhideWhenUsed="0"/>
+    <w:lsdException w:name="Medium List 2 Accent 2" w:semiHidden="0" w:uiPriority="66" w:unhideWhenUsed="0"/>
+    <w:lsdException w:name="Medium Grid 1 Accent 2" w:semiHidden="0" w:uiPriority="67" w:unhideWhenUsed="0"/>
+    <w:lsdException w:name="Medium Grid 2 Accent 2" w:semiHidden="0" w:uiPriority="68" w:unhideWhenUsed="0"/>
+    <w:lsdException w:name="Medium Grid 3 Accent 2" w:semiHidden="0" w:uiPriority="69" w:unhideWhenUsed="0"/>
+    <w:lsdException w:name="Dark List Accent 2" w:semiHidden="0" w:uiPriority="70" w:unhideWhenUsed="0"/>
+    <w:lsdException w:name="Colorful Shading Accent 2" w:semiHidden="0" w:uiPriority="71" w:unhideWhenUsed="0"/>
+    <w:lsdException w:name="Colorful List Accent 2" w:semiHidden="0" w:uiPriority="72" w:unhideWhenUsed="0"/>
+    <w:lsdException w:name="Colorful Grid Accent 2" w:semiHidden="0" w:uiPriority="73" w:unhideWhenUsed="0"/>
+    <w:lsdException w:name="Light Shading Accent 3" w:semiHidden="0" w:uiPriority="60" w:unhideWhenUsed="0"/>
+    <w:lsdException w:name="Light List Accent 3" w:semiHidden="0" w:uiPriority="61" w:unhideWhenUsed="0"/>
+    <w:lsdException w:name="Light Grid Accent 3" w:semiHidden="0" w:uiPriority="62" w:unhideWhenUsed="0"/>
+    <w:lsdException w:name="Medium Shading 1 Accent 3" w:semiHidden="0" w:uiPriority="63" w:unhideWhenUsed="0"/>
+    <w:lsdException w:name="Medium Shading 2 Accent 3" w:semiHidden="0" w:uiPriority="64" w:unhideWhenUsed="0"/>
+    <w:lsdException w:name="Medium List 1 Accent 3" w:semiHidden="0" w:uiPriority="65" w:unhideWhenUsed="0"/>
+    <w:lsdException w:name="Medium List 2 Accent 3" w:semiHidden="0" w:uiPriority="66" w:unhideWhenUsed="0"/>
+    <w:lsdException w:name="Medium Grid 1 Accent 3" w:semiHidden="0" w:uiPriority="67" w:unhideWhenUsed="0"/>
+    <w:lsdException w:name="Medium Grid 2 Accent 3" w:semiHidden="0" w:uiPriority="68" w:unhideWhenUsed="0"/>
+    <w:lsdException w:name="Medium Grid 3 Accent 3" w:semiHidden="0" w:uiPriority="69" w:unhideWhenUsed="0"/>
+    <w:lsdException w:name="Dark List Accent 3" w:semiHidden="0" w:uiPriority="70" w:unhideWhenUsed="0"/>
+    <w:lsdException w:name="Colorful Shading Accent 3" w:semiHidden="0" w:uiPriority="71" w:unhideWhenUsed="0"/>
+    <w:lsdException w:name="Colorful List Accent 3" w:semiHidden="0" w:uiPriority="72" w:unhideWhenUsed="0"/>
+    <w:lsdException w:name="Colorful Grid Accent 3" w:semiHidden="0" w:uiPriority="73" w:unhideWhenUsed="0"/>
+    <w:lsdException w:name="Light Shading Accent 4" w:semiHidden="0" w:uiPriority="60" w:unhideWhenUsed="0"/>
+    <w:lsdException w:name="Light List Accent 4" w:semiHidden="0" w:uiPriority="61" w:unhideWhenUsed="0"/>
+    <w:lsdException w:name="Light Grid Accent 4" w:semiHidden="0" w:uiPriority="62" w:unhideWhenUsed="0"/>
+    <w:lsdException w:name="Medium Shading 1 Accent 4" w:semiHidden="0" w:uiPriority="63" w:unhideWhenUsed="0"/>
+    <w:lsdException w:name="Medium Shading 2 Accent 4" w:semiHidden="0" w:uiPriority="64" w:unhideWhenUsed="0"/>
+    <w:lsdException w:name="Medium List 1 Accent 4" w:semiHidden="0" w:uiPriority="65" w:unhideWhenUsed="0"/>
+    <w:lsdException w:name="Medium List 2 Accent 4" w:semiHidden="0" w:uiPriority="66" w:unhideWhenUsed="0"/>
+    <w:lsdException w:name="Medium Grid 1 Accent 4" w:semiHidden="0" w:uiPriority="67" w:unhideWhenUsed="0"/>
+    <w:lsdException w:name="Medium Grid 2 Accent 4" w:semiHidden="0" w:uiPriority="68" w:unhideWhenUsed="0"/>
+    <w:lsdException w:name="Medium Grid 3 Accent 4" w:semiHidden="0" w:uiPriority="69" w:unhideWhenUsed="0"/>
+    <w:lsdException w:name="Dark List Accent 4" w:semiHidden="0" w:uiPriority="70" w:unhideWhenUsed="0"/>
+    <w:lsdException w:name="Colorful Shading Accent 4" w:semiHidden="0" w:uiPriority="71" w:unhideWhenUsed="0"/>
+    <w:lsdException w:name="Colorful List Accent 4" w:semiHidden="0" w:uiPriority="72" w:unhideWhenUsed="0"/>
+    <w:lsdException w:name="Colorful Grid Accent 4" w:semiHidden="0" w:uiPriority="73" w:unhideWhenUsed="0"/>
+    <w:lsdException w:name="Light Shading Accent 5" w:semiHidden="0" w:uiPriority="60" w:unhideWhenUsed="0"/>
+    <w:lsdException w:name="Light List Accent 5" w:semiHidden="0" w:uiPriority="61" w:unhideWhenUsed="0"/>
+    <w:lsdException w:name="Light Grid Accent 5" w:semiHidden="0" w:uiPriority="62" w:unhideWhenUsed="0"/>
+    <w:lsdException w:name="Medium Shading 1 Accent 5" w:semiHidden="0" w:uiPriority="63" w:unhideWhenUsed="0"/>
+    <w:lsdException w:name="Medium Shading 2 Accent 5" w:semiHidden="0" w:uiPriority="64" w:unhideWhenUsed="0"/>
+    <w:lsdException w:name="Medium List 1 Accent 5" w:semiHidden="0" w:uiPriority="65" w:unhideWhenUsed="0"/>
+    <w:lsdException w:name="Medium List 2 Accent 5" w:semiHidden="0" w:uiPriority="66" w:unhideWhenUsed="0"/>
+    <w:lsdException w:name="Medium Grid 1 Accent 5" w:semiHidden="0" w:uiPriority="67" w:unhideWhenUsed="0"/>
+    <w:lsdException w:name="Medium Grid 2 Accent 5" w:semiHidden="0" w:uiPriority="68" w:unhideWhenUsed="0"/>
+    <w:lsdException w:name="Medium Grid 3 Accent 5" w:semiHidden="0" w:uiPriority="69" w:unhideWhenUsed="0"/>
+    <w:lsdException w:name="Dark List Accent 5" w:semiHidden="0" w:uiPriority="70" w:unhideWhenUsed="0"/>
+    <w:lsdException w:name="Colorful Shading Accent 5" w:semiHidden="0" w:uiPriority="71" w:unhideWhenUsed="0"/>
+    <w:lsdException w:name="Colorful List Accent 5" w:semiHidden="0" w:uiPriority="72" w:unhideWhenUsed="0"/>
+    <w:lsdException w:name="Colorful Grid Accent 5" w:semiHidden="0" w:uiPriority="73" w:unhideWhenUsed="0"/>
+    <w:lsdException w:name="Light Shading Accent 6" w:semiHidden="0" w:uiPriority="60" w:unhideWhenUsed="0"/>
+    <w:lsdException w:name="Light List Accent 6" w:semiHidden="0" w:uiPriority="61" w:unhideWhenUsed="0"/>
+    <w:lsdException w:name="Light Grid Accent 6" w:semiHidden="0" w:uiPriority="62" w:unhideWhenUsed="0"/>
+    <w:lsdException w:name="Medium Shading 1 Accent 6" w:semiHidden="0" w:uiPriority="63" w:unhideWhenUsed="0"/>
+    <w:lsdException w:name="Medium Shading 2 Accent 6" w:semiHidden="0" w:uiPriority="64" w:unhideWhenUsed="0"/>
+    <w:lsdException w:name="Medium List 1 Accent 6" w:semiHidden="0" w:uiPriority="65" w:unhideWhenUsed="0"/>
+    <w:lsdException w:name="Medium List 2 Accent 6" w:semiHidden="0" w:uiPriority="66" w:unhideWhenUsed="0"/>
+    <w:lsdException w:name="Medium Grid 1 Accent 6" w:semiHidden="0" w:uiPriority="67" w:unhideWhenUsed="0"/>
+    <w:lsdException w:name="Medium Grid 2 Accent 6" w:semiHidden="0" w:uiPriority="68" w:unhideWhenUsed="0"/>
+    <w:lsdException w:name="Medium Grid 3 Accent 6" w:semiHidden="0" w:uiPriority="69" w:unhideWhenUsed="0"/>
+    <w:lsdException w:name="Dark List Accent 6" w:semiHidden="0" w:uiPriority="70" w:unhideWhenUsed="0"/>
+    <w:lsdException w:name="Colorful Shading Accent 6" w:semiHidden="0" w:uiPriority="71" w:unhideWhenUsed="0"/>
+    <w:lsdException w:name="Colorful List Accent 6" w:semiHidden="0" w:uiPriority="72" w:unhideWhenUsed="0"/>
+    <w:lsdException w:name="Colorful Grid Accent 6" w:semiHidden="0" w:uiPriority="73" w:unhideWhenUsed="0"/>
+    <w:lsdException w:name="Subtle Emphasis" w:semiHidden="0" w:uiPriority="19" w:unhideWhenUsed="0" w:qFormat="1"/>
+    <w:lsdException w:name="Intense Emphasis" w:semiHidden="0" w:uiPriority="21" w:unhideWhenUsed="0" w:qFormat="1"/>
+    <w:lsdException w:name="Subtle Reference" w:semiHidden="0" w:uiPriority="31" w:unhideWhenUsed="0" w:qFormat="1"/>
+    <w:lsdException w:name="Intense Reference" w:semiHidden="0" w:uiPriority="32" w:unhideWhenUsed="0" w:qFormat="1"/>
+    <w:lsdException w:name="Book Title" w:semiHidden="0" w:uiPriority="33" w:unhideWhenUsed="0" w:qFormat="1"/>
+    <w:lsdException w:name="Bibliography" w:uiPriority="37"/>
+    <w:lsdException w:name="TOC Heading" w:semiHidden="0" w:uiPriority="39" w:unhideWhenUsed="0" w:qFormat="1"/>
   </w:latentStyles>
   <w:style w:type="paragraph" w:default="1" w:styleId="Normal">
     <w:name w:val="Normal"/>
@@ -19721,7 +20955,7 @@
 </file>
 
 <file path=customXml/itemProps1.xml><?xml version="1.0" encoding="utf-8"?>
-<ds:datastoreItem xmlns:ds="http://schemas.openxmlformats.org/officeDocument/2006/customXml" ds:itemID="{D9E97678-DFE1-4628-888A-D6CA89FA1CB6}">
+<ds:datastoreItem xmlns:ds="http://schemas.openxmlformats.org/officeDocument/2006/customXml" ds:itemID="{5995508F-323D-460C-8225-251DD6520537}">
   <ds:schemaRefs>
     <ds:schemaRef ds:uri="http://schemas.openxmlformats.org/officeDocument/2006/bibliography"/>
   </ds:schemaRefs>

</xml_diff>